<commit_message>
Updated with more temp headers
</commit_message>
<xml_diff>
--- a/CFRU Documentation.docx
+++ b/CFRU Documentation.docx
@@ -17,13 +17,23 @@
         </w:rPr>
         <w:t xml:space="preserve">Complete </w:t>
       </w:r>
+      <w:proofErr w:type="spellStart"/>
       <w:r>
         <w:rPr>
           <w:color w:val="FF0000"/>
           <w:sz w:val="48"/>
           <w:szCs w:val="48"/>
         </w:rPr>
-        <w:t xml:space="preserve">FireRed </w:t>
+        <w:t>FireRed</w:t>
+      </w:r>
+      <w:proofErr w:type="spellEnd"/>
+      <w:r>
+        <w:rPr>
+          <w:color w:val="FF0000"/>
+          <w:sz w:val="48"/>
+          <w:szCs w:val="48"/>
+        </w:rPr>
+        <w:t xml:space="preserve"> </w:t>
       </w:r>
       <w:r>
         <w:rPr>
@@ -73,7 +83,7 @@
                     </pic:cNvPicPr>
                   </pic:nvPicPr>
                   <pic:blipFill>
-                    <a:blip r:embed="rId6">
+                    <a:blip r:embed="rId7">
                       <a:extLst>
                         <a:ext uri="{28A0092B-C50C-407E-A947-70E740481C1C}">
                           <a14:useLocalDpi xmlns:a14="http://schemas.microsoft.com/office/drawing/2010/main" val="0"/>
@@ -136,16 +146,111 @@
           <w:szCs w:val="48"/>
         </w:rPr>
         <w:lastRenderedPageBreak/>
+        <w:t>Set Up</w:t>
+      </w:r>
+    </w:p>
+    <w:p>
+      <w:pPr>
+        <w:jc w:val="center"/>
+        <w:rPr>
+          <w:color w:val="FF0000"/>
+          <w:sz w:val="48"/>
+          <w:szCs w:val="48"/>
+        </w:rPr>
+      </w:pPr>
+    </w:p>
+    <w:p>
+      <w:pPr>
+        <w:rPr>
+          <w:color w:val="FF0000"/>
+          <w:sz w:val="36"/>
+          <w:szCs w:val="36"/>
+        </w:rPr>
+      </w:pPr>
+      <w:r>
+        <w:rPr>
+          <w:color w:val="FF0000"/>
+          <w:sz w:val="36"/>
+          <w:szCs w:val="36"/>
+        </w:rPr>
+        <w:t>Necessary Modifications</w:t>
+      </w:r>
+    </w:p>
+    <w:p>
+      <w:pPr>
+        <w:rPr>
+          <w:color w:val="FF0000"/>
+          <w:sz w:val="36"/>
+          <w:szCs w:val="36"/>
+        </w:rPr>
+      </w:pPr>
+    </w:p>
+    <w:p>
+      <w:pPr>
+        <w:rPr>
+          <w:sz w:val="24"/>
+          <w:szCs w:val="24"/>
+        </w:rPr>
+      </w:pPr>
+      <w:proofErr w:type="spellStart"/>
+      <w:r>
+        <w:rPr>
+          <w:sz w:val="24"/>
+          <w:szCs w:val="24"/>
+        </w:rPr>
+        <w:t>pokemon.h</w:t>
+      </w:r>
+      <w:proofErr w:type="spellEnd"/>
+    </w:p>
+    <w:p>
+      <w:pPr>
+        <w:rPr>
+          <w:sz w:val="24"/>
+          <w:szCs w:val="24"/>
+        </w:rPr>
+      </w:pPr>
+    </w:p>
+    <w:p>
+      <w:pPr>
+        <w:rPr>
+          <w:color w:val="FF0000"/>
+          <w:sz w:val="36"/>
+          <w:szCs w:val="36"/>
+        </w:rPr>
+      </w:pPr>
+      <w:r>
+        <w:rPr>
+          <w:color w:val="FF0000"/>
+          <w:sz w:val="36"/>
+          <w:szCs w:val="36"/>
+        </w:rPr>
+        <w:br w:type="page"/>
+      </w:r>
+    </w:p>
+    <w:p>
+      <w:pPr>
+        <w:rPr>
+          <w:color w:val="FF0000"/>
+          <w:sz w:val="36"/>
+          <w:szCs w:val="36"/>
+        </w:rPr>
+      </w:pPr>
+      <w:r>
+        <w:rPr>
+          <w:color w:val="FF0000"/>
+          <w:sz w:val="36"/>
+          <w:szCs w:val="36"/>
+        </w:rPr>
+        <w:lastRenderedPageBreak/>
         <w:t>Configuration Options</w:t>
       </w:r>
     </w:p>
     <w:p>
       <w:pPr>
-        <w:jc w:val="center"/>
         <w:rPr>
           <w:color w:val="FF0000"/>
-          <w:sz w:val="48"/>
-          <w:szCs w:val="48"/>
+          <w:sz w:val="36"/>
+          <w:szCs w:val="36"/>
         </w:rPr>
       </w:pPr>
     </w:p>
@@ -164,6 +269,7 @@
         </w:rPr>
         <w:t xml:space="preserve">There are many configurable options in the file </w:t>
       </w:r>
+      <w:proofErr w:type="spellStart"/>
       <w:r>
         <w:rPr>
           <w:b/>
@@ -171,8 +277,29 @@
           <w:sz w:val="24"/>
           <w:szCs w:val="24"/>
         </w:rPr>
-        <w:t>src/config.h</w:t>
+        <w:t>src</w:t>
       </w:r>
+      <w:proofErr w:type="spellEnd"/>
+      <w:r>
+        <w:rPr>
+          <w:b/>
+          <w:bCs/>
+          <w:sz w:val="24"/>
+          <w:szCs w:val="24"/>
+        </w:rPr>
+        <w:t>/</w:t>
+      </w:r>
+      <w:proofErr w:type="spellStart"/>
+      <w:r>
+        <w:rPr>
+          <w:b/>
+          <w:bCs/>
+          <w:sz w:val="24"/>
+          <w:szCs w:val="24"/>
+        </w:rPr>
+        <w:t>config.h</w:t>
+      </w:r>
+      <w:proofErr w:type="spellEnd"/>
       <w:r>
         <w:rPr>
           <w:sz w:val="24"/>
@@ -200,6 +327,7 @@
           <w:szCs w:val="24"/>
         </w:rPr>
       </w:pPr>
+      <w:proofErr w:type="spellStart"/>
       <w:r>
         <w:rPr>
           <w:b/>
@@ -207,7 +335,17 @@
           <w:sz w:val="24"/>
           <w:szCs w:val="24"/>
         </w:rPr>
-        <w:t>Var Options</w:t>
+        <w:t>Var</w:t>
+      </w:r>
+      <w:proofErr w:type="spellEnd"/>
+      <w:r>
+        <w:rPr>
+          <w:b/>
+          <w:bCs/>
+          <w:sz w:val="24"/>
+          <w:szCs w:val="24"/>
+        </w:rPr>
+        <w:t xml:space="preserve"> Options</w:t>
       </w:r>
     </w:p>
     <w:tbl>
@@ -310,7 +448,23 @@
                 <w:sz w:val="24"/>
                 <w:szCs w:val="24"/>
               </w:rPr>
-              <w:t>This represents are series of vars usi</w:t>
+              <w:t xml:space="preserve">This represents are series of </w:t>
+            </w:r>
+            <w:proofErr w:type="spellStart"/>
+            <w:r>
+              <w:rPr>
+                <w:sz w:val="24"/>
+                <w:szCs w:val="24"/>
+              </w:rPr>
+              <w:t>vars</w:t>
+            </w:r>
+            <w:proofErr w:type="spellEnd"/>
+            <w:r>
+              <w:rPr>
+                <w:sz w:val="24"/>
+                <w:szCs w:val="24"/>
+              </w:rPr>
+              <w:t xml:space="preserve"> usi</w:t>
             </w:r>
             <w:r>
               <w:rPr>
@@ -319,7 +473,7 @@
               </w:rPr>
               <w:t xml:space="preserve">ng for initiating battles with </w:t>
             </w:r>
-            <w:hyperlink r:id="rId7" w:history="1">
+            <w:hyperlink r:id="rId8" w:history="1">
               <w:r>
                 <w:rPr>
                   <w:rStyle w:val="Hyperlink"/>
@@ -334,15 +488,89 @@
                   <w:sz w:val="24"/>
                   <w:szCs w:val="24"/>
                 </w:rPr>
-                <w:t>otem Pokemon</w:t>
+                <w:t xml:space="preserve">otem </w:t>
               </w:r>
+              <w:proofErr w:type="spellStart"/>
+              <w:r>
+                <w:rPr>
+                  <w:rStyle w:val="Hyperlink"/>
+                  <w:sz w:val="24"/>
+                  <w:szCs w:val="24"/>
+                </w:rPr>
+                <w:t>Pokemon</w:t>
+              </w:r>
+              <w:proofErr w:type="spellEnd"/>
             </w:hyperlink>
             <w:r>
               <w:rPr>
                 <w:sz w:val="24"/>
                 <w:szCs w:val="24"/>
               </w:rPr>
-              <w:t>. There are four vars in total, each representing a specific Pokemon slot on the field. Adding the following values to the var will indicate which slot that var is for:</w:t>
+              <w:t xml:space="preserve">. There are four </w:t>
+            </w:r>
+            <w:proofErr w:type="spellStart"/>
+            <w:r>
+              <w:rPr>
+                <w:sz w:val="24"/>
+                <w:szCs w:val="24"/>
+              </w:rPr>
+              <w:t>vars</w:t>
+            </w:r>
+            <w:proofErr w:type="spellEnd"/>
+            <w:r>
+              <w:rPr>
+                <w:sz w:val="24"/>
+                <w:szCs w:val="24"/>
+              </w:rPr>
+              <w:t xml:space="preserve"> in total, each representing a specific </w:t>
+            </w:r>
+            <w:proofErr w:type="spellStart"/>
+            <w:r>
+              <w:rPr>
+                <w:sz w:val="24"/>
+                <w:szCs w:val="24"/>
+              </w:rPr>
+              <w:t>Pokemon</w:t>
+            </w:r>
+            <w:proofErr w:type="spellEnd"/>
+            <w:r>
+              <w:rPr>
+                <w:sz w:val="24"/>
+                <w:szCs w:val="24"/>
+              </w:rPr>
+              <w:t xml:space="preserve"> slot on the field. Adding the following values to the </w:t>
+            </w:r>
+            <w:proofErr w:type="spellStart"/>
+            <w:r>
+              <w:rPr>
+                <w:sz w:val="24"/>
+                <w:szCs w:val="24"/>
+              </w:rPr>
+              <w:t>var</w:t>
+            </w:r>
+            <w:proofErr w:type="spellEnd"/>
+            <w:r>
+              <w:rPr>
+                <w:sz w:val="24"/>
+                <w:szCs w:val="24"/>
+              </w:rPr>
+              <w:t xml:space="preserve"> will indicate which slot that </w:t>
+            </w:r>
+            <w:proofErr w:type="spellStart"/>
+            <w:r>
+              <w:rPr>
+                <w:sz w:val="24"/>
+                <w:szCs w:val="24"/>
+              </w:rPr>
+              <w:t>var</w:t>
+            </w:r>
+            <w:proofErr w:type="spellEnd"/>
+            <w:r>
+              <w:rPr>
+                <w:sz w:val="24"/>
+                <w:szCs w:val="24"/>
+              </w:rPr>
+              <w:t xml:space="preserve"> is for:</w:t>
             </w:r>
           </w:p>
           <w:p>
@@ -367,24 +595,9 @@
                 <w:sz w:val="24"/>
                 <w:szCs w:val="24"/>
               </w:rPr>
-              <w:t>Player Pokemon in Singles, Left Player Pokemon in Doubles</w:t>
-            </w:r>
-          </w:p>
-          <w:p>
-            <w:pPr>
-              <w:jc w:val="both"/>
-              <w:rPr>
-                <w:sz w:val="24"/>
-                <w:szCs w:val="24"/>
-              </w:rPr>
-            </w:pPr>
-            <w:r>
-              <w:rPr>
-                <w:sz w:val="24"/>
-                <w:szCs w:val="24"/>
-              </w:rPr>
-              <w:t xml:space="preserve">1: </w:t>
-            </w:r>
+              <w:t xml:space="preserve">Player </w:t>
+            </w:r>
+            <w:proofErr w:type="spellStart"/>
             <w:r>
               <w:rPr>
                 <w:i/>
@@ -392,24 +605,9 @@
                 <w:sz w:val="24"/>
                 <w:szCs w:val="24"/>
               </w:rPr>
-              <w:t>Enemy Pokemon in Singles, Right Enemy Pokemon in Doubles</w:t>
-            </w:r>
-          </w:p>
-          <w:p>
-            <w:pPr>
-              <w:jc w:val="both"/>
-              <w:rPr>
-                <w:sz w:val="24"/>
-                <w:szCs w:val="24"/>
-              </w:rPr>
-            </w:pPr>
-            <w:r>
-              <w:rPr>
-                <w:sz w:val="24"/>
-                <w:szCs w:val="24"/>
-              </w:rPr>
-              <w:t xml:space="preserve">2: </w:t>
-            </w:r>
+              <w:t>Pokemon</w:t>
+            </w:r>
+            <w:proofErr w:type="spellEnd"/>
             <w:r>
               <w:rPr>
                 <w:i/>
@@ -417,26 +615,19 @@
                 <w:sz w:val="24"/>
                 <w:szCs w:val="24"/>
               </w:rPr>
-              <w:t>Right Player Pokemon in Doubles</w:t>
-            </w:r>
-          </w:p>
-          <w:p>
-            <w:pPr>
-              <w:jc w:val="both"/>
+              <w:t xml:space="preserve"> in Singles, Left Player </w:t>
+            </w:r>
+            <w:proofErr w:type="spellStart"/>
+            <w:r>
               <w:rPr>
                 <w:i/>
                 <w:iCs/>
                 <w:sz w:val="24"/>
                 <w:szCs w:val="24"/>
               </w:rPr>
-            </w:pPr>
-            <w:r>
-              <w:rPr>
-                <w:sz w:val="24"/>
-                <w:szCs w:val="24"/>
-              </w:rPr>
-              <w:t xml:space="preserve">3: </w:t>
-            </w:r>
+              <w:t>Pokemon</w:t>
+            </w:r>
+            <w:proofErr w:type="spellEnd"/>
             <w:r>
               <w:rPr>
                 <w:i/>
@@ -444,7 +635,23 @@
                 <w:sz w:val="24"/>
                 <w:szCs w:val="24"/>
               </w:rPr>
-              <w:t>Right Enemy</w:t>
+              <w:t xml:space="preserve"> in Doubles</w:t>
+            </w:r>
+          </w:p>
+          <w:p>
+            <w:pPr>
+              <w:jc w:val="both"/>
+              <w:rPr>
+                <w:sz w:val="24"/>
+                <w:szCs w:val="24"/>
+              </w:rPr>
+            </w:pPr>
+            <w:r>
+              <w:rPr>
+                <w:sz w:val="24"/>
+                <w:szCs w:val="24"/>
+              </w:rPr>
+              <w:t xml:space="preserve">1: </w:t>
             </w:r>
             <w:r>
               <w:rPr>
@@ -453,34 +660,191 @@
                 <w:sz w:val="24"/>
                 <w:szCs w:val="24"/>
               </w:rPr>
-              <w:t xml:space="preserve"> Pokemon in Doubles</w:t>
-            </w:r>
-          </w:p>
-          <w:p>
-            <w:pPr>
-              <w:jc w:val="both"/>
+              <w:t xml:space="preserve">Enemy </w:t>
+            </w:r>
+            <w:proofErr w:type="spellStart"/>
+            <w:r>
               <w:rPr>
                 <w:i/>
                 <w:iCs/>
                 <w:sz w:val="24"/>
                 <w:szCs w:val="24"/>
               </w:rPr>
-            </w:pPr>
-          </w:p>
-          <w:p>
-            <w:pPr>
-              <w:jc w:val="both"/>
-              <w:rPr>
-                <w:sz w:val="24"/>
-                <w:szCs w:val="24"/>
-              </w:rPr>
-            </w:pPr>
-            <w:r>
-              <w:rPr>
-                <w:sz w:val="24"/>
-                <w:szCs w:val="24"/>
-              </w:rPr>
-              <w:t>The vars must be set to the addition of two values. Choose one from each of the following sets:</w:t>
+              <w:t>Pokemon</w:t>
+            </w:r>
+            <w:proofErr w:type="spellEnd"/>
+            <w:r>
+              <w:rPr>
+                <w:i/>
+                <w:iCs/>
+                <w:sz w:val="24"/>
+                <w:szCs w:val="24"/>
+              </w:rPr>
+              <w:t xml:space="preserve"> in Singles, Right Enemy </w:t>
+            </w:r>
+            <w:proofErr w:type="spellStart"/>
+            <w:r>
+              <w:rPr>
+                <w:i/>
+                <w:iCs/>
+                <w:sz w:val="24"/>
+                <w:szCs w:val="24"/>
+              </w:rPr>
+              <w:t>Pokemon</w:t>
+            </w:r>
+            <w:proofErr w:type="spellEnd"/>
+            <w:r>
+              <w:rPr>
+                <w:i/>
+                <w:iCs/>
+                <w:sz w:val="24"/>
+                <w:szCs w:val="24"/>
+              </w:rPr>
+              <w:t xml:space="preserve"> in Doubles</w:t>
+            </w:r>
+          </w:p>
+          <w:p>
+            <w:pPr>
+              <w:jc w:val="both"/>
+              <w:rPr>
+                <w:sz w:val="24"/>
+                <w:szCs w:val="24"/>
+              </w:rPr>
+            </w:pPr>
+            <w:r>
+              <w:rPr>
+                <w:sz w:val="24"/>
+                <w:szCs w:val="24"/>
+              </w:rPr>
+              <w:t xml:space="preserve">2: </w:t>
+            </w:r>
+            <w:r>
+              <w:rPr>
+                <w:i/>
+                <w:iCs/>
+                <w:sz w:val="24"/>
+                <w:szCs w:val="24"/>
+              </w:rPr>
+              <w:t xml:space="preserve">Right Player </w:t>
+            </w:r>
+            <w:proofErr w:type="spellStart"/>
+            <w:r>
+              <w:rPr>
+                <w:i/>
+                <w:iCs/>
+                <w:sz w:val="24"/>
+                <w:szCs w:val="24"/>
+              </w:rPr>
+              <w:t>Pokemon</w:t>
+            </w:r>
+            <w:proofErr w:type="spellEnd"/>
+            <w:r>
+              <w:rPr>
+                <w:i/>
+                <w:iCs/>
+                <w:sz w:val="24"/>
+                <w:szCs w:val="24"/>
+              </w:rPr>
+              <w:t xml:space="preserve"> in Doubles</w:t>
+            </w:r>
+          </w:p>
+          <w:p>
+            <w:pPr>
+              <w:jc w:val="both"/>
+              <w:rPr>
+                <w:i/>
+                <w:iCs/>
+                <w:sz w:val="24"/>
+                <w:szCs w:val="24"/>
+              </w:rPr>
+            </w:pPr>
+            <w:r>
+              <w:rPr>
+                <w:sz w:val="24"/>
+                <w:szCs w:val="24"/>
+              </w:rPr>
+              <w:t xml:space="preserve">3: </w:t>
+            </w:r>
+            <w:r>
+              <w:rPr>
+                <w:i/>
+                <w:iCs/>
+                <w:sz w:val="24"/>
+                <w:szCs w:val="24"/>
+              </w:rPr>
+              <w:t>Right Enemy</w:t>
+            </w:r>
+            <w:r>
+              <w:rPr>
+                <w:i/>
+                <w:iCs/>
+                <w:sz w:val="24"/>
+                <w:szCs w:val="24"/>
+              </w:rPr>
+              <w:t xml:space="preserve"> </w:t>
+            </w:r>
+            <w:proofErr w:type="spellStart"/>
+            <w:r>
+              <w:rPr>
+                <w:i/>
+                <w:iCs/>
+                <w:sz w:val="24"/>
+                <w:szCs w:val="24"/>
+              </w:rPr>
+              <w:t>Pokemon</w:t>
+            </w:r>
+            <w:proofErr w:type="spellEnd"/>
+            <w:r>
+              <w:rPr>
+                <w:i/>
+                <w:iCs/>
+                <w:sz w:val="24"/>
+                <w:szCs w:val="24"/>
+              </w:rPr>
+              <w:t xml:space="preserve"> in Doubles</w:t>
+            </w:r>
+          </w:p>
+          <w:p>
+            <w:pPr>
+              <w:jc w:val="both"/>
+              <w:rPr>
+                <w:i/>
+                <w:iCs/>
+                <w:sz w:val="24"/>
+                <w:szCs w:val="24"/>
+              </w:rPr>
+            </w:pPr>
+          </w:p>
+          <w:p>
+            <w:pPr>
+              <w:jc w:val="both"/>
+              <w:rPr>
+                <w:sz w:val="24"/>
+                <w:szCs w:val="24"/>
+              </w:rPr>
+            </w:pPr>
+            <w:r>
+              <w:rPr>
+                <w:sz w:val="24"/>
+                <w:szCs w:val="24"/>
+              </w:rPr>
+              <w:t xml:space="preserve">The </w:t>
+            </w:r>
+            <w:proofErr w:type="spellStart"/>
+            <w:r>
+              <w:rPr>
+                <w:sz w:val="24"/>
+                <w:szCs w:val="24"/>
+              </w:rPr>
+              <w:t>vars</w:t>
+            </w:r>
+            <w:proofErr w:type="spellEnd"/>
+            <w:r>
+              <w:rPr>
+                <w:sz w:val="24"/>
+                <w:szCs w:val="24"/>
+              </w:rPr>
+              <w:t xml:space="preserve"> must be set to the addition of two values. Choose one from each of the following sets:</w:t>
             </w:r>
           </w:p>
           <w:p>
@@ -1115,8 +1479,31 @@
                 <w:sz w:val="24"/>
                 <w:szCs w:val="24"/>
               </w:rPr>
+              <w:t xml:space="preserve">So, for instance, having the enemy </w:t>
+            </w:r>
+            <w:proofErr w:type="spellStart"/>
+            <w:r>
+              <w:rPr>
+                <w:sz w:val="24"/>
+                <w:szCs w:val="24"/>
+              </w:rPr>
+              <w:t>Pokemon</w:t>
+            </w:r>
+            <w:proofErr w:type="spellEnd"/>
+            <w:r>
+              <w:rPr>
+                <w:sz w:val="24"/>
+                <w:szCs w:val="24"/>
+              </w:rPr>
+              <w:t xml:space="preserve"> start the battle with </w:t>
+            </w:r>
+            <w:r>
+              <w:rPr>
+                <w:sz w:val="24"/>
+                <w:szCs w:val="24"/>
+              </w:rPr>
               <w:lastRenderedPageBreak/>
-              <w:t xml:space="preserve">So, for instance, having the enemy Pokemon start the battle with its </w:t>
+              <w:t xml:space="preserve">its </w:t>
             </w:r>
             <w:r>
               <w:rPr>
@@ -1148,7 +1535,23 @@
                 <w:sz w:val="24"/>
                 <w:szCs w:val="24"/>
               </w:rPr>
-              <w:t xml:space="preserve">, you would set the var </w:t>
+              <w:t xml:space="preserve">, you would set the </w:t>
+            </w:r>
+            <w:proofErr w:type="spellStart"/>
+            <w:r>
+              <w:rPr>
+                <w:sz w:val="24"/>
+                <w:szCs w:val="24"/>
+              </w:rPr>
+              <w:t>var</w:t>
+            </w:r>
+            <w:proofErr w:type="spellEnd"/>
+            <w:r>
+              <w:rPr>
+                <w:sz w:val="24"/>
+                <w:szCs w:val="24"/>
+              </w:rPr>
+              <w:t xml:space="preserve"> </w:t>
             </w:r>
             <w:r>
               <w:rPr>
@@ -1223,7 +1626,23 @@
                 <w:sz w:val="24"/>
                 <w:szCs w:val="24"/>
               </w:rPr>
-              <w:t xml:space="preserve"> feature is used, this var must be set to the </w:t>
+              <w:t xml:space="preserve"> feature is used, this </w:t>
+            </w:r>
+            <w:proofErr w:type="spellStart"/>
+            <w:r>
+              <w:rPr>
+                <w:sz w:val="24"/>
+                <w:szCs w:val="24"/>
+              </w:rPr>
+              <w:t>var</w:t>
+            </w:r>
+            <w:proofErr w:type="spellEnd"/>
+            <w:r>
+              <w:rPr>
+                <w:sz w:val="24"/>
+                <w:szCs w:val="24"/>
+              </w:rPr>
+              <w:t xml:space="preserve"> must be set to the </w:t>
             </w:r>
             <w:r>
               <w:rPr>
@@ -1271,7 +1690,23 @@
                 <w:sz w:val="24"/>
                 <w:szCs w:val="24"/>
               </w:rPr>
-              <w:t>) of the following NPC. If no NPC is following the player, this var should be set to 0.</w:t>
+              <w:t xml:space="preserve">) of the following NPC. If no NPC is following the player, this </w:t>
+            </w:r>
+            <w:proofErr w:type="spellStart"/>
+            <w:r>
+              <w:rPr>
+                <w:sz w:val="24"/>
+                <w:szCs w:val="24"/>
+              </w:rPr>
+              <w:t>var</w:t>
+            </w:r>
+            <w:proofErr w:type="spellEnd"/>
+            <w:r>
+              <w:rPr>
+                <w:sz w:val="24"/>
+                <w:szCs w:val="24"/>
+              </w:rPr>
+              <w:t xml:space="preserve"> should be set to 0.</w:t>
             </w:r>
           </w:p>
         </w:tc>
@@ -1315,7 +1750,39 @@
                 <w:sz w:val="24"/>
                 <w:szCs w:val="24"/>
               </w:rPr>
-              <w:t xml:space="preserve">Setting this var to a value other than 0 will change the picture used for the player’s Overworld sprite. The value should correspond to the </w:t>
+              <w:t xml:space="preserve">Setting this </w:t>
+            </w:r>
+            <w:proofErr w:type="spellStart"/>
+            <w:r>
+              <w:rPr>
+                <w:sz w:val="24"/>
+                <w:szCs w:val="24"/>
+              </w:rPr>
+              <w:t>var</w:t>
+            </w:r>
+            <w:proofErr w:type="spellEnd"/>
+            <w:r>
+              <w:rPr>
+                <w:sz w:val="24"/>
+                <w:szCs w:val="24"/>
+              </w:rPr>
+              <w:t xml:space="preserve"> to a value other than 0 will change the picture used for the player’s </w:t>
+            </w:r>
+            <w:proofErr w:type="spellStart"/>
+            <w:r>
+              <w:rPr>
+                <w:sz w:val="24"/>
+                <w:szCs w:val="24"/>
+              </w:rPr>
+              <w:t>Overworld</w:t>
+            </w:r>
+            <w:proofErr w:type="spellEnd"/>
+            <w:r>
+              <w:rPr>
+                <w:sz w:val="24"/>
+                <w:szCs w:val="24"/>
+              </w:rPr>
+              <w:t xml:space="preserve"> sprite. The value should correspond to the </w:t>
             </w:r>
             <w:r>
               <w:rPr>
@@ -1374,7 +1841,23 @@
                 <w:sz w:val="24"/>
                 <w:szCs w:val="24"/>
               </w:rPr>
-              <w:t xml:space="preserve">Setting this var to a value other than 0 will change the default back sprite loaded for the player in battle. </w:t>
+              <w:t xml:space="preserve">Setting this </w:t>
+            </w:r>
+            <w:proofErr w:type="spellStart"/>
+            <w:r>
+              <w:rPr>
+                <w:sz w:val="24"/>
+                <w:szCs w:val="24"/>
+              </w:rPr>
+              <w:t>var</w:t>
+            </w:r>
+            <w:proofErr w:type="spellEnd"/>
+            <w:r>
+              <w:rPr>
+                <w:sz w:val="24"/>
+                <w:szCs w:val="24"/>
+              </w:rPr>
+              <w:t xml:space="preserve"> to a value other than 0 will change the default back sprite loaded for the player in battle. </w:t>
             </w:r>
           </w:p>
           <w:p>
@@ -1391,6 +1874,7 @@
               </w:rPr>
               <w:t xml:space="preserve">See </w:t>
             </w:r>
+            <w:proofErr w:type="spellStart"/>
             <w:r>
               <w:rPr>
                 <w:b/>
@@ -1398,8 +1882,9 @@
                 <w:sz w:val="24"/>
                 <w:szCs w:val="24"/>
               </w:rPr>
-              <w:t>src/table/</w:t>
-            </w:r>
+              <w:t>src</w:t>
+            </w:r>
+            <w:proofErr w:type="spellEnd"/>
             <w:r>
               <w:rPr>
                 <w:b/>
@@ -1407,8 +1892,9 @@
                 <w:sz w:val="24"/>
                 <w:szCs w:val="24"/>
               </w:rPr>
-              <w:t>Trainer_Backsprite_Table</w:t>
-            </w:r>
+              <w:t>/table/</w:t>
+            </w:r>
+            <w:proofErr w:type="spellStart"/>
             <w:r>
               <w:rPr>
                 <w:b/>
@@ -1416,14 +1902,40 @@
                 <w:sz w:val="24"/>
                 <w:szCs w:val="24"/>
               </w:rPr>
+              <w:t>Trainer_Backsprite_Table</w:t>
+            </w:r>
+            <w:r>
+              <w:rPr>
+                <w:b/>
+                <w:bCs/>
+                <w:sz w:val="24"/>
+                <w:szCs w:val="24"/>
+              </w:rPr>
               <w:t>.s</w:t>
             </w:r>
-            <w:r>
-              <w:rPr>
-                <w:sz w:val="24"/>
-                <w:szCs w:val="24"/>
-              </w:rPr>
-              <w:t xml:space="preserve"> for a list of available backsprites.</w:t>
+            <w:proofErr w:type="spellEnd"/>
+            <w:r>
+              <w:rPr>
+                <w:sz w:val="24"/>
+                <w:szCs w:val="24"/>
+              </w:rPr>
+              <w:t xml:space="preserve"> for a list of available </w:t>
+            </w:r>
+            <w:proofErr w:type="spellStart"/>
+            <w:r>
+              <w:rPr>
+                <w:sz w:val="24"/>
+                <w:szCs w:val="24"/>
+              </w:rPr>
+              <w:t>backsprites</w:t>
+            </w:r>
+            <w:proofErr w:type="spellEnd"/>
+            <w:r>
+              <w:rPr>
+                <w:sz w:val="24"/>
+                <w:szCs w:val="24"/>
+              </w:rPr>
+              <w:t>.</w:t>
             </w:r>
           </w:p>
         </w:tc>
@@ -1498,7 +2010,23 @@
                 <w:sz w:val="24"/>
                 <w:szCs w:val="24"/>
               </w:rPr>
-              <w:t>Setting this var to a value other than 0 will cause the regular battle background loaded to be replaced by a custom one.</w:t>
+              <w:t xml:space="preserve">Setting this </w:t>
+            </w:r>
+            <w:proofErr w:type="spellStart"/>
+            <w:r>
+              <w:rPr>
+                <w:sz w:val="24"/>
+                <w:szCs w:val="24"/>
+              </w:rPr>
+              <w:t>var</w:t>
+            </w:r>
+            <w:proofErr w:type="spellEnd"/>
+            <w:r>
+              <w:rPr>
+                <w:sz w:val="24"/>
+                <w:szCs w:val="24"/>
+              </w:rPr>
+              <w:t xml:space="preserve"> to a value other than 0 will cause the regular battle background loaded to be replaced by a custom one.</w:t>
             </w:r>
           </w:p>
           <w:p>
@@ -1522,8 +2050,19 @@
                 <w:sz w:val="24"/>
                 <w:szCs w:val="24"/>
               </w:rPr>
-              <w:t>/include/battle.h</w:t>
-            </w:r>
+              <w:t>/include/</w:t>
+            </w:r>
+            <w:proofErr w:type="spellStart"/>
+            <w:r>
+              <w:rPr>
+                <w:b/>
+                <w:bCs/>
+                <w:sz w:val="24"/>
+                <w:szCs w:val="24"/>
+              </w:rPr>
+              <w:t>battle.h</w:t>
+            </w:r>
+            <w:proofErr w:type="spellEnd"/>
             <w:r>
               <w:rPr>
                 <w:sz w:val="24"/>
@@ -1604,9 +2143,25 @@
                 <w:sz w:val="24"/>
                 <w:szCs w:val="24"/>
               </w:rPr>
-              <w:t xml:space="preserve">A var that is automatically set by the engine. It contains the map name Id of the map where there currently is a </w:t>
-            </w:r>
-            <w:hyperlink r:id="rId8" w:history="1">
+              <w:t xml:space="preserve">A </w:t>
+            </w:r>
+            <w:proofErr w:type="spellStart"/>
+            <w:r>
+              <w:rPr>
+                <w:sz w:val="24"/>
+                <w:szCs w:val="24"/>
+              </w:rPr>
+              <w:t>var</w:t>
+            </w:r>
+            <w:proofErr w:type="spellEnd"/>
+            <w:r>
+              <w:rPr>
+                <w:sz w:val="24"/>
+                <w:szCs w:val="24"/>
+              </w:rPr>
+              <w:t xml:space="preserve"> that is automatically set by the engine. It contains the map name Id of the map where there currently is a </w:t>
+            </w:r>
+            <w:hyperlink r:id="rId9" w:history="1">
               <w:r>
                 <w:rPr>
                   <w:rStyle w:val="Hyperlink"/>
@@ -1669,7 +2224,23 @@
                 <w:sz w:val="24"/>
                 <w:szCs w:val="24"/>
               </w:rPr>
-              <w:t xml:space="preserve">A var that is automatically set by the engine. It contains the species that is currently </w:t>
+              <w:t xml:space="preserve">A </w:t>
+            </w:r>
+            <w:proofErr w:type="spellStart"/>
+            <w:r>
+              <w:rPr>
+                <w:sz w:val="24"/>
+                <w:szCs w:val="24"/>
+              </w:rPr>
+              <w:t>var</w:t>
+            </w:r>
+            <w:proofErr w:type="spellEnd"/>
+            <w:r>
+              <w:rPr>
+                <w:sz w:val="24"/>
+                <w:szCs w:val="24"/>
+              </w:rPr>
+              <w:t xml:space="preserve"> that is automatically set by the engine. It contains the species that is currently </w:t>
             </w:r>
             <w:r>
               <w:rPr>
@@ -1841,7 +2412,7 @@
               </w:rPr>
               <w:t xml:space="preserve">Setting this flag will enable </w:t>
             </w:r>
-            <w:hyperlink r:id="rId9" w:history="1">
+            <w:hyperlink r:id="rId10" w:history="1">
               <w:r>
                 <w:rPr>
                   <w:rStyle w:val="Hyperlink"/>
@@ -1925,7 +2496,7 @@
               </w:rPr>
               <w:t xml:space="preserve">Setting this flag will indicate to the engine that a </w:t>
             </w:r>
-            <w:hyperlink r:id="rId10" w:history="1">
+            <w:hyperlink r:id="rId11" w:history="1">
               <w:r>
                 <w:rPr>
                   <w:rStyle w:val="Hyperlink"/>
@@ -2000,7 +2571,23 @@
                 <w:sz w:val="24"/>
                 <w:szCs w:val="24"/>
               </w:rPr>
-              <w:t>Setting this flag will cause enemy Pokemon to always dodge balls thrown at them.</w:t>
+              <w:t xml:space="preserve">Setting this flag will cause enemy </w:t>
+            </w:r>
+            <w:proofErr w:type="spellStart"/>
+            <w:r>
+              <w:rPr>
+                <w:sz w:val="24"/>
+                <w:szCs w:val="24"/>
+              </w:rPr>
+              <w:t>Pokemon</w:t>
+            </w:r>
+            <w:proofErr w:type="spellEnd"/>
+            <w:r>
+              <w:rPr>
+                <w:sz w:val="24"/>
+                <w:szCs w:val="24"/>
+              </w:rPr>
+              <w:t xml:space="preserve"> to always dodge balls thrown at them.</w:t>
             </w:r>
           </w:p>
           <w:p>
@@ -2195,7 +2782,39 @@
                 <w:sz w:val="24"/>
                 <w:szCs w:val="24"/>
               </w:rPr>
-              <w:t xml:space="preserve"> is defined, then setting this flag allows the player to capture Pokemon belonging to the opposing trainer. Capturing a Pokemon in this way will automatically end the battle.</w:t>
+              <w:t xml:space="preserve"> is defined, then setting this flag allows the player to capture </w:t>
+            </w:r>
+            <w:proofErr w:type="spellStart"/>
+            <w:r>
+              <w:rPr>
+                <w:sz w:val="24"/>
+                <w:szCs w:val="24"/>
+              </w:rPr>
+              <w:t>Pokemon</w:t>
+            </w:r>
+            <w:proofErr w:type="spellEnd"/>
+            <w:r>
+              <w:rPr>
+                <w:sz w:val="24"/>
+                <w:szCs w:val="24"/>
+              </w:rPr>
+              <w:t xml:space="preserve"> belonging to the opposing trainer. Capturing a </w:t>
+            </w:r>
+            <w:proofErr w:type="spellStart"/>
+            <w:r>
+              <w:rPr>
+                <w:sz w:val="24"/>
+                <w:szCs w:val="24"/>
+              </w:rPr>
+              <w:t>Pokemon</w:t>
+            </w:r>
+            <w:proofErr w:type="spellEnd"/>
+            <w:r>
+              <w:rPr>
+                <w:sz w:val="24"/>
+                <w:szCs w:val="24"/>
+              </w:rPr>
+              <w:t xml:space="preserve"> in this way will automatically end the battle.</w:t>
             </w:r>
           </w:p>
           <w:p>
@@ -2334,7 +2953,7 @@
               </w:rPr>
               <w:t xml:space="preserve">is defined, then setting this flag will cause battles against trainers to be </w:t>
             </w:r>
-            <w:hyperlink r:id="rId11" w:history="1">
+            <w:hyperlink r:id="rId12" w:history="1">
               <w:r>
                 <w:rPr>
                   <w:rStyle w:val="Hyperlink"/>
@@ -2404,6 +3023,7 @@
               </w:rPr>
               <w:t xml:space="preserve">This flag is set by the engine when the scripting command </w:t>
             </w:r>
+            <w:proofErr w:type="spellStart"/>
             <w:r>
               <w:rPr>
                 <w:i/>
@@ -2411,7 +3031,17 @@
                 <w:sz w:val="24"/>
                 <w:szCs w:val="24"/>
               </w:rPr>
-              <w:t>trainerbattle 0x10</w:t>
+              <w:t>trainerbattle</w:t>
+            </w:r>
+            <w:proofErr w:type="spellEnd"/>
+            <w:r>
+              <w:rPr>
+                <w:i/>
+                <w:iCs/>
+                <w:sz w:val="24"/>
+                <w:szCs w:val="24"/>
+              </w:rPr>
+              <w:t xml:space="preserve"> 0x10</w:t>
             </w:r>
             <w:r>
               <w:rPr>
@@ -2496,6 +3126,7 @@
               </w:rPr>
               <w:t xml:space="preserve">This flag is set by the engine when the scripting command </w:t>
             </w:r>
+            <w:proofErr w:type="spellStart"/>
             <w:r>
               <w:rPr>
                 <w:i/>
@@ -2503,7 +3134,17 @@
                 <w:sz w:val="24"/>
                 <w:szCs w:val="24"/>
               </w:rPr>
-              <w:t>trainerbattle 0x11</w:t>
+              <w:t>trainerbattle</w:t>
+            </w:r>
+            <w:proofErr w:type="spellEnd"/>
+            <w:r>
+              <w:rPr>
+                <w:i/>
+                <w:iCs/>
+                <w:sz w:val="24"/>
+                <w:szCs w:val="24"/>
+              </w:rPr>
+              <w:t xml:space="preserve"> 0x11</w:t>
             </w:r>
             <w:r>
               <w:rPr>
@@ -2664,7 +3305,23 @@
                 <w:sz w:val="24"/>
                 <w:szCs w:val="24"/>
               </w:rPr>
-              <w:t>Setting this flag allows Wild Pokemon to use the basic AI checks used in trainer battles. This flag is automatically cleared at the end of each battle.</w:t>
+              <w:t xml:space="preserve">Setting this flag allows Wild </w:t>
+            </w:r>
+            <w:proofErr w:type="spellStart"/>
+            <w:r>
+              <w:rPr>
+                <w:sz w:val="24"/>
+                <w:szCs w:val="24"/>
+              </w:rPr>
+              <w:t>Pokemon</w:t>
+            </w:r>
+            <w:proofErr w:type="spellEnd"/>
+            <w:r>
+              <w:rPr>
+                <w:sz w:val="24"/>
+                <w:szCs w:val="24"/>
+              </w:rPr>
+              <w:t xml:space="preserve"> to use the basic AI checks used in trainer battles. This flag is automatically cleared at the end of each battle.</w:t>
             </w:r>
           </w:p>
         </w:tc>
@@ -2717,8 +3374,17 @@
                 <w:sz w:val="24"/>
                 <w:szCs w:val="24"/>
               </w:rPr>
-              <w:t xml:space="preserve"> all Trainer Pokemon</w:t>
-            </w:r>
+              <w:t xml:space="preserve"> all Trainer </w:t>
+            </w:r>
+            <w:proofErr w:type="spellStart"/>
+            <w:r>
+              <w:rPr>
+                <w:sz w:val="24"/>
+                <w:szCs w:val="24"/>
+              </w:rPr>
+              <w:t>Pokemon</w:t>
+            </w:r>
+            <w:proofErr w:type="spellEnd"/>
             <w:r>
               <w:rPr>
                 <w:sz w:val="24"/>
@@ -2812,7 +3478,23 @@
                 <w:sz w:val="24"/>
                 <w:szCs w:val="24"/>
               </w:rPr>
-              <w:t>Setting this flag before a Wild battle causes Wild Pokemon to be generated with their hidden abilities. It is cleared at the end of each battle.</w:t>
+              <w:t xml:space="preserve">Setting this flag before a Wild battle causes Wild </w:t>
+            </w:r>
+            <w:proofErr w:type="spellStart"/>
+            <w:r>
+              <w:rPr>
+                <w:sz w:val="24"/>
+                <w:szCs w:val="24"/>
+              </w:rPr>
+              <w:t>Pokemon</w:t>
+            </w:r>
+            <w:proofErr w:type="spellEnd"/>
+            <w:r>
+              <w:rPr>
+                <w:sz w:val="24"/>
+                <w:szCs w:val="24"/>
+              </w:rPr>
+              <w:t xml:space="preserve"> to be generated with their hidden abilities. It is cleared at the end of each battle.</w:t>
             </w:r>
           </w:p>
         </w:tc>
@@ -2858,7 +3540,23 @@
                 <w:sz w:val="24"/>
                 <w:szCs w:val="24"/>
               </w:rPr>
-              <w:t>Setting this flag causes all wild battles to be against two wild Pokemon in a Double battle format. It is cleared at the end of each battle.</w:t>
+              <w:t xml:space="preserve">Setting this flag causes all wild battles to be against two wild </w:t>
+            </w:r>
+            <w:proofErr w:type="spellStart"/>
+            <w:r>
+              <w:rPr>
+                <w:sz w:val="24"/>
+                <w:szCs w:val="24"/>
+              </w:rPr>
+              <w:t>Pokemon</w:t>
+            </w:r>
+            <w:proofErr w:type="spellEnd"/>
+            <w:r>
+              <w:rPr>
+                <w:sz w:val="24"/>
+                <w:szCs w:val="24"/>
+              </w:rPr>
+              <w:t xml:space="preserve"> in a Double battle format. It is cleared at the end of each battle.</w:t>
             </w:r>
           </w:p>
         </w:tc>
@@ -2992,7 +3690,7 @@
               </w:rPr>
               <w:t xml:space="preserve">Setting this flag indicates to the engine that the Player is in the </w:t>
             </w:r>
-            <w:hyperlink r:id="rId12" w:history="1">
+            <w:hyperlink r:id="rId13" w:history="1">
               <w:r>
                 <w:rPr>
                   <w:rStyle w:val="Hyperlink"/>
@@ -3027,7 +3725,39 @@
                 <w:sz w:val="24"/>
                 <w:szCs w:val="24"/>
               </w:rPr>
-              <w:t xml:space="preserve">Trainer Pokemon will be generated within the restrictions of the tier set in the var defined in </w:t>
+              <w:t xml:space="preserve">Trainer </w:t>
+            </w:r>
+            <w:proofErr w:type="spellStart"/>
+            <w:r>
+              <w:rPr>
+                <w:sz w:val="24"/>
+                <w:szCs w:val="24"/>
+              </w:rPr>
+              <w:t>Pokemon</w:t>
+            </w:r>
+            <w:proofErr w:type="spellEnd"/>
+            <w:r>
+              <w:rPr>
+                <w:sz w:val="24"/>
+                <w:szCs w:val="24"/>
+              </w:rPr>
+              <w:t xml:space="preserve"> will be generated within the restrictions of the tier set in the </w:t>
+            </w:r>
+            <w:proofErr w:type="spellStart"/>
+            <w:r>
+              <w:rPr>
+                <w:sz w:val="24"/>
+                <w:szCs w:val="24"/>
+              </w:rPr>
+              <w:t>var</w:t>
+            </w:r>
+            <w:proofErr w:type="spellEnd"/>
+            <w:r>
+              <w:rPr>
+                <w:sz w:val="24"/>
+                <w:szCs w:val="24"/>
+              </w:rPr>
+              <w:t xml:space="preserve"> defined in </w:t>
             </w:r>
             <w:r>
               <w:rPr>
@@ -3042,7 +3772,39 @@
                 <w:sz w:val="24"/>
                 <w:szCs w:val="24"/>
               </w:rPr>
-              <w:t xml:space="preserve">. The amount of Pokemon generated will match the number set in the var defined in </w:t>
+              <w:t xml:space="preserve">. The amount of </w:t>
+            </w:r>
+            <w:proofErr w:type="spellStart"/>
+            <w:r>
+              <w:rPr>
+                <w:sz w:val="24"/>
+                <w:szCs w:val="24"/>
+              </w:rPr>
+              <w:t>Pokemon</w:t>
+            </w:r>
+            <w:proofErr w:type="spellEnd"/>
+            <w:r>
+              <w:rPr>
+                <w:sz w:val="24"/>
+                <w:szCs w:val="24"/>
+              </w:rPr>
+              <w:t xml:space="preserve"> generated will match the number set in the </w:t>
+            </w:r>
+            <w:proofErr w:type="spellStart"/>
+            <w:r>
+              <w:rPr>
+                <w:sz w:val="24"/>
+                <w:szCs w:val="24"/>
+              </w:rPr>
+              <w:t>var</w:t>
+            </w:r>
+            <w:proofErr w:type="spellEnd"/>
+            <w:r>
+              <w:rPr>
+                <w:sz w:val="24"/>
+                <w:szCs w:val="24"/>
+              </w:rPr>
+              <w:t xml:space="preserve"> defined in </w:t>
             </w:r>
             <w:r>
               <w:rPr>
@@ -3077,7 +3839,55 @@
                 <w:sz w:val="24"/>
                 <w:szCs w:val="24"/>
               </w:rPr>
-              <w:t xml:space="preserve">Trainer Pokemon will have Pokemon with the level contained in the var defined in </w:t>
+              <w:t xml:space="preserve">Trainer </w:t>
+            </w:r>
+            <w:proofErr w:type="spellStart"/>
+            <w:r>
+              <w:rPr>
+                <w:sz w:val="24"/>
+                <w:szCs w:val="24"/>
+              </w:rPr>
+              <w:t>Pokemon</w:t>
+            </w:r>
+            <w:proofErr w:type="spellEnd"/>
+            <w:r>
+              <w:rPr>
+                <w:sz w:val="24"/>
+                <w:szCs w:val="24"/>
+              </w:rPr>
+              <w:t xml:space="preserve"> will have </w:t>
+            </w:r>
+            <w:proofErr w:type="spellStart"/>
+            <w:r>
+              <w:rPr>
+                <w:sz w:val="24"/>
+                <w:szCs w:val="24"/>
+              </w:rPr>
+              <w:t>Pokemon</w:t>
+            </w:r>
+            <w:proofErr w:type="spellEnd"/>
+            <w:r>
+              <w:rPr>
+                <w:sz w:val="24"/>
+                <w:szCs w:val="24"/>
+              </w:rPr>
+              <w:t xml:space="preserve"> with the level contained in the </w:t>
+            </w:r>
+            <w:proofErr w:type="spellStart"/>
+            <w:r>
+              <w:rPr>
+                <w:sz w:val="24"/>
+                <w:szCs w:val="24"/>
+              </w:rPr>
+              <w:t>var</w:t>
+            </w:r>
+            <w:proofErr w:type="spellEnd"/>
+            <w:r>
+              <w:rPr>
+                <w:sz w:val="24"/>
+                <w:szCs w:val="24"/>
+              </w:rPr>
+              <w:t xml:space="preserve"> defined in </w:t>
             </w:r>
             <w:r>
               <w:rPr>
@@ -3112,7 +3922,23 @@
                 <w:sz w:val="24"/>
                 <w:szCs w:val="24"/>
               </w:rPr>
-              <w:t xml:space="preserve">The battle format will be loaded from the var defined in </w:t>
+              <w:t xml:space="preserve">The battle format will be loaded from the </w:t>
+            </w:r>
+            <w:proofErr w:type="spellStart"/>
+            <w:r>
+              <w:rPr>
+                <w:sz w:val="24"/>
+                <w:szCs w:val="24"/>
+              </w:rPr>
+              <w:t>var</w:t>
+            </w:r>
+            <w:proofErr w:type="spellEnd"/>
+            <w:r>
+              <w:rPr>
+                <w:sz w:val="24"/>
+                <w:szCs w:val="24"/>
+              </w:rPr>
+              <w:t xml:space="preserve"> defined in </w:t>
             </w:r>
             <w:r>
               <w:rPr>
@@ -3147,7 +3973,23 @@
                 <w:sz w:val="24"/>
                 <w:szCs w:val="24"/>
               </w:rPr>
-              <w:t xml:space="preserve">The music in-battle will be played based on what is contained in the var defined in </w:t>
+              <w:t xml:space="preserve">The music in-battle will be played based on what is contained in the </w:t>
+            </w:r>
+            <w:proofErr w:type="spellStart"/>
+            <w:r>
+              <w:rPr>
+                <w:sz w:val="24"/>
+                <w:szCs w:val="24"/>
+              </w:rPr>
+              <w:t>var</w:t>
+            </w:r>
+            <w:proofErr w:type="spellEnd"/>
+            <w:r>
+              <w:rPr>
+                <w:sz w:val="24"/>
+                <w:szCs w:val="24"/>
+              </w:rPr>
+              <w:t xml:space="preserve"> defined in </w:t>
             </w:r>
             <w:r>
               <w:rPr>
@@ -3213,7 +4055,39 @@
                 <w:sz w:val="24"/>
                 <w:szCs w:val="24"/>
               </w:rPr>
-              <w:t xml:space="preserve">Setting this var to a value between 1 &amp; 6 dictates the quantity of Pokemon the player and trainers can use in the Battle Tower. </w:t>
+              <w:t xml:space="preserve">Setting this </w:t>
+            </w:r>
+            <w:proofErr w:type="spellStart"/>
+            <w:r>
+              <w:rPr>
+                <w:sz w:val="24"/>
+                <w:szCs w:val="24"/>
+              </w:rPr>
+              <w:t>var</w:t>
+            </w:r>
+            <w:proofErr w:type="spellEnd"/>
+            <w:r>
+              <w:rPr>
+                <w:sz w:val="24"/>
+                <w:szCs w:val="24"/>
+              </w:rPr>
+              <w:t xml:space="preserve"> to a value between 1 &amp; 6 dictates the quantity of </w:t>
+            </w:r>
+            <w:proofErr w:type="spellStart"/>
+            <w:r>
+              <w:rPr>
+                <w:sz w:val="24"/>
+                <w:szCs w:val="24"/>
+              </w:rPr>
+              <w:t>Pokemon</w:t>
+            </w:r>
+            <w:proofErr w:type="spellEnd"/>
+            <w:r>
+              <w:rPr>
+                <w:sz w:val="24"/>
+                <w:szCs w:val="24"/>
+              </w:rPr>
+              <w:t xml:space="preserve"> the player and trainers can use in the Battle Tower. </w:t>
             </w:r>
           </w:p>
           <w:p>
@@ -3289,7 +4163,23 @@
                 <w:sz w:val="24"/>
                 <w:szCs w:val="24"/>
               </w:rPr>
-              <w:t xml:space="preserve">Setting this var to a value between 1 and what is defined in </w:t>
+              <w:t xml:space="preserve">Setting this </w:t>
+            </w:r>
+            <w:proofErr w:type="spellStart"/>
+            <w:r>
+              <w:rPr>
+                <w:sz w:val="24"/>
+                <w:szCs w:val="24"/>
+              </w:rPr>
+              <w:t>var</w:t>
+            </w:r>
+            <w:proofErr w:type="spellEnd"/>
+            <w:r>
+              <w:rPr>
+                <w:sz w:val="24"/>
+                <w:szCs w:val="24"/>
+              </w:rPr>
+              <w:t xml:space="preserve"> to a value between 1 and what is defined in </w:t>
             </w:r>
             <w:r>
               <w:rPr>
@@ -3304,7 +4194,23 @@
                 <w:sz w:val="24"/>
                 <w:szCs w:val="24"/>
               </w:rPr>
-              <w:t>will set all Pokemon in the Battle Tower to that level.</w:t>
+              <w:t xml:space="preserve">will set all </w:t>
+            </w:r>
+            <w:proofErr w:type="spellStart"/>
+            <w:r>
+              <w:rPr>
+                <w:sz w:val="24"/>
+                <w:szCs w:val="24"/>
+              </w:rPr>
+              <w:t>Pokemon</w:t>
+            </w:r>
+            <w:proofErr w:type="spellEnd"/>
+            <w:r>
+              <w:rPr>
+                <w:sz w:val="24"/>
+                <w:szCs w:val="24"/>
+              </w:rPr>
+              <w:t xml:space="preserve"> in the Battle Tower to that level.</w:t>
             </w:r>
           </w:p>
           <w:p>
@@ -3427,7 +4333,23 @@
                 <w:sz w:val="24"/>
                 <w:szCs w:val="24"/>
               </w:rPr>
-              <w:t>Setting this var to one of the below values set the battle format in the Battle Tower:</w:t>
+              <w:t xml:space="preserve">Setting this </w:t>
+            </w:r>
+            <w:proofErr w:type="spellStart"/>
+            <w:r>
+              <w:rPr>
+                <w:sz w:val="24"/>
+                <w:szCs w:val="24"/>
+              </w:rPr>
+              <w:t>var</w:t>
+            </w:r>
+            <w:proofErr w:type="spellEnd"/>
+            <w:r>
+              <w:rPr>
+                <w:sz w:val="24"/>
+                <w:szCs w:val="24"/>
+              </w:rPr>
+              <w:t xml:space="preserve"> to one of the below values set the battle format in the Battle Tower:</w:t>
             </w:r>
           </w:p>
           <w:p>
@@ -3568,7 +4490,23 @@
                 <w:sz w:val="24"/>
                 <w:szCs w:val="24"/>
               </w:rPr>
-              <w:t>Setting this var to one of the below values indicates to the engine which ruleset should be following for battles in the Battle Tower:</w:t>
+              <w:t xml:space="preserve">Setting this </w:t>
+            </w:r>
+            <w:proofErr w:type="spellStart"/>
+            <w:r>
+              <w:rPr>
+                <w:sz w:val="24"/>
+                <w:szCs w:val="24"/>
+              </w:rPr>
+              <w:t>var</w:t>
+            </w:r>
+            <w:proofErr w:type="spellEnd"/>
+            <w:r>
+              <w:rPr>
+                <w:sz w:val="24"/>
+                <w:szCs w:val="24"/>
+              </w:rPr>
+              <w:t xml:space="preserve"> to one of the below values indicates to the engine which ruleset should be following for battles in the Battle Tower:</w:t>
             </w:r>
           </w:p>
           <w:p>
@@ -3623,39 +4561,24 @@
               </w:rPr>
               <w:t xml:space="preserve">2: </w:t>
             </w:r>
-            <w:hyperlink r:id="rId13" w:history="1">
+            <w:hyperlink r:id="rId14" w:history="1">
+              <w:proofErr w:type="spellStart"/>
               <w:r>
                 <w:rPr>
                   <w:rStyle w:val="Hyperlink"/>
                   <w:sz w:val="24"/>
                   <w:szCs w:val="24"/>
                 </w:rPr>
-                <w:t>Smogon OU</w:t>
+                <w:t>Smogon</w:t>
               </w:r>
-            </w:hyperlink>
-          </w:p>
-          <w:p>
-            <w:pPr>
-              <w:rPr>
-                <w:sz w:val="24"/>
-                <w:szCs w:val="24"/>
-              </w:rPr>
-            </w:pPr>
-            <w:r>
-              <w:rPr>
-                <w:sz w:val="24"/>
-                <w:szCs w:val="24"/>
-              </w:rPr>
-              <w:t xml:space="preserve">3: </w:t>
-            </w:r>
-            <w:hyperlink r:id="rId14" w:history="1">
+              <w:proofErr w:type="spellEnd"/>
               <w:r>
                 <w:rPr>
                   <w:rStyle w:val="Hyperlink"/>
                   <w:sz w:val="24"/>
                   <w:szCs w:val="24"/>
                 </w:rPr>
-                <w:t>Smogon Uber</w:t>
+                <w:t xml:space="preserve"> OU</w:t>
               </w:r>
             </w:hyperlink>
           </w:p>
@@ -3671,16 +4594,26 @@
                 <w:sz w:val="24"/>
                 <w:szCs w:val="24"/>
               </w:rPr>
-              <w:t xml:space="preserve">4: </w:t>
+              <w:t xml:space="preserve">3: </w:t>
             </w:r>
             <w:hyperlink r:id="rId15" w:history="1">
+              <w:proofErr w:type="spellStart"/>
               <w:r>
                 <w:rPr>
                   <w:rStyle w:val="Hyperlink"/>
                   <w:sz w:val="24"/>
                   <w:szCs w:val="24"/>
                 </w:rPr>
-                <w:t>Smogon Little Cup</w:t>
+                <w:t>Smogon</w:t>
+              </w:r>
+              <w:proofErr w:type="spellEnd"/>
+              <w:r>
+                <w:rPr>
+                  <w:rStyle w:val="Hyperlink"/>
+                  <w:sz w:val="24"/>
+                  <w:szCs w:val="24"/>
+                </w:rPr>
+                <w:t xml:space="preserve"> Uber</w:t>
               </w:r>
             </w:hyperlink>
           </w:p>
@@ -3696,7 +4629,58 @@
                 <w:sz w:val="24"/>
                 <w:szCs w:val="24"/>
               </w:rPr>
-              <w:t>5: Skeli’s Middle Cup</w:t>
+              <w:t xml:space="preserve">4: </w:t>
+            </w:r>
+            <w:hyperlink r:id="rId16" w:history="1">
+              <w:proofErr w:type="spellStart"/>
+              <w:r>
+                <w:rPr>
+                  <w:rStyle w:val="Hyperlink"/>
+                  <w:sz w:val="24"/>
+                  <w:szCs w:val="24"/>
+                </w:rPr>
+                <w:t>Smogon</w:t>
+              </w:r>
+              <w:proofErr w:type="spellEnd"/>
+              <w:r>
+                <w:rPr>
+                  <w:rStyle w:val="Hyperlink"/>
+                  <w:sz w:val="24"/>
+                  <w:szCs w:val="24"/>
+                </w:rPr>
+                <w:t xml:space="preserve"> Little Cup</w:t>
+              </w:r>
+            </w:hyperlink>
+          </w:p>
+          <w:p>
+            <w:pPr>
+              <w:rPr>
+                <w:sz w:val="24"/>
+                <w:szCs w:val="24"/>
+              </w:rPr>
+            </w:pPr>
+            <w:r>
+              <w:rPr>
+                <w:sz w:val="24"/>
+                <w:szCs w:val="24"/>
+              </w:rPr>
+              <w:t xml:space="preserve">5: </w:t>
+            </w:r>
+            <w:proofErr w:type="spellStart"/>
+            <w:r>
+              <w:rPr>
+                <w:sz w:val="24"/>
+                <w:szCs w:val="24"/>
+              </w:rPr>
+              <w:t>Skeli’s</w:t>
+            </w:r>
+            <w:proofErr w:type="spellEnd"/>
+            <w:r>
+              <w:rPr>
+                <w:sz w:val="24"/>
+                <w:szCs w:val="24"/>
+              </w:rPr>
+              <w:t xml:space="preserve"> Middle Cup</w:t>
             </w:r>
           </w:p>
         </w:tc>
@@ -3787,7 +4771,23 @@
                 <w:sz w:val="24"/>
                 <w:szCs w:val="24"/>
               </w:rPr>
-              <w:t>This var is automatically set by the engine to hold the index of the random name for the Battle Tower trainer. It is set to 0xFFFF after every battle. Do not set it manually.</w:t>
+              <w:t xml:space="preserve">This </w:t>
+            </w:r>
+            <w:proofErr w:type="spellStart"/>
+            <w:r>
+              <w:rPr>
+                <w:sz w:val="24"/>
+                <w:szCs w:val="24"/>
+              </w:rPr>
+              <w:t>var</w:t>
+            </w:r>
+            <w:proofErr w:type="spellEnd"/>
+            <w:r>
+              <w:rPr>
+                <w:sz w:val="24"/>
+                <w:szCs w:val="24"/>
+              </w:rPr>
+              <w:t xml:space="preserve"> is automatically set by the engine to hold the index of the random name for the Battle Tower trainer. It is set to 0xFFFF after every battle. Do not set it manually.</w:t>
             </w:r>
           </w:p>
         </w:tc>
@@ -3836,7 +4836,23 @@
                 <w:sz w:val="24"/>
                 <w:szCs w:val="24"/>
               </w:rPr>
-              <w:t>Setting this var to a song Id will cause that song to be played in Battle Tower battles and Link Battles.</w:t>
+              <w:t xml:space="preserve">Setting this </w:t>
+            </w:r>
+            <w:proofErr w:type="spellStart"/>
+            <w:r>
+              <w:rPr>
+                <w:sz w:val="24"/>
+                <w:szCs w:val="24"/>
+              </w:rPr>
+              <w:t>var</w:t>
+            </w:r>
+            <w:proofErr w:type="spellEnd"/>
+            <w:r>
+              <w:rPr>
+                <w:sz w:val="24"/>
+                <w:szCs w:val="24"/>
+              </w:rPr>
+              <w:t xml:space="preserve"> to a song Id will cause that song to be played in Battle Tower battles and Link Battles.</w:t>
             </w:r>
           </w:p>
         </w:tc>
@@ -3882,7 +4898,23 @@
                 <w:sz w:val="24"/>
                 <w:szCs w:val="24"/>
               </w:rPr>
-              <w:t xml:space="preserve">This var </w:t>
+              <w:t xml:space="preserve">This </w:t>
+            </w:r>
+            <w:proofErr w:type="spellStart"/>
+            <w:r>
+              <w:rPr>
+                <w:sz w:val="24"/>
+                <w:szCs w:val="24"/>
+              </w:rPr>
+              <w:t>var</w:t>
+            </w:r>
+            <w:proofErr w:type="spellEnd"/>
+            <w:r>
+              <w:rPr>
+                <w:sz w:val="24"/>
+                <w:szCs w:val="24"/>
+              </w:rPr>
+              <w:t xml:space="preserve"> </w:t>
             </w:r>
             <w:r>
               <w:rPr>
@@ -3935,7 +4967,23 @@
                 <w:sz w:val="24"/>
                 <w:szCs w:val="24"/>
               </w:rPr>
-              <w:t>This var is set by special 0xXX to indicate which trainer class and details is being spawned as the second opponent in multi battles.</w:t>
+              <w:t xml:space="preserve">This </w:t>
+            </w:r>
+            <w:proofErr w:type="spellStart"/>
+            <w:r>
+              <w:rPr>
+                <w:sz w:val="24"/>
+                <w:szCs w:val="24"/>
+              </w:rPr>
+              <w:t>var</w:t>
+            </w:r>
+            <w:proofErr w:type="spellEnd"/>
+            <w:r>
+              <w:rPr>
+                <w:sz w:val="24"/>
+                <w:szCs w:val="24"/>
+              </w:rPr>
+              <w:t xml:space="preserve"> is set by special 0xXX to indicate which trainer class and details is being spawned as the second opponent in multi battles.</w:t>
             </w:r>
           </w:p>
         </w:tc>
@@ -3981,7 +5029,23 @@
                 <w:sz w:val="24"/>
                 <w:szCs w:val="24"/>
               </w:rPr>
-              <w:t>This var is set by special 0xXX to indicate which trainer class and details is being spawned as the player’s partner in multi battles if the partner is chosen to be randomized.</w:t>
+              <w:t xml:space="preserve">This </w:t>
+            </w:r>
+            <w:proofErr w:type="spellStart"/>
+            <w:r>
+              <w:rPr>
+                <w:sz w:val="24"/>
+                <w:szCs w:val="24"/>
+              </w:rPr>
+              <w:t>var</w:t>
+            </w:r>
+            <w:proofErr w:type="spellEnd"/>
+            <w:r>
+              <w:rPr>
+                <w:sz w:val="24"/>
+                <w:szCs w:val="24"/>
+              </w:rPr>
+              <w:t xml:space="preserve"> is set by special 0xXX to indicate which trainer class and details is being spawned as the player’s partner in multi battles if the partner is chosen to be randomized.</w:t>
             </w:r>
           </w:p>
         </w:tc>
@@ -4455,7 +5519,39 @@
                 <w:sz w:val="24"/>
                 <w:szCs w:val="24"/>
               </w:rPr>
-              <w:t>Number of Pokemon in the regional Pokedex.</w:t>
+              <w:t xml:space="preserve">Number of </w:t>
+            </w:r>
+            <w:proofErr w:type="spellStart"/>
+            <w:r>
+              <w:rPr>
+                <w:sz w:val="24"/>
+                <w:szCs w:val="24"/>
+              </w:rPr>
+              <w:t>Pokemon</w:t>
+            </w:r>
+            <w:proofErr w:type="spellEnd"/>
+            <w:r>
+              <w:rPr>
+                <w:sz w:val="24"/>
+                <w:szCs w:val="24"/>
+              </w:rPr>
+              <w:t xml:space="preserve"> in the regional </w:t>
+            </w:r>
+            <w:proofErr w:type="spellStart"/>
+            <w:r>
+              <w:rPr>
+                <w:sz w:val="24"/>
+                <w:szCs w:val="24"/>
+              </w:rPr>
+              <w:t>Pokedex</w:t>
+            </w:r>
+            <w:proofErr w:type="spellEnd"/>
+            <w:r>
+              <w:rPr>
+                <w:sz w:val="24"/>
+                <w:szCs w:val="24"/>
+              </w:rPr>
+              <w:t>.</w:t>
             </w:r>
           </w:p>
         </w:tc>
@@ -4499,7 +5595,39 @@
                 <w:sz w:val="24"/>
                 <w:szCs w:val="24"/>
               </w:rPr>
-              <w:t>Number of Pokemon in the national Pokedex.</w:t>
+              <w:t xml:space="preserve">Number of </w:t>
+            </w:r>
+            <w:proofErr w:type="spellStart"/>
+            <w:r>
+              <w:rPr>
+                <w:sz w:val="24"/>
+                <w:szCs w:val="24"/>
+              </w:rPr>
+              <w:t>Pokemon</w:t>
+            </w:r>
+            <w:proofErr w:type="spellEnd"/>
+            <w:r>
+              <w:rPr>
+                <w:sz w:val="24"/>
+                <w:szCs w:val="24"/>
+              </w:rPr>
+              <w:t xml:space="preserve"> in the national </w:t>
+            </w:r>
+            <w:proofErr w:type="spellStart"/>
+            <w:r>
+              <w:rPr>
+                <w:sz w:val="24"/>
+                <w:szCs w:val="24"/>
+              </w:rPr>
+              <w:t>Pokedex</w:t>
+            </w:r>
+            <w:proofErr w:type="spellEnd"/>
+            <w:r>
+              <w:rPr>
+                <w:sz w:val="24"/>
+                <w:szCs w:val="24"/>
+              </w:rPr>
+              <w:t>.</w:t>
             </w:r>
           </w:p>
         </w:tc>
@@ -4543,7 +5671,23 @@
                 <w:sz w:val="24"/>
                 <w:szCs w:val="24"/>
               </w:rPr>
-              <w:t>Set to the highest Pokemon index + 1.</w:t>
+              <w:t xml:space="preserve">Set to the highest </w:t>
+            </w:r>
+            <w:proofErr w:type="spellStart"/>
+            <w:r>
+              <w:rPr>
+                <w:sz w:val="24"/>
+                <w:szCs w:val="24"/>
+              </w:rPr>
+              <w:t>Pokemon</w:t>
+            </w:r>
+            <w:proofErr w:type="spellEnd"/>
+            <w:r>
+              <w:rPr>
+                <w:sz w:val="24"/>
+                <w:szCs w:val="24"/>
+              </w:rPr>
+              <w:t xml:space="preserve"> index + 1.</w:t>
             </w:r>
           </w:p>
         </w:tc>
@@ -4587,7 +5731,23 @@
                 <w:sz w:val="24"/>
                 <w:szCs w:val="24"/>
               </w:rPr>
-              <w:t>The highest possible level for a Pokemon.</w:t>
+              <w:t xml:space="preserve">The highest possible level for a </w:t>
+            </w:r>
+            <w:proofErr w:type="spellStart"/>
+            <w:r>
+              <w:rPr>
+                <w:sz w:val="24"/>
+                <w:szCs w:val="24"/>
+              </w:rPr>
+              <w:t>Pokemon</w:t>
+            </w:r>
+            <w:proofErr w:type="spellEnd"/>
+            <w:r>
+              <w:rPr>
+                <w:sz w:val="24"/>
+                <w:szCs w:val="24"/>
+              </w:rPr>
+              <w:t>.</w:t>
             </w:r>
           </w:p>
         </w:tc>
@@ -4675,7 +5835,23 @@
                 <w:sz w:val="24"/>
                 <w:szCs w:val="24"/>
               </w:rPr>
-              <w:t>If you’ve changed the number of evolutions per Pokemon, update this number.</w:t>
+              <w:t xml:space="preserve">If you’ve changed the number of evolutions per </w:t>
+            </w:r>
+            <w:proofErr w:type="spellStart"/>
+            <w:r>
+              <w:rPr>
+                <w:sz w:val="24"/>
+                <w:szCs w:val="24"/>
+              </w:rPr>
+              <w:t>Pokemon</w:t>
+            </w:r>
+            <w:proofErr w:type="spellEnd"/>
+            <w:r>
+              <w:rPr>
+                <w:sz w:val="24"/>
+                <w:szCs w:val="24"/>
+              </w:rPr>
+              <w:t>, update this number.</w:t>
             </w:r>
           </w:p>
         </w:tc>
@@ -4721,7 +5897,7 @@
               </w:rPr>
               <w:t xml:space="preserve">The catch rate for </w:t>
             </w:r>
-            <w:hyperlink r:id="rId16" w:anchor="Dusk_Ball" w:history="1">
+            <w:hyperlink r:id="rId17" w:anchor="Dusk_Ball" w:history="1">
               <w:r>
                 <w:rPr>
                   <w:rStyle w:val="Hyperlink"/>
@@ -4779,7 +5955,23 @@
                 <w:sz w:val="24"/>
                 <w:szCs w:val="24"/>
               </w:rPr>
-              <w:t>The number of IVs for each stat that standard Trainer’s Pokemon are generated with.</w:t>
+              <w:t xml:space="preserve">The number of IVs for each stat that standard Trainer’s </w:t>
+            </w:r>
+            <w:proofErr w:type="spellStart"/>
+            <w:r>
+              <w:rPr>
+                <w:sz w:val="24"/>
+                <w:szCs w:val="24"/>
+              </w:rPr>
+              <w:t>Pokemon</w:t>
+            </w:r>
+            <w:proofErr w:type="spellEnd"/>
+            <w:r>
+              <w:rPr>
+                <w:sz w:val="24"/>
+                <w:szCs w:val="24"/>
+              </w:rPr>
+              <w:t xml:space="preserve"> are generated with.</w:t>
             </w:r>
           </w:p>
         </w:tc>
@@ -4824,7 +6016,7 @@
               </w:rPr>
               <w:t xml:space="preserve">The chance in percent that a </w:t>
             </w:r>
-            <w:hyperlink r:id="rId17" w:history="1">
+            <w:hyperlink r:id="rId18" w:history="1">
               <w:r>
                 <w:rPr>
                   <w:rStyle w:val="Hyperlink"/>
@@ -4839,7 +6031,23 @@
                 <w:sz w:val="24"/>
                 <w:szCs w:val="24"/>
               </w:rPr>
-              <w:t xml:space="preserve"> Pokemon will be generated on a route if there is currently a swarm in progress on that route.</w:t>
+              <w:t xml:space="preserve"> </w:t>
+            </w:r>
+            <w:proofErr w:type="spellStart"/>
+            <w:r>
+              <w:rPr>
+                <w:sz w:val="24"/>
+                <w:szCs w:val="24"/>
+              </w:rPr>
+              <w:t>Pokemon</w:t>
+            </w:r>
+            <w:proofErr w:type="spellEnd"/>
+            <w:r>
+              <w:rPr>
+                <w:sz w:val="24"/>
+                <w:szCs w:val="24"/>
+              </w:rPr>
+              <w:t xml:space="preserve"> will be generated on a route if there is currently a swarm in progress on that route.</w:t>
             </w:r>
           </w:p>
         </w:tc>
@@ -4971,7 +6179,23 @@
                 <w:sz w:val="24"/>
                 <w:szCs w:val="24"/>
               </w:rPr>
-              <w:t>The highest level that a traded Pokemon will obey the player at if they have no badges.</w:t>
+              <w:t xml:space="preserve">The highest level that a traded </w:t>
+            </w:r>
+            <w:proofErr w:type="spellStart"/>
+            <w:r>
+              <w:rPr>
+                <w:sz w:val="24"/>
+                <w:szCs w:val="24"/>
+              </w:rPr>
+              <w:t>Pokemon</w:t>
+            </w:r>
+            <w:proofErr w:type="spellEnd"/>
+            <w:r>
+              <w:rPr>
+                <w:sz w:val="24"/>
+                <w:szCs w:val="24"/>
+              </w:rPr>
+              <w:t xml:space="preserve"> will obey the player at if they have no badges.</w:t>
             </w:r>
           </w:p>
         </w:tc>
@@ -5015,7 +6239,23 @@
                 <w:sz w:val="24"/>
                 <w:szCs w:val="24"/>
               </w:rPr>
-              <w:t>The highest level that a traded Pokemon will obey the player at if they have 1 badge.</w:t>
+              <w:t xml:space="preserve">The highest level that a traded </w:t>
+            </w:r>
+            <w:proofErr w:type="spellStart"/>
+            <w:r>
+              <w:rPr>
+                <w:sz w:val="24"/>
+                <w:szCs w:val="24"/>
+              </w:rPr>
+              <w:t>Pokemon</w:t>
+            </w:r>
+            <w:proofErr w:type="spellEnd"/>
+            <w:r>
+              <w:rPr>
+                <w:sz w:val="24"/>
+                <w:szCs w:val="24"/>
+              </w:rPr>
+              <w:t xml:space="preserve"> will obey the player at if they have 1 badge.</w:t>
             </w:r>
           </w:p>
         </w:tc>
@@ -5059,7 +6299,23 @@
                 <w:sz w:val="24"/>
                 <w:szCs w:val="24"/>
               </w:rPr>
-              <w:t>The highest level that a traded Pokemon will obey the player at if they have 2 badges.</w:t>
+              <w:t xml:space="preserve">The highest level that a traded </w:t>
+            </w:r>
+            <w:proofErr w:type="spellStart"/>
+            <w:r>
+              <w:rPr>
+                <w:sz w:val="24"/>
+                <w:szCs w:val="24"/>
+              </w:rPr>
+              <w:t>Pokemon</w:t>
+            </w:r>
+            <w:proofErr w:type="spellEnd"/>
+            <w:r>
+              <w:rPr>
+                <w:sz w:val="24"/>
+                <w:szCs w:val="24"/>
+              </w:rPr>
+              <w:t xml:space="preserve"> will obey the player at if they have 2 badges.</w:t>
             </w:r>
           </w:p>
         </w:tc>
@@ -5110,7 +6366,23 @@
                 <w:sz w:val="24"/>
                 <w:szCs w:val="24"/>
               </w:rPr>
-              <w:t>The highest level that a traded Pokemon will obey the player at if they have 3 badges.</w:t>
+              <w:t xml:space="preserve">The highest level that a traded </w:t>
+            </w:r>
+            <w:proofErr w:type="spellStart"/>
+            <w:r>
+              <w:rPr>
+                <w:sz w:val="24"/>
+                <w:szCs w:val="24"/>
+              </w:rPr>
+              <w:t>Pokemon</w:t>
+            </w:r>
+            <w:proofErr w:type="spellEnd"/>
+            <w:r>
+              <w:rPr>
+                <w:sz w:val="24"/>
+                <w:szCs w:val="24"/>
+              </w:rPr>
+              <w:t xml:space="preserve"> will obey the player at if they have 3 badges.</w:t>
             </w:r>
           </w:p>
         </w:tc>
@@ -5161,7 +6433,23 @@
                 <w:sz w:val="24"/>
                 <w:szCs w:val="24"/>
               </w:rPr>
-              <w:t>The highest level that a traded Pokemon will obey the player at if they have 4 badges.</w:t>
+              <w:t xml:space="preserve">The highest level that a traded </w:t>
+            </w:r>
+            <w:proofErr w:type="spellStart"/>
+            <w:r>
+              <w:rPr>
+                <w:sz w:val="24"/>
+                <w:szCs w:val="24"/>
+              </w:rPr>
+              <w:t>Pokemon</w:t>
+            </w:r>
+            <w:proofErr w:type="spellEnd"/>
+            <w:r>
+              <w:rPr>
+                <w:sz w:val="24"/>
+                <w:szCs w:val="24"/>
+              </w:rPr>
+              <w:t xml:space="preserve"> will obey the player at if they have 4 badges.</w:t>
             </w:r>
           </w:p>
         </w:tc>
@@ -5212,7 +6500,23 @@
                 <w:sz w:val="24"/>
                 <w:szCs w:val="24"/>
               </w:rPr>
-              <w:t>The highest level that a traded Pokemon will obey the player at if they have 5 badges.</w:t>
+              <w:t xml:space="preserve">The highest level that a traded </w:t>
+            </w:r>
+            <w:proofErr w:type="spellStart"/>
+            <w:r>
+              <w:rPr>
+                <w:sz w:val="24"/>
+                <w:szCs w:val="24"/>
+              </w:rPr>
+              <w:t>Pokemon</w:t>
+            </w:r>
+            <w:proofErr w:type="spellEnd"/>
+            <w:r>
+              <w:rPr>
+                <w:sz w:val="24"/>
+                <w:szCs w:val="24"/>
+              </w:rPr>
+              <w:t xml:space="preserve"> will obey the player at if they have 5 badges.</w:t>
             </w:r>
           </w:p>
         </w:tc>
@@ -5263,7 +6567,23 @@
                 <w:sz w:val="24"/>
                 <w:szCs w:val="24"/>
               </w:rPr>
-              <w:t>The highest level that a traded Pokemon will obey the player at if they have 6 badges.</w:t>
+              <w:t xml:space="preserve">The highest level that a traded </w:t>
+            </w:r>
+            <w:proofErr w:type="spellStart"/>
+            <w:r>
+              <w:rPr>
+                <w:sz w:val="24"/>
+                <w:szCs w:val="24"/>
+              </w:rPr>
+              <w:t>Pokemon</w:t>
+            </w:r>
+            <w:proofErr w:type="spellEnd"/>
+            <w:r>
+              <w:rPr>
+                <w:sz w:val="24"/>
+                <w:szCs w:val="24"/>
+              </w:rPr>
+              <w:t xml:space="preserve"> will obey the player at if they have 6 badges.</w:t>
             </w:r>
           </w:p>
         </w:tc>
@@ -5313,7 +6633,23 @@
                 <w:sz w:val="24"/>
                 <w:szCs w:val="24"/>
               </w:rPr>
-              <w:t>The highest level that a traded Pokemon will obey the player at if they have 7 badges.</w:t>
+              <w:t xml:space="preserve">The highest level that a traded </w:t>
+            </w:r>
+            <w:proofErr w:type="spellStart"/>
+            <w:r>
+              <w:rPr>
+                <w:sz w:val="24"/>
+                <w:szCs w:val="24"/>
+              </w:rPr>
+              <w:t>Pokemon</w:t>
+            </w:r>
+            <w:proofErr w:type="spellEnd"/>
+            <w:r>
+              <w:rPr>
+                <w:sz w:val="24"/>
+                <w:szCs w:val="24"/>
+              </w:rPr>
+              <w:t xml:space="preserve"> will obey the player at if they have 7 badges.</w:t>
             </w:r>
           </w:p>
         </w:tc>
@@ -5459,23 +6795,64 @@
                 <w:sz w:val="24"/>
                 <w:szCs w:val="24"/>
               </w:rPr>
-              <w:t xml:space="preserve"> Pokedex flags. If you have not expanded the Pokedex, this should be set to:</w:t>
-            </w:r>
-          </w:p>
-          <w:p>
-            <w:pPr>
-              <w:rPr>
-                <w:sz w:val="24"/>
-                <w:szCs w:val="24"/>
-              </w:rPr>
-            </w:pPr>
-            <w:r>
-              <w:rPr>
-                <w:sz w:val="24"/>
-                <w:szCs w:val="24"/>
-              </w:rPr>
-              <w:t>gSaveBlock2Ptr-&gt;pokedex.seen</w:t>
-            </w:r>
+              <w:t xml:space="preserve"> </w:t>
+            </w:r>
+            <w:proofErr w:type="spellStart"/>
+            <w:r>
+              <w:rPr>
+                <w:sz w:val="24"/>
+                <w:szCs w:val="24"/>
+              </w:rPr>
+              <w:t>Pokedex</w:t>
+            </w:r>
+            <w:proofErr w:type="spellEnd"/>
+            <w:r>
+              <w:rPr>
+                <w:sz w:val="24"/>
+                <w:szCs w:val="24"/>
+              </w:rPr>
+              <w:t xml:space="preserve"> flags. If you have not expanded the </w:t>
+            </w:r>
+            <w:proofErr w:type="spellStart"/>
+            <w:r>
+              <w:rPr>
+                <w:sz w:val="24"/>
+                <w:szCs w:val="24"/>
+              </w:rPr>
+              <w:t>Pokedex</w:t>
+            </w:r>
+            <w:proofErr w:type="spellEnd"/>
+            <w:r>
+              <w:rPr>
+                <w:sz w:val="24"/>
+                <w:szCs w:val="24"/>
+              </w:rPr>
+              <w:t>, this should be set to:</w:t>
+            </w:r>
+          </w:p>
+          <w:p>
+            <w:pPr>
+              <w:rPr>
+                <w:sz w:val="24"/>
+                <w:szCs w:val="24"/>
+              </w:rPr>
+            </w:pPr>
+            <w:r>
+              <w:rPr>
+                <w:sz w:val="24"/>
+                <w:szCs w:val="24"/>
+              </w:rPr>
+              <w:t>gSaveBlock2Ptr-&gt;</w:t>
+            </w:r>
+            <w:proofErr w:type="spellStart"/>
+            <w:r>
+              <w:rPr>
+                <w:sz w:val="24"/>
+                <w:szCs w:val="24"/>
+              </w:rPr>
+              <w:t>pokedex.seen</w:t>
+            </w:r>
+            <w:proofErr w:type="spellEnd"/>
           </w:p>
         </w:tc>
       </w:tr>
@@ -5533,24 +6910,65 @@
                 <w:sz w:val="24"/>
                 <w:szCs w:val="24"/>
               </w:rPr>
-              <w:t xml:space="preserve"> Pokedex flags. If you have not expanded the Pokedex, this should be set to:</w:t>
-            </w:r>
-          </w:p>
-          <w:p>
-            <w:pPr>
-              <w:jc w:val="both"/>
-              <w:rPr>
-                <w:sz w:val="24"/>
-                <w:szCs w:val="24"/>
-              </w:rPr>
-            </w:pPr>
-            <w:r>
-              <w:rPr>
-                <w:sz w:val="24"/>
-                <w:szCs w:val="24"/>
-              </w:rPr>
-              <w:t>gSaveBlock2Ptr-&gt;pokedex.owned</w:t>
-            </w:r>
+              <w:t xml:space="preserve"> </w:t>
+            </w:r>
+            <w:proofErr w:type="spellStart"/>
+            <w:r>
+              <w:rPr>
+                <w:sz w:val="24"/>
+                <w:szCs w:val="24"/>
+              </w:rPr>
+              <w:t>Pokedex</w:t>
+            </w:r>
+            <w:proofErr w:type="spellEnd"/>
+            <w:r>
+              <w:rPr>
+                <w:sz w:val="24"/>
+                <w:szCs w:val="24"/>
+              </w:rPr>
+              <w:t xml:space="preserve"> flags. If you have not expanded the </w:t>
+            </w:r>
+            <w:proofErr w:type="spellStart"/>
+            <w:r>
+              <w:rPr>
+                <w:sz w:val="24"/>
+                <w:szCs w:val="24"/>
+              </w:rPr>
+              <w:t>Pokedex</w:t>
+            </w:r>
+            <w:proofErr w:type="spellEnd"/>
+            <w:r>
+              <w:rPr>
+                <w:sz w:val="24"/>
+                <w:szCs w:val="24"/>
+              </w:rPr>
+              <w:t>, this should be set to:</w:t>
+            </w:r>
+          </w:p>
+          <w:p>
+            <w:pPr>
+              <w:jc w:val="both"/>
+              <w:rPr>
+                <w:sz w:val="24"/>
+                <w:szCs w:val="24"/>
+              </w:rPr>
+            </w:pPr>
+            <w:r>
+              <w:rPr>
+                <w:sz w:val="24"/>
+                <w:szCs w:val="24"/>
+              </w:rPr>
+              <w:t>gSaveBlock2Ptr-&gt;</w:t>
+            </w:r>
+            <w:proofErr w:type="spellStart"/>
+            <w:r>
+              <w:rPr>
+                <w:sz w:val="24"/>
+                <w:szCs w:val="24"/>
+              </w:rPr>
+              <w:t>pokedex.owned</w:t>
+            </w:r>
+            <w:proofErr w:type="spellEnd"/>
           </w:p>
         </w:tc>
       </w:tr>
@@ -5614,6 +7032,7 @@
           <w:szCs w:val="24"/>
         </w:rPr>
       </w:pPr>
+      <w:proofErr w:type="spellStart"/>
       <w:r>
         <w:rPr>
           <w:b/>
@@ -5621,7 +7040,17 @@
           <w:sz w:val="24"/>
           <w:szCs w:val="24"/>
         </w:rPr>
-        <w:t>Misc Features</w:t>
+        <w:t>Misc</w:t>
+      </w:r>
+      <w:proofErr w:type="spellEnd"/>
+      <w:r>
+        <w:rPr>
+          <w:b/>
+          <w:bCs/>
+          <w:sz w:val="24"/>
+          <w:szCs w:val="24"/>
+        </w:rPr>
+        <w:t xml:space="preserve"> Features</w:t>
       </w:r>
     </w:p>
     <w:tbl>
@@ -5723,7 +7152,7 @@
               </w:rPr>
               <w:t xml:space="preserve">Enables the possibility of having an </w:t>
             </w:r>
-            <w:hyperlink r:id="rId18" w:history="1">
+            <w:hyperlink r:id="rId19" w:history="1">
               <w:r>
                 <w:rPr>
                   <w:rStyle w:val="Hyperlink"/>
@@ -5922,8 +7351,25 @@
                 <w:sz w:val="24"/>
                 <w:szCs w:val="24"/>
               </w:rPr>
-              <w:t xml:space="preserve">Creates trainer Pokemon with custom Poke Balls based on trainer class determined by what is set in </w:t>
-            </w:r>
+              <w:t xml:space="preserve">Creates trainer </w:t>
+            </w:r>
+            <w:proofErr w:type="spellStart"/>
+            <w:r>
+              <w:rPr>
+                <w:sz w:val="24"/>
+                <w:szCs w:val="24"/>
+              </w:rPr>
+              <w:t>Pokemon</w:t>
+            </w:r>
+            <w:proofErr w:type="spellEnd"/>
+            <w:r>
+              <w:rPr>
+                <w:sz w:val="24"/>
+                <w:szCs w:val="24"/>
+              </w:rPr>
+              <w:t xml:space="preserve"> with custom Poke Balls based on trainer class determined by what is set in </w:t>
+            </w:r>
+            <w:proofErr w:type="spellStart"/>
             <w:r>
               <w:rPr>
                 <w:b/>
@@ -5931,11 +7377,9 @@
                 <w:sz w:val="24"/>
                 <w:szCs w:val="24"/>
               </w:rPr>
-              <w:t>src/Tables/</w:t>
-            </w:r>
-            <w:r>
-              <w:t xml:space="preserve"> </w:t>
-            </w:r>
+              <w:t>src</w:t>
+            </w:r>
+            <w:proofErr w:type="spellEnd"/>
             <w:r>
               <w:rPr>
                 <w:b/>
@@ -5943,8 +7387,22 @@
                 <w:sz w:val="24"/>
                 <w:szCs w:val="24"/>
               </w:rPr>
+              <w:t>/Tables/</w:t>
+            </w:r>
+            <w:r>
+              <w:t xml:space="preserve"> </w:t>
+            </w:r>
+            <w:proofErr w:type="spellStart"/>
+            <w:r>
+              <w:rPr>
+                <w:b/>
+                <w:bCs/>
+                <w:sz w:val="24"/>
+                <w:szCs w:val="24"/>
+              </w:rPr>
               <w:t>Class_Based_Poke_Ball_Table.c</w:t>
             </w:r>
+            <w:proofErr w:type="spellEnd"/>
             <w:r>
               <w:rPr>
                 <w:sz w:val="24"/>
@@ -5993,7 +7451,39 @@
                 <w:sz w:val="24"/>
                 <w:szCs w:val="24"/>
               </w:rPr>
-              <w:t xml:space="preserve">Trainer Pokemon with a custom moveset, </w:t>
+              <w:t xml:space="preserve">Trainer </w:t>
+            </w:r>
+            <w:proofErr w:type="spellStart"/>
+            <w:r>
+              <w:rPr>
+                <w:sz w:val="24"/>
+                <w:szCs w:val="24"/>
+              </w:rPr>
+              <w:t>Pokemon</w:t>
+            </w:r>
+            <w:proofErr w:type="spellEnd"/>
+            <w:r>
+              <w:rPr>
+                <w:sz w:val="24"/>
+                <w:szCs w:val="24"/>
+              </w:rPr>
+              <w:t xml:space="preserve"> with a custom </w:t>
+            </w:r>
+            <w:proofErr w:type="spellStart"/>
+            <w:r>
+              <w:rPr>
+                <w:sz w:val="24"/>
+                <w:szCs w:val="24"/>
+              </w:rPr>
+              <w:t>moveset</w:t>
+            </w:r>
+            <w:proofErr w:type="spellEnd"/>
+            <w:r>
+              <w:rPr>
+                <w:sz w:val="24"/>
+                <w:szCs w:val="24"/>
+              </w:rPr>
+              <w:t xml:space="preserve">, </w:t>
             </w:r>
             <w:r>
               <w:rPr>
@@ -6002,6 +7492,7 @@
               </w:rPr>
               <w:t xml:space="preserve">custom item, an AI value greater than 1, and an IV value (labeled EVs in most trainer editors) greater than 0 will have custom stats loaded from the spread number indicated by the IV value in </w:t>
             </w:r>
+            <w:proofErr w:type="spellStart"/>
             <w:r>
               <w:rPr>
                 <w:b/>
@@ -6009,8 +7500,29 @@
                 <w:sz w:val="24"/>
                 <w:szCs w:val="24"/>
               </w:rPr>
-              <w:t>src/Tables/Trainers_With_EVs_Table.c</w:t>
-            </w:r>
+              <w:t>src</w:t>
+            </w:r>
+            <w:proofErr w:type="spellEnd"/>
+            <w:r>
+              <w:rPr>
+                <w:b/>
+                <w:bCs/>
+                <w:sz w:val="24"/>
+                <w:szCs w:val="24"/>
+              </w:rPr>
+              <w:t>/Tables/</w:t>
+            </w:r>
+            <w:proofErr w:type="spellStart"/>
+            <w:r>
+              <w:rPr>
+                <w:b/>
+                <w:bCs/>
+                <w:sz w:val="24"/>
+                <w:szCs w:val="24"/>
+              </w:rPr>
+              <w:t>Trainers_With_EVs_Table.c</w:t>
+            </w:r>
+            <w:proofErr w:type="spellEnd"/>
             <w:r>
               <w:rPr>
                 <w:sz w:val="24"/>
@@ -6018,6 +7530,7 @@
               </w:rPr>
               <w:t xml:space="preserve">. For example, setting the IV value to 1 will loaded the spread labeled “1” in the </w:t>
             </w:r>
+            <w:proofErr w:type="spellStart"/>
             <w:r>
               <w:rPr>
                 <w:i/>
@@ -6027,6 +7540,7 @@
               </w:rPr>
               <w:t>TrainersWithEvsTable</w:t>
             </w:r>
+            <w:proofErr w:type="spellEnd"/>
             <w:r>
               <w:rPr>
                 <w:sz w:val="24"/>
@@ -6056,7 +7570,27 @@
                 <w:sz w:val="24"/>
                 <w:szCs w:val="24"/>
               </w:rPr>
-              <w:t>#ifdef TRAINERS_WITH_EVS</w:t>
+              <w:t>#</w:t>
+            </w:r>
+            <w:proofErr w:type="spellStart"/>
+            <w:r>
+              <w:rPr>
+                <w:i/>
+                <w:iCs/>
+                <w:sz w:val="24"/>
+                <w:szCs w:val="24"/>
+              </w:rPr>
+              <w:t>ifdef</w:t>
+            </w:r>
+            <w:proofErr w:type="spellEnd"/>
+            <w:r>
+              <w:rPr>
+                <w:i/>
+                <w:iCs/>
+                <w:sz w:val="24"/>
+                <w:szCs w:val="24"/>
+              </w:rPr>
+              <w:t xml:space="preserve"> TRAINERS_WITH_EVS</w:t>
             </w:r>
             <w:r>
               <w:rPr>
@@ -6065,6 +7599,7 @@
               </w:rPr>
               <w:t xml:space="preserve"> in </w:t>
             </w:r>
+            <w:proofErr w:type="spellStart"/>
             <w:r>
               <w:rPr>
                 <w:b/>
@@ -6072,8 +7607,29 @@
                 <w:sz w:val="24"/>
                 <w:szCs w:val="24"/>
               </w:rPr>
-              <w:t>src/build_pokemon.c</w:t>
-            </w:r>
+              <w:t>src</w:t>
+            </w:r>
+            <w:proofErr w:type="spellEnd"/>
+            <w:r>
+              <w:rPr>
+                <w:b/>
+                <w:bCs/>
+                <w:sz w:val="24"/>
+                <w:szCs w:val="24"/>
+              </w:rPr>
+              <w:t>/</w:t>
+            </w:r>
+            <w:proofErr w:type="spellStart"/>
+            <w:r>
+              <w:rPr>
+                <w:b/>
+                <w:bCs/>
+                <w:sz w:val="24"/>
+                <w:szCs w:val="24"/>
+              </w:rPr>
+              <w:t>build_pokemon.c</w:t>
+            </w:r>
+            <w:proofErr w:type="spellEnd"/>
             <w:r>
               <w:rPr>
                 <w:sz w:val="24"/>
@@ -6137,8 +7693,25 @@
                 <w:sz w:val="24"/>
                 <w:szCs w:val="24"/>
               </w:rPr>
-              <w:t xml:space="preserve">is defined, then if Var 0x8000 is set to 0xFEFE before a battle begins, </w:t>
-            </w:r>
+              <w:t xml:space="preserve">is defined, then if </w:t>
+            </w:r>
+            <w:proofErr w:type="spellStart"/>
+            <w:r>
+              <w:rPr>
+                <w:sz w:val="24"/>
+                <w:szCs w:val="24"/>
+              </w:rPr>
+              <w:t>Var</w:t>
+            </w:r>
+            <w:proofErr w:type="spellEnd"/>
+            <w:r>
+              <w:rPr>
+                <w:sz w:val="24"/>
+                <w:szCs w:val="24"/>
+              </w:rPr>
+              <w:t xml:space="preserve"> 0x8000 is set to 0xFEFE before a battle begins, </w:t>
+            </w:r>
+            <w:proofErr w:type="spellStart"/>
             <w:r>
               <w:rPr>
                 <w:i/>
@@ -6146,14 +7719,56 @@
                 <w:sz w:val="24"/>
                 <w:szCs w:val="24"/>
               </w:rPr>
-              <w:t>trainerbattle 0x9</w:t>
-            </w:r>
-            <w:r>
-              <w:rPr>
-                <w:sz w:val="24"/>
-                <w:szCs w:val="24"/>
-              </w:rPr>
-              <w:t xml:space="preserve"> can be used to continue a lost battle. The result of the battle will then be stored in Var 0x800D (LastResult).</w:t>
+              <w:t>trainerbattle</w:t>
+            </w:r>
+            <w:proofErr w:type="spellEnd"/>
+            <w:r>
+              <w:rPr>
+                <w:i/>
+                <w:iCs/>
+                <w:sz w:val="24"/>
+                <w:szCs w:val="24"/>
+              </w:rPr>
+              <w:t xml:space="preserve"> 0x9</w:t>
+            </w:r>
+            <w:r>
+              <w:rPr>
+                <w:sz w:val="24"/>
+                <w:szCs w:val="24"/>
+              </w:rPr>
+              <w:t xml:space="preserve"> can be used to continue a lost battle. The result of the battle will then be stored in </w:t>
+            </w:r>
+            <w:proofErr w:type="spellStart"/>
+            <w:r>
+              <w:rPr>
+                <w:sz w:val="24"/>
+                <w:szCs w:val="24"/>
+              </w:rPr>
+              <w:t>Var</w:t>
+            </w:r>
+            <w:proofErr w:type="spellEnd"/>
+            <w:r>
+              <w:rPr>
+                <w:sz w:val="24"/>
+                <w:szCs w:val="24"/>
+              </w:rPr>
+              <w:t xml:space="preserve"> 0x800D (</w:t>
+            </w:r>
+            <w:proofErr w:type="spellStart"/>
+            <w:r>
+              <w:rPr>
+                <w:sz w:val="24"/>
+                <w:szCs w:val="24"/>
+              </w:rPr>
+              <w:t>LastResult</w:t>
+            </w:r>
+            <w:proofErr w:type="spellEnd"/>
+            <w:r>
+              <w:rPr>
+                <w:sz w:val="24"/>
+                <w:szCs w:val="24"/>
+              </w:rPr>
+              <w:t>).</w:t>
             </w:r>
           </w:p>
           <w:p>
@@ -6194,6 +7809,7 @@
               </w:rPr>
               <w:t xml:space="preserve">is not defined, then </w:t>
             </w:r>
+            <w:proofErr w:type="spellStart"/>
             <w:r>
               <w:rPr>
                 <w:i/>
@@ -6201,7 +7817,17 @@
                 <w:sz w:val="24"/>
                 <w:szCs w:val="24"/>
               </w:rPr>
-              <w:t>trainerbattle 0x9</w:t>
+              <w:t>trainerbattle</w:t>
+            </w:r>
+            <w:proofErr w:type="spellEnd"/>
+            <w:r>
+              <w:rPr>
+                <w:i/>
+                <w:iCs/>
+                <w:sz w:val="24"/>
+                <w:szCs w:val="24"/>
+              </w:rPr>
+              <w:t xml:space="preserve"> 0x9</w:t>
             </w:r>
             <w:r>
               <w:rPr>
@@ -6317,14 +7943,30 @@
                 <w:sz w:val="24"/>
                 <w:szCs w:val="24"/>
               </w:rPr>
-              <w:t>The AI knows everything about the P</w:t>
-            </w:r>
-            <w:r>
-              <w:rPr>
-                <w:sz w:val="24"/>
-                <w:szCs w:val="24"/>
-              </w:rPr>
-              <w:t xml:space="preserve">okemon </w:t>
+              <w:t xml:space="preserve">The AI knows everything about the </w:t>
+            </w:r>
+            <w:proofErr w:type="spellStart"/>
+            <w:r>
+              <w:rPr>
+                <w:sz w:val="24"/>
+                <w:szCs w:val="24"/>
+              </w:rPr>
+              <w:t>P</w:t>
+            </w:r>
+            <w:r>
+              <w:rPr>
+                <w:sz w:val="24"/>
+                <w:szCs w:val="24"/>
+              </w:rPr>
+              <w:t>okemon</w:t>
+            </w:r>
+            <w:proofErr w:type="spellEnd"/>
+            <w:r>
+              <w:rPr>
+                <w:sz w:val="24"/>
+                <w:szCs w:val="24"/>
+              </w:rPr>
+              <w:t xml:space="preserve"> </w:t>
             </w:r>
             <w:r>
               <w:rPr>
@@ -6526,7 +8168,23 @@
                 <w:sz w:val="24"/>
                 <w:szCs w:val="24"/>
               </w:rPr>
-              <w:t xml:space="preserve"> a Pokemon with </w:t>
+              <w:t xml:space="preserve"> a </w:t>
+            </w:r>
+            <w:proofErr w:type="spellStart"/>
+            <w:r>
+              <w:rPr>
+                <w:sz w:val="24"/>
+                <w:szCs w:val="24"/>
+              </w:rPr>
+              <w:t>Pokemon</w:t>
+            </w:r>
+            <w:proofErr w:type="spellEnd"/>
+            <w:r>
+              <w:rPr>
+                <w:sz w:val="24"/>
+                <w:szCs w:val="24"/>
+              </w:rPr>
+              <w:t xml:space="preserve"> with </w:t>
             </w:r>
             <w:r>
               <w:rPr>
@@ -6926,6 +8584,7 @@
               </w:rPr>
               <w:t xml:space="preserve">Professor Oak’s tutorial will be activated for </w:t>
             </w:r>
+            <w:proofErr w:type="spellStart"/>
             <w:r>
               <w:rPr>
                 <w:i/>
@@ -6933,7 +8592,17 @@
                 <w:sz w:val="24"/>
                 <w:szCs w:val="24"/>
               </w:rPr>
-              <w:t>trainerbattle 0x9</w:t>
+              <w:t>trainerbattle</w:t>
+            </w:r>
+            <w:proofErr w:type="spellEnd"/>
+            <w:r>
+              <w:rPr>
+                <w:i/>
+                <w:iCs/>
+                <w:sz w:val="24"/>
+                <w:szCs w:val="24"/>
+              </w:rPr>
+              <w:t xml:space="preserve"> 0x9</w:t>
             </w:r>
             <w:r>
               <w:rPr>
@@ -6985,7 +8654,8 @@
               </w:rPr>
               <w:t xml:space="preserve">Causes </w:t>
             </w:r>
-            <w:hyperlink r:id="rId19" w:history="1">
+            <w:hyperlink r:id="rId20" w:history="1">
+              <w:proofErr w:type="spellStart"/>
               <w:r>
                 <w:rPr>
                   <w:rStyle w:val="Hyperlink"/>
@@ -6994,6 +8664,7 @@
                 </w:rPr>
                 <w:t>Unown</w:t>
               </w:r>
+              <w:proofErr w:type="spellEnd"/>
             </w:hyperlink>
             <w:r>
               <w:rPr>
@@ -7002,14 +8673,24 @@
               </w:rPr>
               <w:t xml:space="preserve"> to be spawned in maps using the </w:t>
             </w:r>
-            <w:hyperlink r:id="rId20" w:history="1">
+            <w:hyperlink r:id="rId21" w:history="1">
+              <w:proofErr w:type="spellStart"/>
               <w:r>
                 <w:rPr>
                   <w:rStyle w:val="Hyperlink"/>
                   <w:sz w:val="24"/>
                   <w:szCs w:val="24"/>
                 </w:rPr>
-                <w:t>Tanoby Ruins</w:t>
+                <w:t>Tanoby</w:t>
+              </w:r>
+              <w:proofErr w:type="spellEnd"/>
+              <w:r>
+                <w:rPr>
+                  <w:rStyle w:val="Hyperlink"/>
+                  <w:sz w:val="24"/>
+                  <w:szCs w:val="24"/>
+                </w:rPr>
+                <w:t xml:space="preserve"> Ruins</w:t>
               </w:r>
             </w:hyperlink>
             <w:r>
@@ -7062,7 +8743,7 @@
               </w:rPr>
               <w:t xml:space="preserve">If the current map is the </w:t>
             </w:r>
-            <w:hyperlink r:id="rId21" w:history="1">
+            <w:hyperlink r:id="rId22" w:history="1">
               <w:r>
                 <w:rPr>
                   <w:rStyle w:val="Hyperlink"/>
@@ -7077,7 +8758,23 @@
                 <w:sz w:val="24"/>
                 <w:szCs w:val="24"/>
               </w:rPr>
-              <w:t xml:space="preserve"> and Var </w:t>
+              <w:t xml:space="preserve"> and </w:t>
+            </w:r>
+            <w:proofErr w:type="spellStart"/>
+            <w:r>
+              <w:rPr>
+                <w:sz w:val="24"/>
+                <w:szCs w:val="24"/>
+              </w:rPr>
+              <w:t>Var</w:t>
+            </w:r>
+            <w:proofErr w:type="spellEnd"/>
+            <w:r>
+              <w:rPr>
+                <w:sz w:val="24"/>
+                <w:szCs w:val="24"/>
+              </w:rPr>
+              <w:t xml:space="preserve"> </w:t>
             </w:r>
             <w:r>
               <w:rPr>
@@ -7091,7 +8788,23 @@
                 <w:sz w:val="24"/>
                 <w:szCs w:val="24"/>
               </w:rPr>
-              <w:t xml:space="preserve"> is set, Wild Pokemon will spawn.</w:t>
+              <w:t xml:space="preserve"> is set, Wild </w:t>
+            </w:r>
+            <w:proofErr w:type="spellStart"/>
+            <w:r>
+              <w:rPr>
+                <w:sz w:val="24"/>
+                <w:szCs w:val="24"/>
+              </w:rPr>
+              <w:t>Pokemon</w:t>
+            </w:r>
+            <w:proofErr w:type="spellEnd"/>
+            <w:r>
+              <w:rPr>
+                <w:sz w:val="24"/>
+                <w:szCs w:val="24"/>
+              </w:rPr>
+              <w:t xml:space="preserve"> will spawn.</w:t>
             </w:r>
           </w:p>
         </w:tc>
@@ -7137,7 +8850,7 @@
               </w:rPr>
               <w:t xml:space="preserve">In certain generations, </w:t>
             </w:r>
-            <w:hyperlink r:id="rId22" w:history="1">
+            <w:hyperlink r:id="rId23" w:history="1">
               <w:r>
                 <w:rPr>
                   <w:rStyle w:val="Hyperlink"/>
@@ -7152,7 +8865,39 @@
                 <w:sz w:val="24"/>
                 <w:szCs w:val="24"/>
               </w:rPr>
-              <w:t xml:space="preserve"> only spawns wild Pokemon in the Overworld if the weather is clear.</w:t>
+              <w:t xml:space="preserve"> only spawns wild </w:t>
+            </w:r>
+            <w:proofErr w:type="spellStart"/>
+            <w:r>
+              <w:rPr>
+                <w:sz w:val="24"/>
+                <w:szCs w:val="24"/>
+              </w:rPr>
+              <w:t>Pokemon</w:t>
+            </w:r>
+            <w:proofErr w:type="spellEnd"/>
+            <w:r>
+              <w:rPr>
+                <w:sz w:val="24"/>
+                <w:szCs w:val="24"/>
+              </w:rPr>
+              <w:t xml:space="preserve"> in the </w:t>
+            </w:r>
+            <w:proofErr w:type="spellStart"/>
+            <w:r>
+              <w:rPr>
+                <w:sz w:val="24"/>
+                <w:szCs w:val="24"/>
+              </w:rPr>
+              <w:t>Overworld</w:t>
+            </w:r>
+            <w:proofErr w:type="spellEnd"/>
+            <w:r>
+              <w:rPr>
+                <w:sz w:val="24"/>
+                <w:szCs w:val="24"/>
+              </w:rPr>
+              <w:t xml:space="preserve"> if the weather is clear.</w:t>
             </w:r>
           </w:p>
         </w:tc>
@@ -7177,6 +8922,7 @@
           <w:szCs w:val="24"/>
         </w:rPr>
       </w:pPr>
+      <w:proofErr w:type="spellStart"/>
       <w:r>
         <w:rPr>
           <w:b/>
@@ -7184,7 +8930,17 @@
           <w:sz w:val="24"/>
           <w:szCs w:val="24"/>
         </w:rPr>
-        <w:t>Misc Battle Effect Options</w:t>
+        <w:t>Misc</w:t>
+      </w:r>
+      <w:proofErr w:type="spellEnd"/>
+      <w:r>
+        <w:rPr>
+          <w:b/>
+          <w:bCs/>
+          <w:sz w:val="24"/>
+          <w:szCs w:val="24"/>
+        </w:rPr>
+        <w:t xml:space="preserve"> Battle Effect Options</w:t>
       </w:r>
     </w:p>
     <w:tbl>
@@ -7279,7 +9035,7 @@
                 <w:szCs w:val="24"/>
               </w:rPr>
             </w:pPr>
-            <w:hyperlink r:id="rId23" w:history="1">
+            <w:hyperlink r:id="rId24" w:history="1">
               <w:r>
                 <w:rPr>
                   <w:rStyle w:val="Hyperlink"/>
@@ -7347,7 +9103,7 @@
                 <w:szCs w:val="24"/>
               </w:rPr>
             </w:pPr>
-            <w:hyperlink r:id="rId24" w:history="1">
+            <w:hyperlink r:id="rId25" w:history="1">
               <w:r>
                 <w:rPr>
                   <w:rStyle w:val="Hyperlink"/>
@@ -7436,7 +9192,7 @@
                 <w:szCs w:val="24"/>
               </w:rPr>
             </w:pPr>
-            <w:hyperlink r:id="rId25" w:anchor="Confusion" w:history="1">
+            <w:hyperlink r:id="rId26" w:anchor="Confusion" w:history="1">
               <w:r>
                 <w:rPr>
                   <w:rStyle w:val="Hyperlink"/>
@@ -7524,7 +9280,7 @@
                 <w:szCs w:val="24"/>
               </w:rPr>
             </w:pPr>
-            <w:hyperlink r:id="rId26" w:history="1">
+            <w:hyperlink r:id="rId27" w:history="1">
               <w:r>
                 <w:rPr>
                   <w:rStyle w:val="Hyperlink"/>
@@ -7591,7 +9347,7 @@
                 <w:szCs w:val="24"/>
               </w:rPr>
             </w:pPr>
-            <w:hyperlink r:id="rId27" w:history="1">
+            <w:hyperlink r:id="rId28" w:history="1">
               <w:r>
                 <w:rPr>
                   <w:rStyle w:val="Hyperlink"/>
@@ -7672,7 +9428,7 @@
               </w:rPr>
               <w:t xml:space="preserve">emove all Gen 7 </w:t>
             </w:r>
-            <w:hyperlink r:id="rId28" w:history="1">
+            <w:hyperlink r:id="rId29" w:history="1">
               <w:r>
                 <w:rPr>
                   <w:rStyle w:val="Hyperlink"/>
@@ -7740,7 +9496,7 @@
               </w:rPr>
               <w:t xml:space="preserve">The </w:t>
             </w:r>
-            <w:hyperlink r:id="rId29" w:anchor="Physical.2FSpecial_split" w:history="1">
+            <w:hyperlink r:id="rId30" w:anchor="Physical.2FSpecial_split" w:history="1">
               <w:r>
                 <w:rPr>
                   <w:rStyle w:val="Hyperlink"/>
@@ -7924,7 +9680,7 @@
                 <w:szCs w:val="24"/>
               </w:rPr>
             </w:pPr>
-            <w:hyperlink r:id="rId30" w:history="1">
+            <w:hyperlink r:id="rId31" w:history="1">
               <w:r>
                 <w:rPr>
                   <w:rStyle w:val="Hyperlink"/>
@@ -8006,7 +9762,7 @@
                 <w:szCs w:val="24"/>
               </w:rPr>
             </w:pPr>
-            <w:hyperlink r:id="rId31" w:history="1">
+            <w:hyperlink r:id="rId32" w:history="1">
               <w:r>
                 <w:rPr>
                   <w:rStyle w:val="Hyperlink"/>
@@ -8160,7 +9916,7 @@
                 <w:szCs w:val="24"/>
               </w:rPr>
             </w:pPr>
-            <w:hyperlink r:id="rId32" w:history="1">
+            <w:hyperlink r:id="rId33" w:history="1">
               <w:r>
                 <w:rPr>
                   <w:rStyle w:val="Hyperlink"/>
@@ -8182,9 +9938,25 @@
                 <w:sz w:val="24"/>
                 <w:szCs w:val="24"/>
               </w:rPr>
-              <w:t xml:space="preserve"> 3x with </w:t>
-            </w:r>
-            <w:hyperlink r:id="rId33" w:history="1">
+              <w:t xml:space="preserve"> </w:t>
+            </w:r>
+            <w:proofErr w:type="gramStart"/>
+            <w:r>
+              <w:rPr>
+                <w:sz w:val="24"/>
+                <w:szCs w:val="24"/>
+              </w:rPr>
+              <w:t>3x</w:t>
+            </w:r>
+            <w:proofErr w:type="gramEnd"/>
+            <w:r>
+              <w:rPr>
+                <w:sz w:val="24"/>
+                <w:szCs w:val="24"/>
+              </w:rPr>
+              <w:t xml:space="preserve"> with </w:t>
+            </w:r>
+            <w:hyperlink r:id="rId34" w:history="1">
               <w:r>
                 <w:rPr>
                   <w:rStyle w:val="Hyperlink"/>
@@ -8243,7 +10015,23 @@
                 <w:sz w:val="24"/>
                 <w:szCs w:val="24"/>
               </w:rPr>
-              <w:t>Uses the Gen 6 crit chance.</w:t>
+              <w:t xml:space="preserve">Uses the Gen 6 </w:t>
+            </w:r>
+            <w:proofErr w:type="spellStart"/>
+            <w:r>
+              <w:rPr>
+                <w:sz w:val="24"/>
+                <w:szCs w:val="24"/>
+              </w:rPr>
+              <w:t>crit</w:t>
+            </w:r>
+            <w:proofErr w:type="spellEnd"/>
+            <w:r>
+              <w:rPr>
+                <w:sz w:val="24"/>
+                <w:szCs w:val="24"/>
+              </w:rPr>
+              <w:t xml:space="preserve"> chance.</w:t>
             </w:r>
           </w:p>
         </w:tc>
@@ -8287,7 +10075,23 @@
                 <w:sz w:val="24"/>
                 <w:szCs w:val="24"/>
               </w:rPr>
-              <w:t>Uses the Gen 2-5 crit chance.</w:t>
+              <w:t xml:space="preserve">Uses the Gen 2-5 </w:t>
+            </w:r>
+            <w:proofErr w:type="spellStart"/>
+            <w:r>
+              <w:rPr>
+                <w:sz w:val="24"/>
+                <w:szCs w:val="24"/>
+              </w:rPr>
+              <w:t>crit</w:t>
+            </w:r>
+            <w:proofErr w:type="spellEnd"/>
+            <w:r>
+              <w:rPr>
+                <w:sz w:val="24"/>
+                <w:szCs w:val="24"/>
+              </w:rPr>
+              <w:t xml:space="preserve"> chance.</w:t>
             </w:r>
           </w:p>
         </w:tc>
@@ -8330,9 +10134,25 @@
                 <w:sz w:val="24"/>
                 <w:szCs w:val="24"/>
               </w:rPr>
-              <w:t xml:space="preserve">Having badges gives the Player’s Pokemon </w:t>
-            </w:r>
-            <w:hyperlink r:id="rId34" w:anchor="Stat_boost" w:history="1">
+              <w:t xml:space="preserve">Having badges gives the Player’s </w:t>
+            </w:r>
+            <w:proofErr w:type="spellStart"/>
+            <w:r>
+              <w:rPr>
+                <w:sz w:val="24"/>
+                <w:szCs w:val="24"/>
+              </w:rPr>
+              <w:t>Pokemon</w:t>
+            </w:r>
+            <w:proofErr w:type="spellEnd"/>
+            <w:r>
+              <w:rPr>
+                <w:sz w:val="24"/>
+                <w:szCs w:val="24"/>
+              </w:rPr>
+              <w:t xml:space="preserve"> </w:t>
+            </w:r>
+            <w:hyperlink r:id="rId35" w:anchor="Stat_boost" w:history="1">
               <w:r>
                 <w:rPr>
                   <w:rStyle w:val="Hyperlink"/>
@@ -8392,7 +10212,7 @@
               </w:rPr>
               <w:t>“</w:t>
             </w:r>
-            <w:hyperlink r:id="rId35" w:history="1">
+            <w:hyperlink r:id="rId36" w:history="1">
               <w:r>
                 <w:rPr>
                   <w:rStyle w:val="Hyperlink"/>
@@ -8407,7 +10227,23 @@
                 <w:sz w:val="24"/>
                 <w:szCs w:val="24"/>
               </w:rPr>
-              <w:t>” abilities give a 1.3x boost instead of 1.2x.</w:t>
+              <w:t xml:space="preserve">” abilities give a 1.3x boost instead of </w:t>
+            </w:r>
+            <w:proofErr w:type="gramStart"/>
+            <w:r>
+              <w:rPr>
+                <w:sz w:val="24"/>
+                <w:szCs w:val="24"/>
+              </w:rPr>
+              <w:t>1.2x</w:t>
+            </w:r>
+            <w:proofErr w:type="gramEnd"/>
+            <w:r>
+              <w:rPr>
+                <w:sz w:val="24"/>
+                <w:szCs w:val="24"/>
+              </w:rPr>
+              <w:t>.</w:t>
             </w:r>
           </w:p>
         </w:tc>
@@ -8445,7 +10281,7 @@
                 <w:szCs w:val="24"/>
               </w:rPr>
             </w:pPr>
-            <w:hyperlink r:id="rId36" w:history="1">
+            <w:hyperlink r:id="rId37" w:history="1">
               <w:r>
                 <w:rPr>
                   <w:rStyle w:val="Hyperlink"/>
@@ -8460,7 +10296,23 @@
                 <w:sz w:val="24"/>
                 <w:szCs w:val="24"/>
               </w:rPr>
-              <w:t xml:space="preserve"> give a 1.5x boost instead of 1.2x.</w:t>
+              <w:t xml:space="preserve"> give a 1.5x boost instead of </w:t>
+            </w:r>
+            <w:proofErr w:type="gramStart"/>
+            <w:r>
+              <w:rPr>
+                <w:sz w:val="24"/>
+                <w:szCs w:val="24"/>
+              </w:rPr>
+              <w:t>1.2x</w:t>
+            </w:r>
+            <w:proofErr w:type="gramEnd"/>
+            <w:r>
+              <w:rPr>
+                <w:sz w:val="24"/>
+                <w:szCs w:val="24"/>
+              </w:rPr>
+              <w:t>.</w:t>
             </w:r>
           </w:p>
         </w:tc>
@@ -8499,7 +10351,7 @@
                 <w:szCs w:val="24"/>
               </w:rPr>
             </w:pPr>
-            <w:hyperlink r:id="rId37" w:history="1">
+            <w:hyperlink r:id="rId38" w:history="1">
               <w:r>
                 <w:rPr>
                   <w:rStyle w:val="Hyperlink"/>
@@ -8553,7 +10405,7 @@
                 <w:szCs w:val="24"/>
               </w:rPr>
             </w:pPr>
-            <w:hyperlink r:id="rId38" w:history="1">
+            <w:hyperlink r:id="rId39" w:history="1">
               <w:r>
                 <w:rPr>
                   <w:rStyle w:val="Hyperlink"/>
@@ -8640,7 +10492,39 @@
                 <w:sz w:val="24"/>
                 <w:szCs w:val="24"/>
               </w:rPr>
-              <w:t xml:space="preserve">Enables Hoopa-Unbound’s signature ability in Pokemon Unbound, Portal Power. This </w:t>
+              <w:t>Enables Hoopa-</w:t>
+            </w:r>
+            <w:proofErr w:type="spellStart"/>
+            <w:r>
+              <w:rPr>
+                <w:sz w:val="24"/>
+                <w:szCs w:val="24"/>
+              </w:rPr>
+              <w:t>Unbound’s</w:t>
+            </w:r>
+            <w:proofErr w:type="spellEnd"/>
+            <w:r>
+              <w:rPr>
+                <w:sz w:val="24"/>
+                <w:szCs w:val="24"/>
+              </w:rPr>
+              <w:t xml:space="preserve"> signature ability in </w:t>
+            </w:r>
+            <w:proofErr w:type="spellStart"/>
+            <w:r>
+              <w:rPr>
+                <w:sz w:val="24"/>
+                <w:szCs w:val="24"/>
+              </w:rPr>
+              <w:t>Pokemon</w:t>
+            </w:r>
+            <w:proofErr w:type="spellEnd"/>
+            <w:r>
+              <w:rPr>
+                <w:sz w:val="24"/>
+                <w:szCs w:val="24"/>
+              </w:rPr>
+              <w:t xml:space="preserve"> Unbound, Portal Power. This </w:t>
             </w:r>
             <w:r>
               <w:rPr>
@@ -8707,7 +10591,7 @@
                 <w:szCs w:val="24"/>
               </w:rPr>
             </w:pPr>
-            <w:hyperlink r:id="rId39" w:history="1">
+            <w:hyperlink r:id="rId40" w:history="1">
               <w:r>
                 <w:rPr>
                   <w:rStyle w:val="Hyperlink"/>
@@ -8736,14 +10620,55 @@
                 <w:sz w:val="24"/>
                 <w:szCs w:val="24"/>
               </w:rPr>
-              <w:t xml:space="preserve">s Latios &amp; </w:t>
-            </w:r>
-            <w:r>
-              <w:rPr>
-                <w:sz w:val="24"/>
-                <w:szCs w:val="24"/>
-              </w:rPr>
-              <w:t>Latias' Sp. Atk &amp; Sp. Def</w:t>
+              <w:t xml:space="preserve">s </w:t>
+            </w:r>
+            <w:proofErr w:type="spellStart"/>
+            <w:r>
+              <w:rPr>
+                <w:sz w:val="24"/>
+                <w:szCs w:val="24"/>
+              </w:rPr>
+              <w:t>Latios</w:t>
+            </w:r>
+            <w:proofErr w:type="spellEnd"/>
+            <w:r>
+              <w:rPr>
+                <w:sz w:val="24"/>
+                <w:szCs w:val="24"/>
+              </w:rPr>
+              <w:t xml:space="preserve"> &amp; </w:t>
+            </w:r>
+            <w:proofErr w:type="spellStart"/>
+            <w:r>
+              <w:rPr>
+                <w:sz w:val="24"/>
+                <w:szCs w:val="24"/>
+              </w:rPr>
+              <w:t>Latias</w:t>
+            </w:r>
+            <w:proofErr w:type="spellEnd"/>
+            <w:r>
+              <w:rPr>
+                <w:sz w:val="24"/>
+                <w:szCs w:val="24"/>
+              </w:rPr>
+              <w:t xml:space="preserve">' Sp. </w:t>
+            </w:r>
+            <w:proofErr w:type="spellStart"/>
+            <w:r>
+              <w:rPr>
+                <w:sz w:val="24"/>
+                <w:szCs w:val="24"/>
+              </w:rPr>
+              <w:t>Atk</w:t>
+            </w:r>
+            <w:proofErr w:type="spellEnd"/>
+            <w:r>
+              <w:rPr>
+                <w:sz w:val="24"/>
+                <w:szCs w:val="24"/>
+              </w:rPr>
+              <w:t xml:space="preserve"> &amp; Sp. Def</w:t>
             </w:r>
             <w:r>
               <w:rPr>
@@ -8803,7 +10728,7 @@
               </w:rPr>
               <w:t xml:space="preserve">he second hit of </w:t>
             </w:r>
-            <w:hyperlink r:id="rId40" w:anchor="Generation_VI" w:history="1">
+            <w:hyperlink r:id="rId41" w:anchor="Generation_VI" w:history="1">
               <w:r>
                 <w:rPr>
                   <w:rStyle w:val="Hyperlink"/>
@@ -8871,7 +10796,27 @@
           <w:sz w:val="24"/>
           <w:szCs w:val="24"/>
         </w:rPr>
-        <w:t>Capturing Pokemon Options</w:t>
+        <w:t xml:space="preserve">Capturing </w:t>
+      </w:r>
+      <w:proofErr w:type="spellStart"/>
+      <w:r>
+        <w:rPr>
+          <w:b/>
+          <w:bCs/>
+          <w:sz w:val="24"/>
+          <w:szCs w:val="24"/>
+        </w:rPr>
+        <w:t>Pokemon</w:t>
+      </w:r>
+      <w:proofErr w:type="spellEnd"/>
+      <w:r>
+        <w:rPr>
+          <w:b/>
+          <w:bCs/>
+          <w:sz w:val="24"/>
+          <w:szCs w:val="24"/>
+        </w:rPr>
+        <w:t xml:space="preserve"> Options</w:t>
       </w:r>
     </w:p>
     <w:tbl>
@@ -8971,7 +10916,23 @@
                 <w:sz w:val="24"/>
                 <w:szCs w:val="24"/>
               </w:rPr>
-              <w:t xml:space="preserve">Allows the possibility to capture trainer Pokemon by setting the </w:t>
+              <w:t xml:space="preserve">Allows the possibility to capture trainer </w:t>
+            </w:r>
+            <w:proofErr w:type="spellStart"/>
+            <w:r>
+              <w:rPr>
+                <w:sz w:val="24"/>
+                <w:szCs w:val="24"/>
+              </w:rPr>
+              <w:t>Pokemon</w:t>
+            </w:r>
+            <w:proofErr w:type="spellEnd"/>
+            <w:r>
+              <w:rPr>
+                <w:sz w:val="24"/>
+                <w:szCs w:val="24"/>
+              </w:rPr>
+              <w:t xml:space="preserve"> by setting the </w:t>
             </w:r>
             <w:r>
               <w:rPr>
@@ -9030,7 +10991,23 @@
                 <w:sz w:val="24"/>
                 <w:szCs w:val="24"/>
               </w:rPr>
-              <w:t xml:space="preserve">In Gen 5, Pokemon encountered in </w:t>
+              <w:t xml:space="preserve">In Gen 5, </w:t>
+            </w:r>
+            <w:proofErr w:type="spellStart"/>
+            <w:r>
+              <w:rPr>
+                <w:sz w:val="24"/>
+                <w:szCs w:val="24"/>
+              </w:rPr>
+              <w:t>Pokemon</w:t>
+            </w:r>
+            <w:proofErr w:type="spellEnd"/>
+            <w:r>
+              <w:rPr>
+                <w:sz w:val="24"/>
+                <w:szCs w:val="24"/>
+              </w:rPr>
+              <w:t xml:space="preserve"> encountered in </w:t>
             </w:r>
             <w:r>
               <w:rPr>
@@ -9046,7 +11023,7 @@
               </w:rPr>
               <w:t xml:space="preserve"> battles were </w:t>
             </w:r>
-            <w:hyperlink r:id="rId41" w:anchor="Capture_method_.28Generation_V.29" w:history="1">
+            <w:hyperlink r:id="rId42" w:anchor="Capture_method_.28Generation_V.29" w:history="1">
               <w:r>
                 <w:rPr>
                   <w:rStyle w:val="Hyperlink"/>
@@ -9115,7 +11092,7 @@
               </w:rPr>
               <w:t xml:space="preserve">Allows for </w:t>
             </w:r>
-            <w:hyperlink r:id="rId42" w:anchor="Critical_capture" w:history="1">
+            <w:hyperlink r:id="rId43" w:anchor="Critical_capture" w:history="1">
               <w:r>
                 <w:rPr>
                   <w:rStyle w:val="Hyperlink"/>
@@ -9140,6 +11117,7 @@
                 <w:szCs w:val="24"/>
               </w:rPr>
             </w:pPr>
+            <w:proofErr w:type="gramStart"/>
             <w:r>
               <w:rPr>
                 <w:i/>
@@ -9147,7 +11125,37 @@
                 <w:sz w:val="24"/>
                 <w:szCs w:val="24"/>
               </w:rPr>
-              <w:t>bool8 CriticalCapture(u32 odds)</w:t>
+              <w:t>bool8</w:t>
+            </w:r>
+            <w:proofErr w:type="gramEnd"/>
+            <w:r>
+              <w:rPr>
+                <w:i/>
+                <w:iCs/>
+                <w:sz w:val="24"/>
+                <w:szCs w:val="24"/>
+              </w:rPr>
+              <w:t xml:space="preserve"> </w:t>
+            </w:r>
+            <w:proofErr w:type="spellStart"/>
+            <w:r>
+              <w:rPr>
+                <w:i/>
+                <w:iCs/>
+                <w:sz w:val="24"/>
+                <w:szCs w:val="24"/>
+              </w:rPr>
+              <w:t>CriticalCapture</w:t>
+            </w:r>
+            <w:proofErr w:type="spellEnd"/>
+            <w:r>
+              <w:rPr>
+                <w:i/>
+                <w:iCs/>
+                <w:sz w:val="24"/>
+                <w:szCs w:val="24"/>
+              </w:rPr>
+              <w:t>(u32 odds)</w:t>
             </w:r>
             <w:r>
               <w:rPr>
@@ -9156,6 +11164,7 @@
               </w:rPr>
               <w:t xml:space="preserve"> found in </w:t>
             </w:r>
+            <w:proofErr w:type="spellStart"/>
             <w:r>
               <w:rPr>
                 <w:b/>
@@ -9163,8 +11172,29 @@
                 <w:sz w:val="24"/>
                 <w:szCs w:val="24"/>
               </w:rPr>
-              <w:t>src/catching.c</w:t>
-            </w:r>
+              <w:t>src</w:t>
+            </w:r>
+            <w:proofErr w:type="spellEnd"/>
+            <w:r>
+              <w:rPr>
+                <w:b/>
+                <w:bCs/>
+                <w:sz w:val="24"/>
+                <w:szCs w:val="24"/>
+              </w:rPr>
+              <w:t>/</w:t>
+            </w:r>
+            <w:proofErr w:type="spellStart"/>
+            <w:r>
+              <w:rPr>
+                <w:b/>
+                <w:bCs/>
+                <w:sz w:val="24"/>
+                <w:szCs w:val="24"/>
+              </w:rPr>
+              <w:t>catching.c</w:t>
+            </w:r>
+            <w:proofErr w:type="spellEnd"/>
             <w:r>
               <w:rPr>
                 <w:sz w:val="24"/>
@@ -9311,7 +11341,7 @@
               </w:rPr>
               <w:t xml:space="preserve">The </w:t>
             </w:r>
-            <w:hyperlink r:id="rId43" w:history="1">
+            <w:hyperlink r:id="rId44" w:history="1">
               <w:r>
                 <w:rPr>
                   <w:rStyle w:val="Hyperlink"/>
@@ -9370,7 +11400,39 @@
                 <w:sz w:val="24"/>
                 <w:szCs w:val="24"/>
               </w:rPr>
-              <w:t>Gives an Exp boost for defeating a trainer’s Pokemon. (Pre Gen 7)</w:t>
+              <w:t xml:space="preserve">Gives an </w:t>
+            </w:r>
+            <w:proofErr w:type="spellStart"/>
+            <w:r>
+              <w:rPr>
+                <w:sz w:val="24"/>
+                <w:szCs w:val="24"/>
+              </w:rPr>
+              <w:t>Exp</w:t>
+            </w:r>
+            <w:proofErr w:type="spellEnd"/>
+            <w:r>
+              <w:rPr>
+                <w:sz w:val="24"/>
+                <w:szCs w:val="24"/>
+              </w:rPr>
+              <w:t xml:space="preserve"> boost for defeating a trainer’s </w:t>
+            </w:r>
+            <w:proofErr w:type="spellStart"/>
+            <w:r>
+              <w:rPr>
+                <w:sz w:val="24"/>
+                <w:szCs w:val="24"/>
+              </w:rPr>
+              <w:t>Pokemon</w:t>
+            </w:r>
+            <w:proofErr w:type="spellEnd"/>
+            <w:r>
+              <w:rPr>
+                <w:sz w:val="24"/>
+                <w:szCs w:val="24"/>
+              </w:rPr>
+              <w:t>. (Pre Gen 7)</w:t>
             </w:r>
           </w:p>
         </w:tc>
@@ -9414,7 +11476,23 @@
                 <w:sz w:val="24"/>
                 <w:szCs w:val="24"/>
               </w:rPr>
-              <w:t>Exp. is split amongst all participating Pokemon. (Pre Gen 6)</w:t>
+              <w:t xml:space="preserve">Exp. is split amongst all participating </w:t>
+            </w:r>
+            <w:proofErr w:type="spellStart"/>
+            <w:r>
+              <w:rPr>
+                <w:sz w:val="24"/>
+                <w:szCs w:val="24"/>
+              </w:rPr>
+              <w:t>Pokemon</w:t>
+            </w:r>
+            <w:proofErr w:type="spellEnd"/>
+            <w:r>
+              <w:rPr>
+                <w:sz w:val="24"/>
+                <w:szCs w:val="24"/>
+              </w:rPr>
+              <w:t>. (Pre Gen 6)</w:t>
             </w:r>
           </w:p>
         </w:tc>
@@ -9682,7 +11760,7 @@
               </w:rPr>
               <w:t xml:space="preserve">the </w:t>
             </w:r>
-            <w:hyperlink r:id="rId44" w:history="1">
+            <w:hyperlink r:id="rId45" w:history="1">
               <w:r>
                 <w:rPr>
                   <w:rStyle w:val="Hyperlink"/>
@@ -9697,7 +11775,23 @@
                 <w:sz w:val="24"/>
                 <w:szCs w:val="24"/>
               </w:rPr>
-              <w:t xml:space="preserve"> feature from Pokemon Tower in Lavender town</w:t>
+              <w:t xml:space="preserve"> feature from </w:t>
+            </w:r>
+            <w:proofErr w:type="spellStart"/>
+            <w:r>
+              <w:rPr>
+                <w:sz w:val="24"/>
+                <w:szCs w:val="24"/>
+              </w:rPr>
+              <w:t>Pokemon</w:t>
+            </w:r>
+            <w:proofErr w:type="spellEnd"/>
+            <w:r>
+              <w:rPr>
+                <w:sz w:val="24"/>
+                <w:szCs w:val="24"/>
+              </w:rPr>
+              <w:t xml:space="preserve"> Tower in Lavender town</w:t>
             </w:r>
             <w:r>
               <w:rPr>
@@ -9821,7 +11915,7 @@
               </w:rPr>
               <w:t xml:space="preserve"> the </w:t>
             </w:r>
-            <w:hyperlink r:id="rId45" w:history="1">
+            <w:hyperlink r:id="rId46" w:history="1">
               <w:r>
                 <w:rPr>
                   <w:rStyle w:val="Hyperlink"/>
@@ -9831,12 +11925,21 @@
                 <w:t>Gen 4+ selection screen</w:t>
               </w:r>
             </w:hyperlink>
-            <w:r>
-              <w:rPr>
-                <w:sz w:val="24"/>
-                <w:szCs w:val="24"/>
-              </w:rPr>
-              <w:t>, it only adds features that supports it</w:t>
+            <w:proofErr w:type="gramStart"/>
+            <w:r>
+              <w:rPr>
+                <w:sz w:val="24"/>
+                <w:szCs w:val="24"/>
+              </w:rPr>
+              <w:t>,</w:t>
+            </w:r>
+            <w:proofErr w:type="gramEnd"/>
+            <w:r>
+              <w:rPr>
+                <w:sz w:val="24"/>
+                <w:szCs w:val="24"/>
+              </w:rPr>
+              <w:t xml:space="preserve"> it only adds features that supports it</w:t>
             </w:r>
             <w:r>
               <w:rPr>
@@ -9914,9 +12017,25 @@
                 <w:sz w:val="24"/>
                 <w:szCs w:val="24"/>
               </w:rPr>
-              <w:t xml:space="preserve">yer's Pokemon can </w:t>
-            </w:r>
-            <w:hyperlink r:id="rId46" w:history="1">
+              <w:t xml:space="preserve">yer's </w:t>
+            </w:r>
+            <w:proofErr w:type="spellStart"/>
+            <w:r>
+              <w:rPr>
+                <w:sz w:val="24"/>
+                <w:szCs w:val="24"/>
+              </w:rPr>
+              <w:t>Pokemon</w:t>
+            </w:r>
+            <w:proofErr w:type="spellEnd"/>
+            <w:r>
+              <w:rPr>
+                <w:sz w:val="24"/>
+                <w:szCs w:val="24"/>
+              </w:rPr>
+              <w:t xml:space="preserve"> can </w:t>
+            </w:r>
+            <w:hyperlink r:id="rId47" w:history="1">
               <w:r>
                 <w:rPr>
                   <w:rStyle w:val="Hyperlink"/>
@@ -9931,7 +12050,23 @@
                 <w:sz w:val="24"/>
                 <w:szCs w:val="24"/>
               </w:rPr>
-              <w:t xml:space="preserve"> them, as opposed to just traded Pokemon.</w:t>
+              <w:t xml:space="preserve"> them, as opposed to just traded </w:t>
+            </w:r>
+            <w:proofErr w:type="spellStart"/>
+            <w:r>
+              <w:rPr>
+                <w:sz w:val="24"/>
+                <w:szCs w:val="24"/>
+              </w:rPr>
+              <w:t>Pokemon</w:t>
+            </w:r>
+            <w:proofErr w:type="spellEnd"/>
+            <w:r>
+              <w:rPr>
+                <w:sz w:val="24"/>
+                <w:szCs w:val="24"/>
+              </w:rPr>
+              <w:t>.</w:t>
             </w:r>
           </w:p>
         </w:tc>
@@ -9974,7 +12109,23 @@
                 <w:sz w:val="24"/>
                 <w:szCs w:val="24"/>
               </w:rPr>
-              <w:t>All wild Pokemon use AI features meant for trainers.</w:t>
+              <w:t xml:space="preserve">All wild </w:t>
+            </w:r>
+            <w:proofErr w:type="spellStart"/>
+            <w:r>
+              <w:rPr>
+                <w:sz w:val="24"/>
+                <w:szCs w:val="24"/>
+              </w:rPr>
+              <w:t>Pokemon</w:t>
+            </w:r>
+            <w:proofErr w:type="spellEnd"/>
+            <w:r>
+              <w:rPr>
+                <w:sz w:val="24"/>
+                <w:szCs w:val="24"/>
+              </w:rPr>
+              <w:t xml:space="preserve"> use AI features meant for trainers.</w:t>
             </w:r>
           </w:p>
         </w:tc>
@@ -10026,7 +12177,7 @@
               </w:rPr>
               <w:t xml:space="preserve">nables the </w:t>
             </w:r>
-            <w:hyperlink r:id="rId47" w:history="1">
+            <w:hyperlink r:id="rId48" w:history="1">
               <w:r>
                 <w:rPr>
                   <w:rStyle w:val="Hyperlink"/>
@@ -10100,7 +12251,7 @@
               </w:rPr>
               <w:t xml:space="preserve">nables the </w:t>
             </w:r>
-            <w:hyperlink r:id="rId48" w:history="1">
+            <w:hyperlink r:id="rId49" w:history="1">
               <w:r>
                 <w:rPr>
                   <w:rStyle w:val="Hyperlink"/>
@@ -10339,7 +12490,6 @@
     </w:tbl>
     <w:p>
       <w:pPr>
-        <w:jc w:val="both"/>
         <w:rPr>
           <w:sz w:val="24"/>
           <w:szCs w:val="24"/>
@@ -10349,16 +12499,585 @@
     <w:p>
       <w:pPr>
         <w:rPr>
-          <w:sz w:val="24"/>
-          <w:szCs w:val="24"/>
+          <w:color w:val="FF0000"/>
+          <w:sz w:val="36"/>
+          <w:szCs w:val="36"/>
         </w:rPr>
       </w:pPr>
       <w:r>
         <w:rPr>
-          <w:sz w:val="24"/>
-          <w:szCs w:val="24"/>
+          <w:color w:val="FF0000"/>
+          <w:sz w:val="36"/>
+          <w:szCs w:val="36"/>
         </w:rPr>
         <w:lastRenderedPageBreak/>
+        <w:t>Other Necessary Feature</w:t>
+      </w:r>
+      <w:r>
+        <w:rPr>
+          <w:color w:val="FF0000"/>
+          <w:sz w:val="36"/>
+          <w:szCs w:val="36"/>
+        </w:rPr>
+        <w:t>s</w:t>
+      </w:r>
+      <w:r>
+        <w:rPr>
+          <w:color w:val="FF0000"/>
+          <w:sz w:val="36"/>
+          <w:szCs w:val="36"/>
+        </w:rPr>
+        <w:t xml:space="preserve"> Set Up</w:t>
+      </w:r>
+    </w:p>
+    <w:p>
+      <w:pPr>
+        <w:rPr>
+          <w:color w:val="FF0000"/>
+          <w:sz w:val="36"/>
+          <w:szCs w:val="36"/>
+        </w:rPr>
+      </w:pPr>
+    </w:p>
+    <w:p>
+      <w:pPr>
+        <w:rPr>
+          <w:sz w:val="28"/>
+          <w:szCs w:val="28"/>
+          <w:u w:val="single"/>
+        </w:rPr>
+      </w:pPr>
+      <w:r>
+        <w:rPr>
+          <w:sz w:val="28"/>
+          <w:szCs w:val="28"/>
+          <w:u w:val="single"/>
+        </w:rPr>
+        <w:t>Mega Evolution / Ultra Burst</w:t>
+      </w:r>
+    </w:p>
+    <w:p>
+      <w:pPr>
+        <w:rPr>
+          <w:sz w:val="24"/>
+          <w:szCs w:val="24"/>
+        </w:rPr>
+      </w:pPr>
+      <w:r>
+        <w:rPr>
+          <w:sz w:val="24"/>
+          <w:szCs w:val="24"/>
+        </w:rPr>
+        <w:t>//TODO</w:t>
+      </w:r>
+    </w:p>
+    <w:p>
+      <w:pPr>
+        <w:rPr>
+          <w:sz w:val="24"/>
+          <w:szCs w:val="24"/>
+        </w:rPr>
+      </w:pPr>
+    </w:p>
+    <w:p>
+      <w:pPr>
+        <w:rPr>
+          <w:sz w:val="28"/>
+          <w:szCs w:val="28"/>
+          <w:u w:val="single"/>
+        </w:rPr>
+      </w:pPr>
+      <w:r>
+        <w:rPr>
+          <w:sz w:val="28"/>
+          <w:szCs w:val="28"/>
+          <w:u w:val="single"/>
+        </w:rPr>
+        <w:t>Z-Moves</w:t>
+      </w:r>
+    </w:p>
+    <w:p>
+      <w:pPr>
+        <w:rPr>
+          <w:sz w:val="24"/>
+          <w:szCs w:val="24"/>
+        </w:rPr>
+      </w:pPr>
+      <w:r>
+        <w:rPr>
+          <w:sz w:val="24"/>
+          <w:szCs w:val="24"/>
+        </w:rPr>
+        <w:t>//TODO</w:t>
+      </w:r>
+    </w:p>
+    <w:p>
+      <w:pPr>
+        <w:rPr>
+          <w:sz w:val="24"/>
+          <w:szCs w:val="24"/>
+        </w:rPr>
+      </w:pPr>
+    </w:p>
+    <w:p>
+      <w:pPr>
+        <w:rPr>
+          <w:sz w:val="28"/>
+          <w:szCs w:val="28"/>
+          <w:u w:val="single"/>
+        </w:rPr>
+      </w:pPr>
+      <w:r>
+        <w:rPr>
+          <w:sz w:val="28"/>
+          <w:szCs w:val="28"/>
+          <w:u w:val="single"/>
+        </w:rPr>
+        <w:t>Trainer Sliding Messages</w:t>
+      </w:r>
+    </w:p>
+    <w:p>
+      <w:pPr>
+        <w:rPr>
+          <w:sz w:val="24"/>
+          <w:szCs w:val="24"/>
+        </w:rPr>
+      </w:pPr>
+      <w:r>
+        <w:rPr>
+          <w:sz w:val="24"/>
+          <w:szCs w:val="24"/>
+        </w:rPr>
+        <w:t>//TODO</w:t>
+      </w:r>
+    </w:p>
+    <w:p>
+      <w:pPr>
+        <w:rPr>
+          <w:sz w:val="24"/>
+          <w:szCs w:val="24"/>
+        </w:rPr>
+      </w:pPr>
+    </w:p>
+    <w:p>
+      <w:pPr>
+        <w:rPr>
+          <w:sz w:val="28"/>
+          <w:szCs w:val="28"/>
+          <w:u w:val="single"/>
+        </w:rPr>
+      </w:pPr>
+      <w:r>
+        <w:rPr>
+          <w:sz w:val="28"/>
+          <w:szCs w:val="28"/>
+          <w:u w:val="single"/>
+        </w:rPr>
+        <w:t xml:space="preserve">Trainer </w:t>
+      </w:r>
+      <w:proofErr w:type="spellStart"/>
+      <w:r>
+        <w:rPr>
+          <w:sz w:val="28"/>
+          <w:szCs w:val="28"/>
+          <w:u w:val="single"/>
+        </w:rPr>
+        <w:t>Backsprites</w:t>
+      </w:r>
+      <w:proofErr w:type="spellEnd"/>
+    </w:p>
+    <w:p>
+      <w:pPr>
+        <w:rPr>
+          <w:sz w:val="24"/>
+          <w:szCs w:val="24"/>
+        </w:rPr>
+      </w:pPr>
+      <w:r>
+        <w:rPr>
+          <w:sz w:val="24"/>
+          <w:szCs w:val="24"/>
+        </w:rPr>
+        <w:t>//TODO</w:t>
+      </w:r>
+    </w:p>
+    <w:p>
+      <w:pPr>
+        <w:rPr>
+          <w:sz w:val="24"/>
+          <w:szCs w:val="24"/>
+        </w:rPr>
+      </w:pPr>
+    </w:p>
+    <w:p>
+      <w:pPr>
+        <w:rPr>
+          <w:sz w:val="28"/>
+          <w:szCs w:val="28"/>
+          <w:u w:val="single"/>
+        </w:rPr>
+      </w:pPr>
+      <w:r>
+        <w:rPr>
+          <w:sz w:val="28"/>
+          <w:szCs w:val="28"/>
+          <w:u w:val="single"/>
+        </w:rPr>
+        <w:t>Battle Frontier</w:t>
+      </w:r>
+    </w:p>
+    <w:p>
+      <w:pPr>
+        <w:rPr>
+          <w:sz w:val="24"/>
+          <w:szCs w:val="24"/>
+        </w:rPr>
+      </w:pPr>
+      <w:r>
+        <w:rPr>
+          <w:sz w:val="24"/>
+          <w:szCs w:val="24"/>
+        </w:rPr>
+        <w:t>//TODO</w:t>
+      </w:r>
+    </w:p>
+    <w:p>
+      <w:pPr>
+        <w:rPr>
+          <w:sz w:val="24"/>
+          <w:szCs w:val="24"/>
+        </w:rPr>
+      </w:pPr>
+    </w:p>
+    <w:p>
+      <w:pPr>
+        <w:rPr>
+          <w:sz w:val="28"/>
+          <w:szCs w:val="28"/>
+          <w:u w:val="single"/>
+        </w:rPr>
+      </w:pPr>
+      <w:r>
+        <w:rPr>
+          <w:sz w:val="28"/>
+          <w:szCs w:val="28"/>
+          <w:u w:val="single"/>
+        </w:rPr>
+        <w:t>Battle Music</w:t>
+      </w:r>
+    </w:p>
+    <w:p>
+      <w:pPr>
+        <w:rPr>
+          <w:sz w:val="24"/>
+          <w:szCs w:val="24"/>
+        </w:rPr>
+      </w:pPr>
+      <w:r>
+        <w:rPr>
+          <w:sz w:val="24"/>
+          <w:szCs w:val="24"/>
+        </w:rPr>
+        <w:t>//TODO</w:t>
+      </w:r>
+    </w:p>
+    <w:p>
+      <w:pPr>
+        <w:rPr>
+          <w:sz w:val="24"/>
+          <w:szCs w:val="24"/>
+        </w:rPr>
+      </w:pPr>
+    </w:p>
+    <w:p>
+      <w:pPr>
+        <w:rPr>
+          <w:sz w:val="28"/>
+          <w:szCs w:val="28"/>
+          <w:u w:val="single"/>
+        </w:rPr>
+      </w:pPr>
+      <w:r>
+        <w:rPr>
+          <w:sz w:val="28"/>
+          <w:szCs w:val="28"/>
+          <w:u w:val="single"/>
+        </w:rPr>
+        <w:t>Battle Terrain</w:t>
+      </w:r>
+    </w:p>
+    <w:p>
+      <w:pPr>
+        <w:rPr>
+          <w:sz w:val="24"/>
+          <w:szCs w:val="24"/>
+        </w:rPr>
+      </w:pPr>
+      <w:r>
+        <w:rPr>
+          <w:sz w:val="24"/>
+          <w:szCs w:val="24"/>
+        </w:rPr>
+        <w:t>//TODO</w:t>
+      </w:r>
+    </w:p>
+    <w:p>
+      <w:pPr>
+        <w:rPr>
+          <w:sz w:val="24"/>
+          <w:szCs w:val="24"/>
+        </w:rPr>
+      </w:pPr>
+    </w:p>
+    <w:p>
+      <w:pPr>
+        <w:rPr>
+          <w:sz w:val="28"/>
+          <w:szCs w:val="28"/>
+          <w:u w:val="single"/>
+        </w:rPr>
+      </w:pPr>
+      <w:r>
+        <w:rPr>
+          <w:sz w:val="28"/>
+          <w:szCs w:val="28"/>
+          <w:u w:val="single"/>
+        </w:rPr>
+        <w:t>Poke Balls</w:t>
+      </w:r>
+    </w:p>
+    <w:p>
+      <w:pPr>
+        <w:rPr>
+          <w:sz w:val="24"/>
+          <w:szCs w:val="24"/>
+        </w:rPr>
+      </w:pPr>
+      <w:r>
+        <w:rPr>
+          <w:sz w:val="24"/>
+          <w:szCs w:val="24"/>
+        </w:rPr>
+        <w:t>//TODO</w:t>
+      </w:r>
+    </w:p>
+    <w:p>
+      <w:pPr>
+        <w:rPr>
+          <w:sz w:val="24"/>
+          <w:szCs w:val="24"/>
+        </w:rPr>
+      </w:pPr>
+    </w:p>
+    <w:p>
+      <w:pPr>
+        <w:rPr>
+          <w:sz w:val="28"/>
+          <w:szCs w:val="28"/>
+          <w:u w:val="single"/>
+        </w:rPr>
+      </w:pPr>
+      <w:r>
+        <w:rPr>
+          <w:sz w:val="28"/>
+          <w:szCs w:val="28"/>
+          <w:u w:val="single"/>
+        </w:rPr>
+        <w:t>Pickup</w:t>
+      </w:r>
+    </w:p>
+    <w:p>
+      <w:pPr>
+        <w:rPr>
+          <w:sz w:val="24"/>
+          <w:szCs w:val="24"/>
+        </w:rPr>
+      </w:pPr>
+      <w:r>
+        <w:rPr>
+          <w:sz w:val="24"/>
+          <w:szCs w:val="24"/>
+        </w:rPr>
+        <w:t>//TODO</w:t>
+      </w:r>
+    </w:p>
+    <w:p>
+      <w:pPr>
+        <w:rPr>
+          <w:sz w:val="24"/>
+          <w:szCs w:val="24"/>
+        </w:rPr>
+      </w:pPr>
+    </w:p>
+    <w:p>
+      <w:pPr>
+        <w:rPr>
+          <w:sz w:val="28"/>
+          <w:szCs w:val="28"/>
+          <w:u w:val="single"/>
+        </w:rPr>
+      </w:pPr>
+      <w:bookmarkStart w:id="0" w:name="_GoBack"/>
+      <w:r>
+        <w:rPr>
+          <w:sz w:val="28"/>
+          <w:szCs w:val="28"/>
+          <w:u w:val="single"/>
+        </w:rPr>
+        <w:t>Time of Day Based Wild Encounters</w:t>
+      </w:r>
+    </w:p>
+    <w:bookmarkEnd w:id="0"/>
+    <w:p>
+      <w:pPr>
+        <w:rPr>
+          <w:sz w:val="24"/>
+          <w:szCs w:val="24"/>
+        </w:rPr>
+      </w:pPr>
+      <w:r>
+        <w:rPr>
+          <w:sz w:val="24"/>
+          <w:szCs w:val="24"/>
+        </w:rPr>
+        <w:t>//TODO</w:t>
+      </w:r>
+    </w:p>
+    <w:p>
+      <w:pPr>
+        <w:rPr>
+          <w:sz w:val="24"/>
+          <w:szCs w:val="24"/>
+        </w:rPr>
+      </w:pPr>
+    </w:p>
+    <w:p>
+      <w:pPr>
+        <w:rPr>
+          <w:sz w:val="24"/>
+          <w:szCs w:val="24"/>
+        </w:rPr>
+      </w:pPr>
+      <w:r>
+        <w:rPr>
+          <w:sz w:val="24"/>
+          <w:szCs w:val="24"/>
+        </w:rPr>
+        <w:br w:type="page"/>
+      </w:r>
+    </w:p>
+    <w:p>
+      <w:pPr>
+        <w:jc w:val="center"/>
+        <w:rPr>
+          <w:color w:val="FF0000"/>
+          <w:sz w:val="48"/>
+          <w:szCs w:val="48"/>
+        </w:rPr>
+      </w:pPr>
+      <w:r>
+        <w:rPr>
+          <w:color w:val="FF0000"/>
+          <w:sz w:val="48"/>
+          <w:szCs w:val="48"/>
+        </w:rPr>
+        <w:lastRenderedPageBreak/>
+        <w:t>Creating New Battle Mechanics</w:t>
+      </w:r>
+    </w:p>
+    <w:p>
+      <w:pPr>
+        <w:jc w:val="center"/>
+        <w:rPr>
+          <w:color w:val="FF0000"/>
+          <w:sz w:val="48"/>
+          <w:szCs w:val="48"/>
+        </w:rPr>
+      </w:pPr>
+    </w:p>
+    <w:p>
+      <w:pPr>
+        <w:rPr>
+          <w:color w:val="FF0000"/>
+          <w:sz w:val="36"/>
+          <w:szCs w:val="36"/>
+        </w:rPr>
+      </w:pPr>
+      <w:r>
+        <w:rPr>
+          <w:color w:val="FF0000"/>
+          <w:sz w:val="36"/>
+          <w:szCs w:val="36"/>
+        </w:rPr>
+        <w:t>Moves</w:t>
+      </w:r>
+    </w:p>
+    <w:p>
+      <w:pPr>
+        <w:rPr>
+          <w:color w:val="FF0000"/>
+          <w:sz w:val="36"/>
+          <w:szCs w:val="36"/>
+        </w:rPr>
+      </w:pPr>
+    </w:p>
+    <w:p>
+      <w:pPr>
+        <w:rPr>
+          <w:color w:val="FF0000"/>
+          <w:sz w:val="36"/>
+          <w:szCs w:val="36"/>
+        </w:rPr>
+      </w:pPr>
+      <w:r>
+        <w:rPr>
+          <w:color w:val="FF0000"/>
+          <w:sz w:val="36"/>
+          <w:szCs w:val="36"/>
+        </w:rPr>
+        <w:t>Abilities</w:t>
+      </w:r>
+    </w:p>
+    <w:p>
+      <w:pPr>
+        <w:rPr>
+          <w:color w:val="FF0000"/>
+          <w:sz w:val="36"/>
+          <w:szCs w:val="36"/>
+        </w:rPr>
+      </w:pPr>
+    </w:p>
+    <w:p>
+      <w:pPr>
+        <w:rPr>
+          <w:color w:val="FF0000"/>
+          <w:sz w:val="36"/>
+          <w:szCs w:val="36"/>
+        </w:rPr>
+      </w:pPr>
+      <w:r>
+        <w:rPr>
+          <w:color w:val="FF0000"/>
+          <w:sz w:val="36"/>
+          <w:szCs w:val="36"/>
+        </w:rPr>
+        <w:t>Poke Balls</w:t>
+      </w:r>
+    </w:p>
+    <w:p>
+      <w:pPr>
+        <w:rPr>
+          <w:color w:val="FF0000"/>
+          <w:sz w:val="48"/>
+          <w:szCs w:val="48"/>
+        </w:rPr>
+      </w:pPr>
+      <w:r>
+        <w:rPr>
+          <w:color w:val="FF0000"/>
+          <w:sz w:val="48"/>
+          <w:szCs w:val="48"/>
+        </w:rPr>
         <w:br w:type="page"/>
       </w:r>
     </w:p>
@@ -10422,6 +13141,7 @@
           <w:szCs w:val="24"/>
         </w:rPr>
       </w:pPr>
+      <w:proofErr w:type="spellStart"/>
       <w:r>
         <w:rPr>
           <w:i/>
@@ -10431,6 +13151,7 @@
         </w:rPr>
         <w:t>Golche</w:t>
       </w:r>
+      <w:proofErr w:type="spellEnd"/>
       <w:r>
         <w:rPr>
           <w:sz w:val="24"/>
@@ -10484,8 +13205,17 @@
           <w:sz w:val="24"/>
           <w:szCs w:val="24"/>
         </w:rPr>
-        <w:t>- Backsprites</w:t>
+        <w:t xml:space="preserve">- </w:t>
       </w:r>
+      <w:proofErr w:type="spellStart"/>
+      <w:r>
+        <w:rPr>
+          <w:sz w:val="24"/>
+          <w:szCs w:val="24"/>
+        </w:rPr>
+        <w:t>Backsprites</w:t>
+      </w:r>
+      <w:proofErr w:type="spellEnd"/>
     </w:p>
     <w:p>
       <w:pPr>
@@ -10550,6 +13280,7 @@
           <w:szCs w:val="24"/>
         </w:rPr>
       </w:pPr>
+      <w:proofErr w:type="spellStart"/>
       <w:r>
         <w:rPr>
           <w:i/>
@@ -10559,6 +13290,7 @@
         </w:rPr>
         <w:t>Skeli</w:t>
       </w:r>
+      <w:proofErr w:type="spellEnd"/>
       <w:r>
         <w:rPr>
           <w:sz w:val="24"/>
@@ -10574,6 +13306,7 @@
           <w:szCs w:val="24"/>
         </w:rPr>
       </w:pPr>
+      <w:proofErr w:type="spellStart"/>
       <w:r>
         <w:rPr>
           <w:i/>
@@ -10583,13 +13316,23 @@
         </w:rPr>
         <w:t>Ghoulslash</w:t>
       </w:r>
+      <w:proofErr w:type="spellEnd"/>
       <w:r>
         <w:rPr>
           <w:sz w:val="24"/>
           <w:szCs w:val="24"/>
         </w:rPr>
-        <w:t xml:space="preserve"> - Attack Animations, Various Code</w:t>
+        <w:t xml:space="preserve"> - Attack Animations, Various </w:t>
       </w:r>
+      <w:proofErr w:type="gramStart"/>
+      <w:r>
+        <w:rPr>
+          <w:sz w:val="24"/>
+          <w:szCs w:val="24"/>
+        </w:rPr>
+        <w:t>Code</w:t>
+      </w:r>
+      <w:proofErr w:type="gramEnd"/>
     </w:p>
     <w:p>
       <w:pPr>
@@ -10598,6 +13341,7 @@
           <w:szCs w:val="24"/>
         </w:rPr>
       </w:pPr>
+      <w:proofErr w:type="spellStart"/>
       <w:r>
         <w:rPr>
           <w:i/>
@@ -10607,6 +13351,7 @@
         </w:rPr>
         <w:t>Lixdel</w:t>
       </w:r>
+      <w:proofErr w:type="spellEnd"/>
       <w:r>
         <w:rPr>
           <w:sz w:val="24"/>
@@ -10622,6 +13367,7 @@
           <w:szCs w:val="24"/>
         </w:rPr>
       </w:pPr>
+      <w:proofErr w:type="spellStart"/>
       <w:r>
         <w:rPr>
           <w:i/>
@@ -10631,13 +13377,55 @@
         </w:rPr>
         <w:t>Pret</w:t>
       </w:r>
+      <w:proofErr w:type="spellEnd"/>
       <w:r>
         <w:rPr>
           <w:sz w:val="24"/>
           <w:szCs w:val="24"/>
         </w:rPr>
-        <w:t xml:space="preserve"> - PokeRuby, PokeFireRed, PokeEmerald</w:t>
+        <w:t xml:space="preserve"> - </w:t>
       </w:r>
+      <w:proofErr w:type="spellStart"/>
+      <w:r>
+        <w:rPr>
+          <w:sz w:val="24"/>
+          <w:szCs w:val="24"/>
+        </w:rPr>
+        <w:t>PokeRuby</w:t>
+      </w:r>
+      <w:proofErr w:type="spellEnd"/>
+      <w:r>
+        <w:rPr>
+          <w:sz w:val="24"/>
+          <w:szCs w:val="24"/>
+        </w:rPr>
+        <w:t xml:space="preserve">, </w:t>
+      </w:r>
+      <w:proofErr w:type="spellStart"/>
+      <w:r>
+        <w:rPr>
+          <w:sz w:val="24"/>
+          <w:szCs w:val="24"/>
+        </w:rPr>
+        <w:t>PokeFireRed</w:t>
+      </w:r>
+      <w:proofErr w:type="spellEnd"/>
+      <w:r>
+        <w:rPr>
+          <w:sz w:val="24"/>
+          <w:szCs w:val="24"/>
+        </w:rPr>
+        <w:t xml:space="preserve">, </w:t>
+      </w:r>
+      <w:proofErr w:type="spellStart"/>
+      <w:r>
+        <w:rPr>
+          <w:sz w:val="24"/>
+          <w:szCs w:val="24"/>
+        </w:rPr>
+        <w:t>PokeEmerald</w:t>
+      </w:r>
+      <w:proofErr w:type="spellEnd"/>
     </w:p>
     <w:p>
       <w:pPr>
@@ -10646,6 +13434,7 @@
           <w:szCs w:val="24"/>
         </w:rPr>
       </w:pPr>
+      <w:proofErr w:type="spellStart"/>
       <w:r>
         <w:rPr>
           <w:i/>
@@ -10653,7 +13442,17 @@
           <w:sz w:val="24"/>
           <w:szCs w:val="24"/>
         </w:rPr>
-        <w:t xml:space="preserve">Sagari </w:t>
+        <w:t>Sagari</w:t>
+      </w:r>
+      <w:proofErr w:type="spellEnd"/>
+      <w:r>
+        <w:rPr>
+          <w:i/>
+          <w:iCs/>
+          <w:sz w:val="24"/>
+          <w:szCs w:val="24"/>
+        </w:rPr>
+        <w:t xml:space="preserve"> </w:t>
       </w:r>
       <w:r>
         <w:rPr>
@@ -10670,6 +13469,7 @@
           <w:szCs w:val="24"/>
         </w:rPr>
       </w:pPr>
+      <w:proofErr w:type="spellStart"/>
       <w:r>
         <w:rPr>
           <w:i/>
@@ -10679,6 +13479,7 @@
         </w:rPr>
         <w:t>DizzyEgg</w:t>
       </w:r>
+      <w:proofErr w:type="spellEnd"/>
       <w:r>
         <w:rPr>
           <w:sz w:val="24"/>
@@ -10708,10 +13509,17 @@
           <w:sz w:val="24"/>
           <w:szCs w:val="24"/>
         </w:rPr>
-        <w:t xml:space="preserve"> - Expanded Saveblock</w:t>
+        <w:t xml:space="preserve"> - Expanded </w:t>
       </w:r>
-      <w:bookmarkStart w:id="0" w:name="_GoBack"/>
-      <w:bookmarkEnd w:id="0"/>
+      <w:proofErr w:type="spellStart"/>
+      <w:r>
+        <w:rPr>
+          <w:sz w:val="24"/>
+          <w:szCs w:val="24"/>
+        </w:rPr>
+        <w:t>Saveblock</w:t>
+      </w:r>
+      <w:proofErr w:type="spellEnd"/>
     </w:p>
     <w:p>
       <w:pPr>
@@ -11638,4 +14446,16 @@
   <a:objectDefaults/>
   <a:extraClrSchemeLst/>
 </a:theme>
+</file>
+
+<file path=customXml/item1.xml><?xml version="1.0" encoding="utf-8"?>
+<b:Sources xmlns:b="http://schemas.openxmlformats.org/officeDocument/2006/bibliography" xmlns="http://schemas.openxmlformats.org/officeDocument/2006/bibliography" SelectedStyle="\APA.XSL" StyleName="APA"/>
+</file>
+
+<file path=customXml/itemProps1.xml><?xml version="1.0" encoding="utf-8"?>
+<ds:datastoreItem xmlns:ds="http://schemas.openxmlformats.org/officeDocument/2006/customXml" ds:itemID="{504B5D5A-D933-4B9A-A6BB-A43237BF3414}">
+  <ds:schemaRefs>
+    <ds:schemaRef ds:uri="http://schemas.openxmlformats.org/officeDocument/2006/bibliography"/>
+  </ds:schemaRefs>
+</ds:datastoreItem>
 </file>
</xml_diff>

<commit_message>
Updated Config For Hiding Healthboxes
</commit_message>
<xml_diff>
--- a/CFRU Documentation.docx
+++ b/CFRU Documentation.docx
@@ -17,13 +17,23 @@
         </w:rPr>
         <w:t xml:space="preserve">Complete </w:t>
       </w:r>
+      <w:proofErr w:type="spellStart"/>
       <w:r>
         <w:rPr>
           <w:color w:val="FF0000"/>
           <w:sz w:val="48"/>
           <w:szCs w:val="48"/>
         </w:rPr>
-        <w:t xml:space="preserve">FireRed </w:t>
+        <w:t>FireRed</w:t>
+      </w:r>
+      <w:proofErr w:type="spellEnd"/>
+      <w:r>
+        <w:rPr>
+          <w:color w:val="FF0000"/>
+          <w:sz w:val="48"/>
+          <w:szCs w:val="48"/>
+        </w:rPr>
+        <w:t xml:space="preserve"> </w:t>
       </w:r>
       <w:r>
         <w:rPr>
@@ -182,6 +192,7 @@
           <w:szCs w:val="24"/>
         </w:rPr>
       </w:pPr>
+      <w:proofErr w:type="spellStart"/>
       <w:r>
         <w:rPr>
           <w:sz w:val="24"/>
@@ -189,6 +200,7 @@
         </w:rPr>
         <w:t>pokemon.h</w:t>
       </w:r>
+      <w:proofErr w:type="spellEnd"/>
     </w:p>
     <w:p>
       <w:pPr>
@@ -257,6 +269,7 @@
         </w:rPr>
         <w:t xml:space="preserve">There are many configurable options in the file </w:t>
       </w:r>
+      <w:proofErr w:type="spellStart"/>
       <w:r>
         <w:rPr>
           <w:b/>
@@ -264,8 +277,29 @@
           <w:sz w:val="24"/>
           <w:szCs w:val="24"/>
         </w:rPr>
-        <w:t>src/config.h</w:t>
+        <w:t>src</w:t>
       </w:r>
+      <w:proofErr w:type="spellEnd"/>
+      <w:r>
+        <w:rPr>
+          <w:b/>
+          <w:bCs/>
+          <w:sz w:val="24"/>
+          <w:szCs w:val="24"/>
+        </w:rPr>
+        <w:t>/</w:t>
+      </w:r>
+      <w:proofErr w:type="spellStart"/>
+      <w:r>
+        <w:rPr>
+          <w:b/>
+          <w:bCs/>
+          <w:sz w:val="24"/>
+          <w:szCs w:val="24"/>
+        </w:rPr>
+        <w:t>config.h</w:t>
+      </w:r>
+      <w:proofErr w:type="spellEnd"/>
       <w:r>
         <w:rPr>
           <w:sz w:val="24"/>
@@ -293,6 +327,7 @@
           <w:szCs w:val="24"/>
         </w:rPr>
       </w:pPr>
+      <w:proofErr w:type="spellStart"/>
       <w:r>
         <w:rPr>
           <w:b/>
@@ -300,7 +335,17 @@
           <w:sz w:val="24"/>
           <w:szCs w:val="24"/>
         </w:rPr>
-        <w:t>Var Options</w:t>
+        <w:t>Var</w:t>
+      </w:r>
+      <w:proofErr w:type="spellEnd"/>
+      <w:r>
+        <w:rPr>
+          <w:b/>
+          <w:bCs/>
+          <w:sz w:val="24"/>
+          <w:szCs w:val="24"/>
+        </w:rPr>
+        <w:t xml:space="preserve"> Options</w:t>
       </w:r>
     </w:p>
     <w:tbl>
@@ -403,7 +448,23 @@
                 <w:sz w:val="24"/>
                 <w:szCs w:val="24"/>
               </w:rPr>
-              <w:t>This represents are series of vars usi</w:t>
+              <w:t xml:space="preserve">This represents are series of </w:t>
+            </w:r>
+            <w:proofErr w:type="spellStart"/>
+            <w:r>
+              <w:rPr>
+                <w:sz w:val="24"/>
+                <w:szCs w:val="24"/>
+              </w:rPr>
+              <w:t>vars</w:t>
+            </w:r>
+            <w:proofErr w:type="spellEnd"/>
+            <w:r>
+              <w:rPr>
+                <w:sz w:val="24"/>
+                <w:szCs w:val="24"/>
+              </w:rPr>
+              <w:t xml:space="preserve"> usi</w:t>
             </w:r>
             <w:r>
               <w:rPr>
@@ -427,15 +488,89 @@
                   <w:sz w:val="24"/>
                   <w:szCs w:val="24"/>
                 </w:rPr>
-                <w:t>otem Pokemon</w:t>
+                <w:t xml:space="preserve">otem </w:t>
               </w:r>
+              <w:proofErr w:type="spellStart"/>
+              <w:r>
+                <w:rPr>
+                  <w:rStyle w:val="Hyperlink"/>
+                  <w:sz w:val="24"/>
+                  <w:szCs w:val="24"/>
+                </w:rPr>
+                <w:t>Pokemon</w:t>
+              </w:r>
+              <w:proofErr w:type="spellEnd"/>
             </w:hyperlink>
             <w:r>
               <w:rPr>
                 <w:sz w:val="24"/>
                 <w:szCs w:val="24"/>
               </w:rPr>
-              <w:t>. There are four vars in total, each representing a specific Pokemon slot on the field. Adding the following values to the var will indicate which slot that var is for:</w:t>
+              <w:t xml:space="preserve">. There are four </w:t>
+            </w:r>
+            <w:proofErr w:type="spellStart"/>
+            <w:r>
+              <w:rPr>
+                <w:sz w:val="24"/>
+                <w:szCs w:val="24"/>
+              </w:rPr>
+              <w:t>vars</w:t>
+            </w:r>
+            <w:proofErr w:type="spellEnd"/>
+            <w:r>
+              <w:rPr>
+                <w:sz w:val="24"/>
+                <w:szCs w:val="24"/>
+              </w:rPr>
+              <w:t xml:space="preserve"> in total, each representing a specific </w:t>
+            </w:r>
+            <w:proofErr w:type="spellStart"/>
+            <w:r>
+              <w:rPr>
+                <w:sz w:val="24"/>
+                <w:szCs w:val="24"/>
+              </w:rPr>
+              <w:t>Pokemon</w:t>
+            </w:r>
+            <w:proofErr w:type="spellEnd"/>
+            <w:r>
+              <w:rPr>
+                <w:sz w:val="24"/>
+                <w:szCs w:val="24"/>
+              </w:rPr>
+              <w:t xml:space="preserve"> slot on the field. Adding the following values to the </w:t>
+            </w:r>
+            <w:proofErr w:type="spellStart"/>
+            <w:r>
+              <w:rPr>
+                <w:sz w:val="24"/>
+                <w:szCs w:val="24"/>
+              </w:rPr>
+              <w:t>var</w:t>
+            </w:r>
+            <w:proofErr w:type="spellEnd"/>
+            <w:r>
+              <w:rPr>
+                <w:sz w:val="24"/>
+                <w:szCs w:val="24"/>
+              </w:rPr>
+              <w:t xml:space="preserve"> will indicate which slot that </w:t>
+            </w:r>
+            <w:proofErr w:type="spellStart"/>
+            <w:r>
+              <w:rPr>
+                <w:sz w:val="24"/>
+                <w:szCs w:val="24"/>
+              </w:rPr>
+              <w:t>var</w:t>
+            </w:r>
+            <w:proofErr w:type="spellEnd"/>
+            <w:r>
+              <w:rPr>
+                <w:sz w:val="24"/>
+                <w:szCs w:val="24"/>
+              </w:rPr>
+              <w:t xml:space="preserve"> is for:</w:t>
             </w:r>
           </w:p>
           <w:p>
@@ -460,24 +595,9 @@
                 <w:sz w:val="24"/>
                 <w:szCs w:val="24"/>
               </w:rPr>
-              <w:t>Player Pokemon in Singles, Left Player Pokemon in Doubles</w:t>
-            </w:r>
-          </w:p>
-          <w:p>
-            <w:pPr>
-              <w:jc w:val="both"/>
-              <w:rPr>
-                <w:sz w:val="24"/>
-                <w:szCs w:val="24"/>
-              </w:rPr>
-            </w:pPr>
-            <w:r>
-              <w:rPr>
-                <w:sz w:val="24"/>
-                <w:szCs w:val="24"/>
-              </w:rPr>
-              <w:t xml:space="preserve">1: </w:t>
-            </w:r>
+              <w:t xml:space="preserve">Player </w:t>
+            </w:r>
+            <w:proofErr w:type="spellStart"/>
             <w:r>
               <w:rPr>
                 <w:i/>
@@ -485,24 +605,9 @@
                 <w:sz w:val="24"/>
                 <w:szCs w:val="24"/>
               </w:rPr>
-              <w:t>Enemy Pokemon in Singles, Right Enemy Pokemon in Doubles</w:t>
-            </w:r>
-          </w:p>
-          <w:p>
-            <w:pPr>
-              <w:jc w:val="both"/>
-              <w:rPr>
-                <w:sz w:val="24"/>
-                <w:szCs w:val="24"/>
-              </w:rPr>
-            </w:pPr>
-            <w:r>
-              <w:rPr>
-                <w:sz w:val="24"/>
-                <w:szCs w:val="24"/>
-              </w:rPr>
-              <w:t xml:space="preserve">2: </w:t>
-            </w:r>
+              <w:t>Pokemon</w:t>
+            </w:r>
+            <w:proofErr w:type="spellEnd"/>
             <w:r>
               <w:rPr>
                 <w:i/>
@@ -510,26 +615,19 @@
                 <w:sz w:val="24"/>
                 <w:szCs w:val="24"/>
               </w:rPr>
-              <w:t>Right Player Pokemon in Doubles</w:t>
-            </w:r>
-          </w:p>
-          <w:p>
-            <w:pPr>
-              <w:jc w:val="both"/>
+              <w:t xml:space="preserve"> in Singles, Left Player </w:t>
+            </w:r>
+            <w:proofErr w:type="spellStart"/>
+            <w:r>
               <w:rPr>
                 <w:i/>
                 <w:iCs/>
                 <w:sz w:val="24"/>
                 <w:szCs w:val="24"/>
               </w:rPr>
-            </w:pPr>
-            <w:r>
-              <w:rPr>
-                <w:sz w:val="24"/>
-                <w:szCs w:val="24"/>
-              </w:rPr>
-              <w:t xml:space="preserve">3: </w:t>
-            </w:r>
+              <w:t>Pokemon</w:t>
+            </w:r>
+            <w:proofErr w:type="spellEnd"/>
             <w:r>
               <w:rPr>
                 <w:i/>
@@ -537,7 +635,23 @@
                 <w:sz w:val="24"/>
                 <w:szCs w:val="24"/>
               </w:rPr>
-              <w:t>Right Enemy</w:t>
+              <w:t xml:space="preserve"> in Doubles</w:t>
+            </w:r>
+          </w:p>
+          <w:p>
+            <w:pPr>
+              <w:jc w:val="both"/>
+              <w:rPr>
+                <w:sz w:val="24"/>
+                <w:szCs w:val="24"/>
+              </w:rPr>
+            </w:pPr>
+            <w:r>
+              <w:rPr>
+                <w:sz w:val="24"/>
+                <w:szCs w:val="24"/>
+              </w:rPr>
+              <w:t xml:space="preserve">1: </w:t>
             </w:r>
             <w:r>
               <w:rPr>
@@ -546,34 +660,191 @@
                 <w:sz w:val="24"/>
                 <w:szCs w:val="24"/>
               </w:rPr>
-              <w:t xml:space="preserve"> Pokemon in Doubles</w:t>
-            </w:r>
-          </w:p>
-          <w:p>
-            <w:pPr>
-              <w:jc w:val="both"/>
+              <w:t xml:space="preserve">Enemy </w:t>
+            </w:r>
+            <w:proofErr w:type="spellStart"/>
+            <w:r>
               <w:rPr>
                 <w:i/>
                 <w:iCs/>
                 <w:sz w:val="24"/>
                 <w:szCs w:val="24"/>
               </w:rPr>
-            </w:pPr>
-          </w:p>
-          <w:p>
-            <w:pPr>
-              <w:jc w:val="both"/>
-              <w:rPr>
-                <w:sz w:val="24"/>
-                <w:szCs w:val="24"/>
-              </w:rPr>
-            </w:pPr>
-            <w:r>
-              <w:rPr>
-                <w:sz w:val="24"/>
-                <w:szCs w:val="24"/>
-              </w:rPr>
-              <w:t>The vars must be set to the addition of two values. Choose one from each of the following sets:</w:t>
+              <w:t>Pokemon</w:t>
+            </w:r>
+            <w:proofErr w:type="spellEnd"/>
+            <w:r>
+              <w:rPr>
+                <w:i/>
+                <w:iCs/>
+                <w:sz w:val="24"/>
+                <w:szCs w:val="24"/>
+              </w:rPr>
+              <w:t xml:space="preserve"> in Singles, Right Enemy </w:t>
+            </w:r>
+            <w:proofErr w:type="spellStart"/>
+            <w:r>
+              <w:rPr>
+                <w:i/>
+                <w:iCs/>
+                <w:sz w:val="24"/>
+                <w:szCs w:val="24"/>
+              </w:rPr>
+              <w:t>Pokemon</w:t>
+            </w:r>
+            <w:proofErr w:type="spellEnd"/>
+            <w:r>
+              <w:rPr>
+                <w:i/>
+                <w:iCs/>
+                <w:sz w:val="24"/>
+                <w:szCs w:val="24"/>
+              </w:rPr>
+              <w:t xml:space="preserve"> in Doubles</w:t>
+            </w:r>
+          </w:p>
+          <w:p>
+            <w:pPr>
+              <w:jc w:val="both"/>
+              <w:rPr>
+                <w:sz w:val="24"/>
+                <w:szCs w:val="24"/>
+              </w:rPr>
+            </w:pPr>
+            <w:r>
+              <w:rPr>
+                <w:sz w:val="24"/>
+                <w:szCs w:val="24"/>
+              </w:rPr>
+              <w:t xml:space="preserve">2: </w:t>
+            </w:r>
+            <w:r>
+              <w:rPr>
+                <w:i/>
+                <w:iCs/>
+                <w:sz w:val="24"/>
+                <w:szCs w:val="24"/>
+              </w:rPr>
+              <w:t xml:space="preserve">Right Player </w:t>
+            </w:r>
+            <w:proofErr w:type="spellStart"/>
+            <w:r>
+              <w:rPr>
+                <w:i/>
+                <w:iCs/>
+                <w:sz w:val="24"/>
+                <w:szCs w:val="24"/>
+              </w:rPr>
+              <w:t>Pokemon</w:t>
+            </w:r>
+            <w:proofErr w:type="spellEnd"/>
+            <w:r>
+              <w:rPr>
+                <w:i/>
+                <w:iCs/>
+                <w:sz w:val="24"/>
+                <w:szCs w:val="24"/>
+              </w:rPr>
+              <w:t xml:space="preserve"> in Doubles</w:t>
+            </w:r>
+          </w:p>
+          <w:p>
+            <w:pPr>
+              <w:jc w:val="both"/>
+              <w:rPr>
+                <w:i/>
+                <w:iCs/>
+                <w:sz w:val="24"/>
+                <w:szCs w:val="24"/>
+              </w:rPr>
+            </w:pPr>
+            <w:r>
+              <w:rPr>
+                <w:sz w:val="24"/>
+                <w:szCs w:val="24"/>
+              </w:rPr>
+              <w:t xml:space="preserve">3: </w:t>
+            </w:r>
+            <w:r>
+              <w:rPr>
+                <w:i/>
+                <w:iCs/>
+                <w:sz w:val="24"/>
+                <w:szCs w:val="24"/>
+              </w:rPr>
+              <w:t>Right Enemy</w:t>
+            </w:r>
+            <w:r>
+              <w:rPr>
+                <w:i/>
+                <w:iCs/>
+                <w:sz w:val="24"/>
+                <w:szCs w:val="24"/>
+              </w:rPr>
+              <w:t xml:space="preserve"> </w:t>
+            </w:r>
+            <w:proofErr w:type="spellStart"/>
+            <w:r>
+              <w:rPr>
+                <w:i/>
+                <w:iCs/>
+                <w:sz w:val="24"/>
+                <w:szCs w:val="24"/>
+              </w:rPr>
+              <w:t>Pokemon</w:t>
+            </w:r>
+            <w:proofErr w:type="spellEnd"/>
+            <w:r>
+              <w:rPr>
+                <w:i/>
+                <w:iCs/>
+                <w:sz w:val="24"/>
+                <w:szCs w:val="24"/>
+              </w:rPr>
+              <w:t xml:space="preserve"> in Doubles</w:t>
+            </w:r>
+          </w:p>
+          <w:p>
+            <w:pPr>
+              <w:jc w:val="both"/>
+              <w:rPr>
+                <w:i/>
+                <w:iCs/>
+                <w:sz w:val="24"/>
+                <w:szCs w:val="24"/>
+              </w:rPr>
+            </w:pPr>
+          </w:p>
+          <w:p>
+            <w:pPr>
+              <w:jc w:val="both"/>
+              <w:rPr>
+                <w:sz w:val="24"/>
+                <w:szCs w:val="24"/>
+              </w:rPr>
+            </w:pPr>
+            <w:r>
+              <w:rPr>
+                <w:sz w:val="24"/>
+                <w:szCs w:val="24"/>
+              </w:rPr>
+              <w:t xml:space="preserve">The </w:t>
+            </w:r>
+            <w:proofErr w:type="spellStart"/>
+            <w:r>
+              <w:rPr>
+                <w:sz w:val="24"/>
+                <w:szCs w:val="24"/>
+              </w:rPr>
+              <w:t>vars</w:t>
+            </w:r>
+            <w:proofErr w:type="spellEnd"/>
+            <w:r>
+              <w:rPr>
+                <w:sz w:val="24"/>
+                <w:szCs w:val="24"/>
+              </w:rPr>
+              <w:t xml:space="preserve"> must be set to the addition of two values. Choose one from each of the following sets:</w:t>
             </w:r>
           </w:p>
           <w:p>
@@ -1208,7 +1479,23 @@
                 <w:sz w:val="24"/>
                 <w:szCs w:val="24"/>
               </w:rPr>
-              <w:t xml:space="preserve">So, for instance, having the enemy Pokemon start the battle with </w:t>
+              <w:t xml:space="preserve">So, for instance, having the enemy </w:t>
+            </w:r>
+            <w:proofErr w:type="spellStart"/>
+            <w:r>
+              <w:rPr>
+                <w:sz w:val="24"/>
+                <w:szCs w:val="24"/>
+              </w:rPr>
+              <w:t>Pokemon</w:t>
+            </w:r>
+            <w:proofErr w:type="spellEnd"/>
+            <w:r>
+              <w:rPr>
+                <w:sz w:val="24"/>
+                <w:szCs w:val="24"/>
+              </w:rPr>
+              <w:t xml:space="preserve"> start the battle with </w:t>
             </w:r>
             <w:r>
               <w:rPr>
@@ -1248,7 +1535,23 @@
                 <w:sz w:val="24"/>
                 <w:szCs w:val="24"/>
               </w:rPr>
-              <w:t xml:space="preserve">, you would set the var </w:t>
+              <w:t xml:space="preserve">, you would set the </w:t>
+            </w:r>
+            <w:proofErr w:type="spellStart"/>
+            <w:r>
+              <w:rPr>
+                <w:sz w:val="24"/>
+                <w:szCs w:val="24"/>
+              </w:rPr>
+              <w:t>var</w:t>
+            </w:r>
+            <w:proofErr w:type="spellEnd"/>
+            <w:r>
+              <w:rPr>
+                <w:sz w:val="24"/>
+                <w:szCs w:val="24"/>
+              </w:rPr>
+              <w:t xml:space="preserve"> </w:t>
             </w:r>
             <w:r>
               <w:rPr>
@@ -1323,7 +1626,23 @@
                 <w:sz w:val="24"/>
                 <w:szCs w:val="24"/>
               </w:rPr>
-              <w:t xml:space="preserve"> feature is used, this var must be set to the </w:t>
+              <w:t xml:space="preserve"> feature is used, this </w:t>
+            </w:r>
+            <w:proofErr w:type="spellStart"/>
+            <w:r>
+              <w:rPr>
+                <w:sz w:val="24"/>
+                <w:szCs w:val="24"/>
+              </w:rPr>
+              <w:t>var</w:t>
+            </w:r>
+            <w:proofErr w:type="spellEnd"/>
+            <w:r>
+              <w:rPr>
+                <w:sz w:val="24"/>
+                <w:szCs w:val="24"/>
+              </w:rPr>
+              <w:t xml:space="preserve"> must be set to the </w:t>
             </w:r>
             <w:r>
               <w:rPr>
@@ -1371,7 +1690,23 @@
                 <w:sz w:val="24"/>
                 <w:szCs w:val="24"/>
               </w:rPr>
-              <w:t>) of the following NPC. If no NPC is following the player, this var should be set to 0.</w:t>
+              <w:t xml:space="preserve">) of the following NPC. If no NPC is following the player, this </w:t>
+            </w:r>
+            <w:proofErr w:type="spellStart"/>
+            <w:r>
+              <w:rPr>
+                <w:sz w:val="24"/>
+                <w:szCs w:val="24"/>
+              </w:rPr>
+              <w:t>var</w:t>
+            </w:r>
+            <w:proofErr w:type="spellEnd"/>
+            <w:r>
+              <w:rPr>
+                <w:sz w:val="24"/>
+                <w:szCs w:val="24"/>
+              </w:rPr>
+              <w:t xml:space="preserve"> should be set to 0.</w:t>
             </w:r>
           </w:p>
         </w:tc>
@@ -1415,7 +1750,39 @@
                 <w:sz w:val="24"/>
                 <w:szCs w:val="24"/>
               </w:rPr>
-              <w:t xml:space="preserve">Setting this var to a value other than 0 will change the picture used for the player’s Overworld sprite. The value should correspond to the </w:t>
+              <w:t xml:space="preserve">Setting this </w:t>
+            </w:r>
+            <w:proofErr w:type="spellStart"/>
+            <w:r>
+              <w:rPr>
+                <w:sz w:val="24"/>
+                <w:szCs w:val="24"/>
+              </w:rPr>
+              <w:t>var</w:t>
+            </w:r>
+            <w:proofErr w:type="spellEnd"/>
+            <w:r>
+              <w:rPr>
+                <w:sz w:val="24"/>
+                <w:szCs w:val="24"/>
+              </w:rPr>
+              <w:t xml:space="preserve"> to a value other than 0 will change the picture used for the player’s </w:t>
+            </w:r>
+            <w:proofErr w:type="spellStart"/>
+            <w:r>
+              <w:rPr>
+                <w:sz w:val="24"/>
+                <w:szCs w:val="24"/>
+              </w:rPr>
+              <w:t>Overworld</w:t>
+            </w:r>
+            <w:proofErr w:type="spellEnd"/>
+            <w:r>
+              <w:rPr>
+                <w:sz w:val="24"/>
+                <w:szCs w:val="24"/>
+              </w:rPr>
+              <w:t xml:space="preserve"> sprite. The value should correspond to the </w:t>
             </w:r>
             <w:r>
               <w:rPr>
@@ -1474,7 +1841,23 @@
                 <w:sz w:val="24"/>
                 <w:szCs w:val="24"/>
               </w:rPr>
-              <w:t xml:space="preserve">Setting this var to a value other than 0 will change the default back sprite loaded for the player in battle. </w:t>
+              <w:t xml:space="preserve">Setting this </w:t>
+            </w:r>
+            <w:proofErr w:type="spellStart"/>
+            <w:r>
+              <w:rPr>
+                <w:sz w:val="24"/>
+                <w:szCs w:val="24"/>
+              </w:rPr>
+              <w:t>var</w:t>
+            </w:r>
+            <w:proofErr w:type="spellEnd"/>
+            <w:r>
+              <w:rPr>
+                <w:sz w:val="24"/>
+                <w:szCs w:val="24"/>
+              </w:rPr>
+              <w:t xml:space="preserve"> to a value other than 0 will change the default back sprite loaded for the player in battle. </w:t>
             </w:r>
           </w:p>
           <w:p>
@@ -1491,6 +1874,7 @@
               </w:rPr>
               <w:t xml:space="preserve">See </w:t>
             </w:r>
+            <w:proofErr w:type="spellStart"/>
             <w:r>
               <w:rPr>
                 <w:b/>
@@ -1498,8 +1882,9 @@
                 <w:sz w:val="24"/>
                 <w:szCs w:val="24"/>
               </w:rPr>
-              <w:t>src/table/</w:t>
-            </w:r>
+              <w:t>src</w:t>
+            </w:r>
+            <w:proofErr w:type="spellEnd"/>
             <w:r>
               <w:rPr>
                 <w:b/>
@@ -1507,8 +1892,9 @@
                 <w:sz w:val="24"/>
                 <w:szCs w:val="24"/>
               </w:rPr>
-              <w:t>Trainer_Backsprite_Table</w:t>
-            </w:r>
+              <w:t>/table/</w:t>
+            </w:r>
+            <w:proofErr w:type="spellStart"/>
             <w:r>
               <w:rPr>
                 <w:b/>
@@ -1516,14 +1902,40 @@
                 <w:sz w:val="24"/>
                 <w:szCs w:val="24"/>
               </w:rPr>
+              <w:t>Trainer_Backsprite_Table</w:t>
+            </w:r>
+            <w:r>
+              <w:rPr>
+                <w:b/>
+                <w:bCs/>
+                <w:sz w:val="24"/>
+                <w:szCs w:val="24"/>
+              </w:rPr>
               <w:t>.s</w:t>
             </w:r>
-            <w:r>
-              <w:rPr>
-                <w:sz w:val="24"/>
-                <w:szCs w:val="24"/>
-              </w:rPr>
-              <w:t xml:space="preserve"> for a list of available backsprites.</w:t>
+            <w:proofErr w:type="spellEnd"/>
+            <w:r>
+              <w:rPr>
+                <w:sz w:val="24"/>
+                <w:szCs w:val="24"/>
+              </w:rPr>
+              <w:t xml:space="preserve"> for a list of available </w:t>
+            </w:r>
+            <w:proofErr w:type="spellStart"/>
+            <w:r>
+              <w:rPr>
+                <w:sz w:val="24"/>
+                <w:szCs w:val="24"/>
+              </w:rPr>
+              <w:t>backsprites</w:t>
+            </w:r>
+            <w:proofErr w:type="spellEnd"/>
+            <w:r>
+              <w:rPr>
+                <w:sz w:val="24"/>
+                <w:szCs w:val="24"/>
+              </w:rPr>
+              <w:t>.</w:t>
             </w:r>
           </w:p>
         </w:tc>
@@ -1598,7 +2010,23 @@
                 <w:sz w:val="24"/>
                 <w:szCs w:val="24"/>
               </w:rPr>
-              <w:t>Setting this var to a value other than 0 will cause the regular battle background loaded to be replaced by a custom one.</w:t>
+              <w:t xml:space="preserve">Setting this </w:t>
+            </w:r>
+            <w:proofErr w:type="spellStart"/>
+            <w:r>
+              <w:rPr>
+                <w:sz w:val="24"/>
+                <w:szCs w:val="24"/>
+              </w:rPr>
+              <w:t>var</w:t>
+            </w:r>
+            <w:proofErr w:type="spellEnd"/>
+            <w:r>
+              <w:rPr>
+                <w:sz w:val="24"/>
+                <w:szCs w:val="24"/>
+              </w:rPr>
+              <w:t xml:space="preserve"> to a value other than 0 will cause the regular battle background loaded to be replaced by a custom one.</w:t>
             </w:r>
           </w:p>
           <w:p>
@@ -1622,8 +2050,19 @@
                 <w:sz w:val="24"/>
                 <w:szCs w:val="24"/>
               </w:rPr>
-              <w:t>/include/battle.h</w:t>
-            </w:r>
+              <w:t>/include/</w:t>
+            </w:r>
+            <w:proofErr w:type="spellStart"/>
+            <w:r>
+              <w:rPr>
+                <w:b/>
+                <w:bCs/>
+                <w:sz w:val="24"/>
+                <w:szCs w:val="24"/>
+              </w:rPr>
+              <w:t>battle.h</w:t>
+            </w:r>
+            <w:proofErr w:type="spellEnd"/>
             <w:r>
               <w:rPr>
                 <w:sz w:val="24"/>
@@ -1704,7 +2143,23 @@
                 <w:sz w:val="24"/>
                 <w:szCs w:val="24"/>
               </w:rPr>
-              <w:t xml:space="preserve">A var that is automatically set by the engine. It contains the map name Id of the map where there currently is a </w:t>
+              <w:t xml:space="preserve">A </w:t>
+            </w:r>
+            <w:proofErr w:type="spellStart"/>
+            <w:r>
+              <w:rPr>
+                <w:sz w:val="24"/>
+                <w:szCs w:val="24"/>
+              </w:rPr>
+              <w:t>var</w:t>
+            </w:r>
+            <w:proofErr w:type="spellEnd"/>
+            <w:r>
+              <w:rPr>
+                <w:sz w:val="24"/>
+                <w:szCs w:val="24"/>
+              </w:rPr>
+              <w:t xml:space="preserve"> that is automatically set by the engine. It contains the map name Id of the map where there currently is a </w:t>
             </w:r>
             <w:hyperlink r:id="rId9" w:history="1">
               <w:r>
@@ -1769,7 +2224,23 @@
                 <w:sz w:val="24"/>
                 <w:szCs w:val="24"/>
               </w:rPr>
-              <w:t xml:space="preserve">A var that is automatically set by the engine. It contains the species that is currently </w:t>
+              <w:t xml:space="preserve">A </w:t>
+            </w:r>
+            <w:proofErr w:type="spellStart"/>
+            <w:r>
+              <w:rPr>
+                <w:sz w:val="24"/>
+                <w:szCs w:val="24"/>
+              </w:rPr>
+              <w:t>var</w:t>
+            </w:r>
+            <w:proofErr w:type="spellEnd"/>
+            <w:r>
+              <w:rPr>
+                <w:sz w:val="24"/>
+                <w:szCs w:val="24"/>
+              </w:rPr>
+              <w:t xml:space="preserve"> that is automatically set by the engine. It contains the species that is currently </w:t>
             </w:r>
             <w:r>
               <w:rPr>
@@ -2100,7 +2571,23 @@
                 <w:sz w:val="24"/>
                 <w:szCs w:val="24"/>
               </w:rPr>
-              <w:t>Setting this flag will cause enemy Pokemon to always dodge balls thrown at them.</w:t>
+              <w:t xml:space="preserve">Setting this flag will cause enemy </w:t>
+            </w:r>
+            <w:proofErr w:type="spellStart"/>
+            <w:r>
+              <w:rPr>
+                <w:sz w:val="24"/>
+                <w:szCs w:val="24"/>
+              </w:rPr>
+              <w:t>Pokemon</w:t>
+            </w:r>
+            <w:proofErr w:type="spellEnd"/>
+            <w:r>
+              <w:rPr>
+                <w:sz w:val="24"/>
+                <w:szCs w:val="24"/>
+              </w:rPr>
+              <w:t xml:space="preserve"> to always dodge balls thrown at them.</w:t>
             </w:r>
           </w:p>
           <w:p>
@@ -2295,7 +2782,39 @@
                 <w:sz w:val="24"/>
                 <w:szCs w:val="24"/>
               </w:rPr>
-              <w:t xml:space="preserve"> is defined, then setting this flag allows the player to capture Pokemon belonging to the opposing trainer. Capturing a Pokemon in this way will automatically end the battle.</w:t>
+              <w:t xml:space="preserve"> is defined, then setting this flag allows the player to capture </w:t>
+            </w:r>
+            <w:proofErr w:type="spellStart"/>
+            <w:r>
+              <w:rPr>
+                <w:sz w:val="24"/>
+                <w:szCs w:val="24"/>
+              </w:rPr>
+              <w:t>Pokemon</w:t>
+            </w:r>
+            <w:proofErr w:type="spellEnd"/>
+            <w:r>
+              <w:rPr>
+                <w:sz w:val="24"/>
+                <w:szCs w:val="24"/>
+              </w:rPr>
+              <w:t xml:space="preserve"> belonging to the opposing trainer. Capturing a </w:t>
+            </w:r>
+            <w:proofErr w:type="spellStart"/>
+            <w:r>
+              <w:rPr>
+                <w:sz w:val="24"/>
+                <w:szCs w:val="24"/>
+              </w:rPr>
+              <w:t>Pokemon</w:t>
+            </w:r>
+            <w:proofErr w:type="spellEnd"/>
+            <w:r>
+              <w:rPr>
+                <w:sz w:val="24"/>
+                <w:szCs w:val="24"/>
+              </w:rPr>
+              <w:t xml:space="preserve"> in this way will automatically end the battle.</w:t>
             </w:r>
           </w:p>
           <w:p>
@@ -2504,6 +3023,7 @@
               </w:rPr>
               <w:t xml:space="preserve">This flag is set by the engine when the scripting command </w:t>
             </w:r>
+            <w:proofErr w:type="spellStart"/>
             <w:r>
               <w:rPr>
                 <w:i/>
@@ -2511,7 +3031,17 @@
                 <w:sz w:val="24"/>
                 <w:szCs w:val="24"/>
               </w:rPr>
-              <w:t>trainerbattle 0x10</w:t>
+              <w:t>trainerbattle</w:t>
+            </w:r>
+            <w:proofErr w:type="spellEnd"/>
+            <w:r>
+              <w:rPr>
+                <w:i/>
+                <w:iCs/>
+                <w:sz w:val="24"/>
+                <w:szCs w:val="24"/>
+              </w:rPr>
+              <w:t xml:space="preserve"> 0x10</w:t>
             </w:r>
             <w:r>
               <w:rPr>
@@ -2596,6 +3126,7 @@
               </w:rPr>
               <w:t xml:space="preserve">This flag is set by the engine when the scripting command </w:t>
             </w:r>
+            <w:proofErr w:type="spellStart"/>
             <w:r>
               <w:rPr>
                 <w:i/>
@@ -2603,7 +3134,17 @@
                 <w:sz w:val="24"/>
                 <w:szCs w:val="24"/>
               </w:rPr>
-              <w:t>trainerbattle 0x11</w:t>
+              <w:t>trainerbattle</w:t>
+            </w:r>
+            <w:proofErr w:type="spellEnd"/>
+            <w:r>
+              <w:rPr>
+                <w:i/>
+                <w:iCs/>
+                <w:sz w:val="24"/>
+                <w:szCs w:val="24"/>
+              </w:rPr>
+              <w:t xml:space="preserve"> 0x11</w:t>
             </w:r>
             <w:r>
               <w:rPr>
@@ -2764,7 +3305,23 @@
                 <w:sz w:val="24"/>
                 <w:szCs w:val="24"/>
               </w:rPr>
-              <w:t>Setting this flag allows Wild Pokemon to use the basic AI checks used in trainer battles. This flag is automatically cleared at the end of each battle.</w:t>
+              <w:t xml:space="preserve">Setting this flag allows Wild </w:t>
+            </w:r>
+            <w:proofErr w:type="spellStart"/>
+            <w:r>
+              <w:rPr>
+                <w:sz w:val="24"/>
+                <w:szCs w:val="24"/>
+              </w:rPr>
+              <w:t>Pokemon</w:t>
+            </w:r>
+            <w:proofErr w:type="spellEnd"/>
+            <w:r>
+              <w:rPr>
+                <w:sz w:val="24"/>
+                <w:szCs w:val="24"/>
+              </w:rPr>
+              <w:t xml:space="preserve"> to use the basic AI checks used in trainer battles. This flag is automatically cleared at the end of each battle.</w:t>
             </w:r>
           </w:p>
         </w:tc>
@@ -2817,8 +3374,17 @@
                 <w:sz w:val="24"/>
                 <w:szCs w:val="24"/>
               </w:rPr>
-              <w:t xml:space="preserve"> all Trainer Pokemon</w:t>
-            </w:r>
+              <w:t xml:space="preserve"> all Trainer </w:t>
+            </w:r>
+            <w:proofErr w:type="spellStart"/>
+            <w:r>
+              <w:rPr>
+                <w:sz w:val="24"/>
+                <w:szCs w:val="24"/>
+              </w:rPr>
+              <w:t>Pokemon</w:t>
+            </w:r>
+            <w:proofErr w:type="spellEnd"/>
             <w:r>
               <w:rPr>
                 <w:sz w:val="24"/>
@@ -2912,7 +3478,23 @@
                 <w:sz w:val="24"/>
                 <w:szCs w:val="24"/>
               </w:rPr>
-              <w:t>Setting this flag before a Wild battle causes Wild Pokemon to be generated with their hidden abilities. It is cleared at the end of each battle.</w:t>
+              <w:t xml:space="preserve">Setting this flag before a Wild battle causes Wild </w:t>
+            </w:r>
+            <w:proofErr w:type="spellStart"/>
+            <w:r>
+              <w:rPr>
+                <w:sz w:val="24"/>
+                <w:szCs w:val="24"/>
+              </w:rPr>
+              <w:t>Pokemon</w:t>
+            </w:r>
+            <w:proofErr w:type="spellEnd"/>
+            <w:r>
+              <w:rPr>
+                <w:sz w:val="24"/>
+                <w:szCs w:val="24"/>
+              </w:rPr>
+              <w:t xml:space="preserve"> to be generated with their hidden abilities. It is cleared at the end of each battle.</w:t>
             </w:r>
           </w:p>
         </w:tc>
@@ -2958,7 +3540,23 @@
                 <w:sz w:val="24"/>
                 <w:szCs w:val="24"/>
               </w:rPr>
-              <w:t>Setting this flag causes all wild battles to be against two wild Pokemon in a Double battle format. It is cleared at the end of each battle.</w:t>
+              <w:t xml:space="preserve">Setting this flag causes all wild battles to be against two wild </w:t>
+            </w:r>
+            <w:proofErr w:type="spellStart"/>
+            <w:r>
+              <w:rPr>
+                <w:sz w:val="24"/>
+                <w:szCs w:val="24"/>
+              </w:rPr>
+              <w:t>Pokemon</w:t>
+            </w:r>
+            <w:proofErr w:type="spellEnd"/>
+            <w:r>
+              <w:rPr>
+                <w:sz w:val="24"/>
+                <w:szCs w:val="24"/>
+              </w:rPr>
+              <w:t xml:space="preserve"> in a Double battle format. It is cleared at the end of each battle.</w:t>
             </w:r>
           </w:p>
         </w:tc>
@@ -3127,7 +3725,39 @@
                 <w:sz w:val="24"/>
                 <w:szCs w:val="24"/>
               </w:rPr>
-              <w:t xml:space="preserve">Trainer Pokemon will be generated within the restrictions of the tier set in the var defined in </w:t>
+              <w:t xml:space="preserve">Trainer </w:t>
+            </w:r>
+            <w:proofErr w:type="spellStart"/>
+            <w:r>
+              <w:rPr>
+                <w:sz w:val="24"/>
+                <w:szCs w:val="24"/>
+              </w:rPr>
+              <w:t>Pokemon</w:t>
+            </w:r>
+            <w:proofErr w:type="spellEnd"/>
+            <w:r>
+              <w:rPr>
+                <w:sz w:val="24"/>
+                <w:szCs w:val="24"/>
+              </w:rPr>
+              <w:t xml:space="preserve"> will be generated within the restrictions of the tier set in the </w:t>
+            </w:r>
+            <w:proofErr w:type="spellStart"/>
+            <w:r>
+              <w:rPr>
+                <w:sz w:val="24"/>
+                <w:szCs w:val="24"/>
+              </w:rPr>
+              <w:t>var</w:t>
+            </w:r>
+            <w:proofErr w:type="spellEnd"/>
+            <w:r>
+              <w:rPr>
+                <w:sz w:val="24"/>
+                <w:szCs w:val="24"/>
+              </w:rPr>
+              <w:t xml:space="preserve"> defined in </w:t>
             </w:r>
             <w:r>
               <w:rPr>
@@ -3142,7 +3772,39 @@
                 <w:sz w:val="24"/>
                 <w:szCs w:val="24"/>
               </w:rPr>
-              <w:t xml:space="preserve">. The amount of Pokemon generated will match the number set in the var defined in </w:t>
+              <w:t xml:space="preserve">. The amount of </w:t>
+            </w:r>
+            <w:proofErr w:type="spellStart"/>
+            <w:r>
+              <w:rPr>
+                <w:sz w:val="24"/>
+                <w:szCs w:val="24"/>
+              </w:rPr>
+              <w:t>Pokemon</w:t>
+            </w:r>
+            <w:proofErr w:type="spellEnd"/>
+            <w:r>
+              <w:rPr>
+                <w:sz w:val="24"/>
+                <w:szCs w:val="24"/>
+              </w:rPr>
+              <w:t xml:space="preserve"> generated will match the number set in the </w:t>
+            </w:r>
+            <w:proofErr w:type="spellStart"/>
+            <w:r>
+              <w:rPr>
+                <w:sz w:val="24"/>
+                <w:szCs w:val="24"/>
+              </w:rPr>
+              <w:t>var</w:t>
+            </w:r>
+            <w:proofErr w:type="spellEnd"/>
+            <w:r>
+              <w:rPr>
+                <w:sz w:val="24"/>
+                <w:szCs w:val="24"/>
+              </w:rPr>
+              <w:t xml:space="preserve"> defined in </w:t>
             </w:r>
             <w:r>
               <w:rPr>
@@ -3177,7 +3839,55 @@
                 <w:sz w:val="24"/>
                 <w:szCs w:val="24"/>
               </w:rPr>
-              <w:t xml:space="preserve">Trainer Pokemon will have Pokemon with the level contained in the var defined in </w:t>
+              <w:t xml:space="preserve">Trainer </w:t>
+            </w:r>
+            <w:proofErr w:type="spellStart"/>
+            <w:r>
+              <w:rPr>
+                <w:sz w:val="24"/>
+                <w:szCs w:val="24"/>
+              </w:rPr>
+              <w:t>Pokemon</w:t>
+            </w:r>
+            <w:proofErr w:type="spellEnd"/>
+            <w:r>
+              <w:rPr>
+                <w:sz w:val="24"/>
+                <w:szCs w:val="24"/>
+              </w:rPr>
+              <w:t xml:space="preserve"> will have </w:t>
+            </w:r>
+            <w:proofErr w:type="spellStart"/>
+            <w:r>
+              <w:rPr>
+                <w:sz w:val="24"/>
+                <w:szCs w:val="24"/>
+              </w:rPr>
+              <w:t>Pokemon</w:t>
+            </w:r>
+            <w:proofErr w:type="spellEnd"/>
+            <w:r>
+              <w:rPr>
+                <w:sz w:val="24"/>
+                <w:szCs w:val="24"/>
+              </w:rPr>
+              <w:t xml:space="preserve"> with the level contained in the </w:t>
+            </w:r>
+            <w:proofErr w:type="spellStart"/>
+            <w:r>
+              <w:rPr>
+                <w:sz w:val="24"/>
+                <w:szCs w:val="24"/>
+              </w:rPr>
+              <w:t>var</w:t>
+            </w:r>
+            <w:proofErr w:type="spellEnd"/>
+            <w:r>
+              <w:rPr>
+                <w:sz w:val="24"/>
+                <w:szCs w:val="24"/>
+              </w:rPr>
+              <w:t xml:space="preserve"> defined in </w:t>
             </w:r>
             <w:r>
               <w:rPr>
@@ -3212,7 +3922,23 @@
                 <w:sz w:val="24"/>
                 <w:szCs w:val="24"/>
               </w:rPr>
-              <w:t xml:space="preserve">The battle format will be loaded from the var defined in </w:t>
+              <w:t xml:space="preserve">The battle format will be loaded from the </w:t>
+            </w:r>
+            <w:proofErr w:type="spellStart"/>
+            <w:r>
+              <w:rPr>
+                <w:sz w:val="24"/>
+                <w:szCs w:val="24"/>
+              </w:rPr>
+              <w:t>var</w:t>
+            </w:r>
+            <w:proofErr w:type="spellEnd"/>
+            <w:r>
+              <w:rPr>
+                <w:sz w:val="24"/>
+                <w:szCs w:val="24"/>
+              </w:rPr>
+              <w:t xml:space="preserve"> defined in </w:t>
             </w:r>
             <w:r>
               <w:rPr>
@@ -3247,7 +3973,23 @@
                 <w:sz w:val="24"/>
                 <w:szCs w:val="24"/>
               </w:rPr>
-              <w:t xml:space="preserve">The music in-battle will be played based on what is contained in the var defined in </w:t>
+              <w:t xml:space="preserve">The music in-battle will be played based on what is contained in the </w:t>
+            </w:r>
+            <w:proofErr w:type="spellStart"/>
+            <w:r>
+              <w:rPr>
+                <w:sz w:val="24"/>
+                <w:szCs w:val="24"/>
+              </w:rPr>
+              <w:t>var</w:t>
+            </w:r>
+            <w:proofErr w:type="spellEnd"/>
+            <w:r>
+              <w:rPr>
+                <w:sz w:val="24"/>
+                <w:szCs w:val="24"/>
+              </w:rPr>
+              <w:t xml:space="preserve"> defined in </w:t>
             </w:r>
             <w:r>
               <w:rPr>
@@ -3313,7 +4055,39 @@
                 <w:sz w:val="24"/>
                 <w:szCs w:val="24"/>
               </w:rPr>
-              <w:t xml:space="preserve">Setting this var to a value between 1 &amp; 6 dictates the quantity of Pokemon the player and trainers can use in the Battle Tower. </w:t>
+              <w:t xml:space="preserve">Setting this </w:t>
+            </w:r>
+            <w:proofErr w:type="spellStart"/>
+            <w:r>
+              <w:rPr>
+                <w:sz w:val="24"/>
+                <w:szCs w:val="24"/>
+              </w:rPr>
+              <w:t>var</w:t>
+            </w:r>
+            <w:proofErr w:type="spellEnd"/>
+            <w:r>
+              <w:rPr>
+                <w:sz w:val="24"/>
+                <w:szCs w:val="24"/>
+              </w:rPr>
+              <w:t xml:space="preserve"> to a value between 1 &amp; 6 dictates the quantity of </w:t>
+            </w:r>
+            <w:proofErr w:type="spellStart"/>
+            <w:r>
+              <w:rPr>
+                <w:sz w:val="24"/>
+                <w:szCs w:val="24"/>
+              </w:rPr>
+              <w:t>Pokemon</w:t>
+            </w:r>
+            <w:proofErr w:type="spellEnd"/>
+            <w:r>
+              <w:rPr>
+                <w:sz w:val="24"/>
+                <w:szCs w:val="24"/>
+              </w:rPr>
+              <w:t xml:space="preserve"> the player and trainers can use in the Battle Tower. </w:t>
             </w:r>
           </w:p>
           <w:p>
@@ -3389,7 +4163,23 @@
                 <w:sz w:val="24"/>
                 <w:szCs w:val="24"/>
               </w:rPr>
-              <w:t xml:space="preserve">Setting this var to a value between 1 and what is defined in </w:t>
+              <w:t xml:space="preserve">Setting this </w:t>
+            </w:r>
+            <w:proofErr w:type="spellStart"/>
+            <w:r>
+              <w:rPr>
+                <w:sz w:val="24"/>
+                <w:szCs w:val="24"/>
+              </w:rPr>
+              <w:t>var</w:t>
+            </w:r>
+            <w:proofErr w:type="spellEnd"/>
+            <w:r>
+              <w:rPr>
+                <w:sz w:val="24"/>
+                <w:szCs w:val="24"/>
+              </w:rPr>
+              <w:t xml:space="preserve"> to a value between 1 and what is defined in </w:t>
             </w:r>
             <w:r>
               <w:rPr>
@@ -3404,7 +4194,23 @@
                 <w:sz w:val="24"/>
                 <w:szCs w:val="24"/>
               </w:rPr>
-              <w:t>will set all Pokemon in the Battle Tower to that level.</w:t>
+              <w:t xml:space="preserve">will set all </w:t>
+            </w:r>
+            <w:proofErr w:type="spellStart"/>
+            <w:r>
+              <w:rPr>
+                <w:sz w:val="24"/>
+                <w:szCs w:val="24"/>
+              </w:rPr>
+              <w:t>Pokemon</w:t>
+            </w:r>
+            <w:proofErr w:type="spellEnd"/>
+            <w:r>
+              <w:rPr>
+                <w:sz w:val="24"/>
+                <w:szCs w:val="24"/>
+              </w:rPr>
+              <w:t xml:space="preserve"> in the Battle Tower to that level.</w:t>
             </w:r>
           </w:p>
           <w:p>
@@ -3527,7 +4333,23 @@
                 <w:sz w:val="24"/>
                 <w:szCs w:val="24"/>
               </w:rPr>
-              <w:t>Setting this var to one of the below values set the battle format in the Battle Tower:</w:t>
+              <w:t xml:space="preserve">Setting this </w:t>
+            </w:r>
+            <w:proofErr w:type="spellStart"/>
+            <w:r>
+              <w:rPr>
+                <w:sz w:val="24"/>
+                <w:szCs w:val="24"/>
+              </w:rPr>
+              <w:t>var</w:t>
+            </w:r>
+            <w:proofErr w:type="spellEnd"/>
+            <w:r>
+              <w:rPr>
+                <w:sz w:val="24"/>
+                <w:szCs w:val="24"/>
+              </w:rPr>
+              <w:t xml:space="preserve"> to one of the below values set the battle format in the Battle Tower:</w:t>
             </w:r>
           </w:p>
           <w:p>
@@ -3668,7 +4490,23 @@
                 <w:sz w:val="24"/>
                 <w:szCs w:val="24"/>
               </w:rPr>
-              <w:t>Setting this var to one of the below values indicates to the engine which ruleset should be following for battles in the Battle Tower:</w:t>
+              <w:t xml:space="preserve">Setting this </w:t>
+            </w:r>
+            <w:proofErr w:type="spellStart"/>
+            <w:r>
+              <w:rPr>
+                <w:sz w:val="24"/>
+                <w:szCs w:val="24"/>
+              </w:rPr>
+              <w:t>var</w:t>
+            </w:r>
+            <w:proofErr w:type="spellEnd"/>
+            <w:r>
+              <w:rPr>
+                <w:sz w:val="24"/>
+                <w:szCs w:val="24"/>
+              </w:rPr>
+              <w:t xml:space="preserve"> to one of the below values indicates to the engine which ruleset should be following for battles in the Battle Tower:</w:t>
             </w:r>
           </w:p>
           <w:p>
@@ -3724,38 +4562,23 @@
               <w:t xml:space="preserve">2: </w:t>
             </w:r>
             <w:hyperlink r:id="rId14" w:history="1">
+              <w:proofErr w:type="spellStart"/>
               <w:r>
                 <w:rPr>
                   <w:rStyle w:val="Hyperlink"/>
                   <w:sz w:val="24"/>
                   <w:szCs w:val="24"/>
                 </w:rPr>
-                <w:t>Smogon OU</w:t>
+                <w:t>Smogon</w:t>
               </w:r>
-            </w:hyperlink>
-          </w:p>
-          <w:p>
-            <w:pPr>
-              <w:rPr>
-                <w:sz w:val="24"/>
-                <w:szCs w:val="24"/>
-              </w:rPr>
-            </w:pPr>
-            <w:r>
-              <w:rPr>
-                <w:sz w:val="24"/>
-                <w:szCs w:val="24"/>
-              </w:rPr>
-              <w:t xml:space="preserve">3: </w:t>
-            </w:r>
-            <w:hyperlink r:id="rId15" w:history="1">
+              <w:proofErr w:type="spellEnd"/>
               <w:r>
                 <w:rPr>
                   <w:rStyle w:val="Hyperlink"/>
                   <w:sz w:val="24"/>
                   <w:szCs w:val="24"/>
                 </w:rPr>
-                <w:t>Smogon Uber</w:t>
+                <w:t xml:space="preserve"> OU</w:t>
               </w:r>
             </w:hyperlink>
           </w:p>
@@ -3771,16 +4594,26 @@
                 <w:sz w:val="24"/>
                 <w:szCs w:val="24"/>
               </w:rPr>
-              <w:t xml:space="preserve">4: </w:t>
-            </w:r>
-            <w:hyperlink r:id="rId16" w:history="1">
+              <w:t xml:space="preserve">3: </w:t>
+            </w:r>
+            <w:hyperlink r:id="rId15" w:history="1">
+              <w:proofErr w:type="spellStart"/>
               <w:r>
                 <w:rPr>
                   <w:rStyle w:val="Hyperlink"/>
                   <w:sz w:val="24"/>
                   <w:szCs w:val="24"/>
                 </w:rPr>
-                <w:t>Smogon Little Cup</w:t>
+                <w:t>Smogon</w:t>
+              </w:r>
+              <w:proofErr w:type="spellEnd"/>
+              <w:r>
+                <w:rPr>
+                  <w:rStyle w:val="Hyperlink"/>
+                  <w:sz w:val="24"/>
+                  <w:szCs w:val="24"/>
+                </w:rPr>
+                <w:t xml:space="preserve"> Uber</w:t>
               </w:r>
             </w:hyperlink>
           </w:p>
@@ -3796,7 +4629,58 @@
                 <w:sz w:val="24"/>
                 <w:szCs w:val="24"/>
               </w:rPr>
-              <w:t>5: Skeli’s Middle Cup</w:t>
+              <w:t xml:space="preserve">4: </w:t>
+            </w:r>
+            <w:hyperlink r:id="rId16" w:history="1">
+              <w:proofErr w:type="spellStart"/>
+              <w:r>
+                <w:rPr>
+                  <w:rStyle w:val="Hyperlink"/>
+                  <w:sz w:val="24"/>
+                  <w:szCs w:val="24"/>
+                </w:rPr>
+                <w:t>Smogon</w:t>
+              </w:r>
+              <w:proofErr w:type="spellEnd"/>
+              <w:r>
+                <w:rPr>
+                  <w:rStyle w:val="Hyperlink"/>
+                  <w:sz w:val="24"/>
+                  <w:szCs w:val="24"/>
+                </w:rPr>
+                <w:t xml:space="preserve"> Little Cup</w:t>
+              </w:r>
+            </w:hyperlink>
+          </w:p>
+          <w:p>
+            <w:pPr>
+              <w:rPr>
+                <w:sz w:val="24"/>
+                <w:szCs w:val="24"/>
+              </w:rPr>
+            </w:pPr>
+            <w:r>
+              <w:rPr>
+                <w:sz w:val="24"/>
+                <w:szCs w:val="24"/>
+              </w:rPr>
+              <w:t xml:space="preserve">5: </w:t>
+            </w:r>
+            <w:proofErr w:type="spellStart"/>
+            <w:r>
+              <w:rPr>
+                <w:sz w:val="24"/>
+                <w:szCs w:val="24"/>
+              </w:rPr>
+              <w:t>Skeli’s</w:t>
+            </w:r>
+            <w:proofErr w:type="spellEnd"/>
+            <w:r>
+              <w:rPr>
+                <w:sz w:val="24"/>
+                <w:szCs w:val="24"/>
+              </w:rPr>
+              <w:t xml:space="preserve"> Middle Cup</w:t>
             </w:r>
           </w:p>
         </w:tc>
@@ -3887,7 +4771,23 @@
                 <w:sz w:val="24"/>
                 <w:szCs w:val="24"/>
               </w:rPr>
-              <w:t>This var is automatically set by the engine to hold the index of the random name for the Battle Tower trainer. It is set to 0xFFFF after every battle. Do not set it manually.</w:t>
+              <w:t xml:space="preserve">This </w:t>
+            </w:r>
+            <w:proofErr w:type="spellStart"/>
+            <w:r>
+              <w:rPr>
+                <w:sz w:val="24"/>
+                <w:szCs w:val="24"/>
+              </w:rPr>
+              <w:t>var</w:t>
+            </w:r>
+            <w:proofErr w:type="spellEnd"/>
+            <w:r>
+              <w:rPr>
+                <w:sz w:val="24"/>
+                <w:szCs w:val="24"/>
+              </w:rPr>
+              <w:t xml:space="preserve"> is automatically set by the engine to hold the index of the random name for the Battle Tower trainer. It is set to 0xFFFF after every battle. Do not set it manually.</w:t>
             </w:r>
           </w:p>
         </w:tc>
@@ -3936,7 +4836,23 @@
                 <w:sz w:val="24"/>
                 <w:szCs w:val="24"/>
               </w:rPr>
-              <w:t>Setting this var to a song Id will cause that song to be played in Battle Tower battles and Link Battles.</w:t>
+              <w:t xml:space="preserve">Setting this </w:t>
+            </w:r>
+            <w:proofErr w:type="spellStart"/>
+            <w:r>
+              <w:rPr>
+                <w:sz w:val="24"/>
+                <w:szCs w:val="24"/>
+              </w:rPr>
+              <w:t>var</w:t>
+            </w:r>
+            <w:proofErr w:type="spellEnd"/>
+            <w:r>
+              <w:rPr>
+                <w:sz w:val="24"/>
+                <w:szCs w:val="24"/>
+              </w:rPr>
+              <w:t xml:space="preserve"> to a song Id will cause that song to be played in Battle Tower battles and Link Battles.</w:t>
             </w:r>
           </w:p>
         </w:tc>
@@ -3982,7 +4898,23 @@
                 <w:sz w:val="24"/>
                 <w:szCs w:val="24"/>
               </w:rPr>
-              <w:t xml:space="preserve">This var </w:t>
+              <w:t xml:space="preserve">This </w:t>
+            </w:r>
+            <w:proofErr w:type="spellStart"/>
+            <w:r>
+              <w:rPr>
+                <w:sz w:val="24"/>
+                <w:szCs w:val="24"/>
+              </w:rPr>
+              <w:t>var</w:t>
+            </w:r>
+            <w:proofErr w:type="spellEnd"/>
+            <w:r>
+              <w:rPr>
+                <w:sz w:val="24"/>
+                <w:szCs w:val="24"/>
+              </w:rPr>
+              <w:t xml:space="preserve"> </w:t>
             </w:r>
             <w:r>
               <w:rPr>
@@ -4035,7 +4967,23 @@
                 <w:sz w:val="24"/>
                 <w:szCs w:val="24"/>
               </w:rPr>
-              <w:t>This var is set by special 0xXX to indicate which trainer class and details is being spawned as the second opponent in multi battles.</w:t>
+              <w:t xml:space="preserve">This </w:t>
+            </w:r>
+            <w:proofErr w:type="spellStart"/>
+            <w:r>
+              <w:rPr>
+                <w:sz w:val="24"/>
+                <w:szCs w:val="24"/>
+              </w:rPr>
+              <w:t>var</w:t>
+            </w:r>
+            <w:proofErr w:type="spellEnd"/>
+            <w:r>
+              <w:rPr>
+                <w:sz w:val="24"/>
+                <w:szCs w:val="24"/>
+              </w:rPr>
+              <w:t xml:space="preserve"> is set by special 0xXX to indicate which trainer class and details is being spawned as the second opponent in multi battles.</w:t>
             </w:r>
           </w:p>
         </w:tc>
@@ -4081,7 +5029,23 @@
                 <w:sz w:val="24"/>
                 <w:szCs w:val="24"/>
               </w:rPr>
-              <w:t>This var is set by special 0xXX to indicate which trainer class and details is being spawned as the player’s partner in multi battles if the partner is chosen to be randomized.</w:t>
+              <w:t xml:space="preserve">This </w:t>
+            </w:r>
+            <w:proofErr w:type="spellStart"/>
+            <w:r>
+              <w:rPr>
+                <w:sz w:val="24"/>
+                <w:szCs w:val="24"/>
+              </w:rPr>
+              <w:t>var</w:t>
+            </w:r>
+            <w:proofErr w:type="spellEnd"/>
+            <w:r>
+              <w:rPr>
+                <w:sz w:val="24"/>
+                <w:szCs w:val="24"/>
+              </w:rPr>
+              <w:t xml:space="preserve"> is set by special 0xXX to indicate which trainer class and details is being spawned as the player’s partner in multi battles if the partner is chosen to be randomized.</w:t>
             </w:r>
           </w:p>
         </w:tc>
@@ -4555,7 +5519,39 @@
                 <w:sz w:val="24"/>
                 <w:szCs w:val="24"/>
               </w:rPr>
-              <w:t>Number of Pokemon in the regional Pokedex.</w:t>
+              <w:t xml:space="preserve">Number of </w:t>
+            </w:r>
+            <w:proofErr w:type="spellStart"/>
+            <w:r>
+              <w:rPr>
+                <w:sz w:val="24"/>
+                <w:szCs w:val="24"/>
+              </w:rPr>
+              <w:t>Pokemon</w:t>
+            </w:r>
+            <w:proofErr w:type="spellEnd"/>
+            <w:r>
+              <w:rPr>
+                <w:sz w:val="24"/>
+                <w:szCs w:val="24"/>
+              </w:rPr>
+              <w:t xml:space="preserve"> in the regional </w:t>
+            </w:r>
+            <w:proofErr w:type="spellStart"/>
+            <w:r>
+              <w:rPr>
+                <w:sz w:val="24"/>
+                <w:szCs w:val="24"/>
+              </w:rPr>
+              <w:t>Pokedex</w:t>
+            </w:r>
+            <w:proofErr w:type="spellEnd"/>
+            <w:r>
+              <w:rPr>
+                <w:sz w:val="24"/>
+                <w:szCs w:val="24"/>
+              </w:rPr>
+              <w:t>.</w:t>
             </w:r>
           </w:p>
         </w:tc>
@@ -4599,7 +5595,39 @@
                 <w:sz w:val="24"/>
                 <w:szCs w:val="24"/>
               </w:rPr>
-              <w:t>Number of Pokemon in the national Pokedex.</w:t>
+              <w:t xml:space="preserve">Number of </w:t>
+            </w:r>
+            <w:proofErr w:type="spellStart"/>
+            <w:r>
+              <w:rPr>
+                <w:sz w:val="24"/>
+                <w:szCs w:val="24"/>
+              </w:rPr>
+              <w:t>Pokemon</w:t>
+            </w:r>
+            <w:proofErr w:type="spellEnd"/>
+            <w:r>
+              <w:rPr>
+                <w:sz w:val="24"/>
+                <w:szCs w:val="24"/>
+              </w:rPr>
+              <w:t xml:space="preserve"> in the national </w:t>
+            </w:r>
+            <w:proofErr w:type="spellStart"/>
+            <w:r>
+              <w:rPr>
+                <w:sz w:val="24"/>
+                <w:szCs w:val="24"/>
+              </w:rPr>
+              <w:t>Pokedex</w:t>
+            </w:r>
+            <w:proofErr w:type="spellEnd"/>
+            <w:r>
+              <w:rPr>
+                <w:sz w:val="24"/>
+                <w:szCs w:val="24"/>
+              </w:rPr>
+              <w:t>.</w:t>
             </w:r>
           </w:p>
         </w:tc>
@@ -4643,7 +5671,23 @@
                 <w:sz w:val="24"/>
                 <w:szCs w:val="24"/>
               </w:rPr>
-              <w:t>Set to the highest Pokemon index + 1.</w:t>
+              <w:t xml:space="preserve">Set to the highest </w:t>
+            </w:r>
+            <w:proofErr w:type="spellStart"/>
+            <w:r>
+              <w:rPr>
+                <w:sz w:val="24"/>
+                <w:szCs w:val="24"/>
+              </w:rPr>
+              <w:t>Pokemon</w:t>
+            </w:r>
+            <w:proofErr w:type="spellEnd"/>
+            <w:r>
+              <w:rPr>
+                <w:sz w:val="24"/>
+                <w:szCs w:val="24"/>
+              </w:rPr>
+              <w:t xml:space="preserve"> index + 1.</w:t>
             </w:r>
           </w:p>
         </w:tc>
@@ -4687,7 +5731,23 @@
                 <w:sz w:val="24"/>
                 <w:szCs w:val="24"/>
               </w:rPr>
-              <w:t>The highest possible level for a Pokemon.</w:t>
+              <w:t xml:space="preserve">The highest possible level for a </w:t>
+            </w:r>
+            <w:proofErr w:type="spellStart"/>
+            <w:r>
+              <w:rPr>
+                <w:sz w:val="24"/>
+                <w:szCs w:val="24"/>
+              </w:rPr>
+              <w:t>Pokemon</w:t>
+            </w:r>
+            <w:proofErr w:type="spellEnd"/>
+            <w:r>
+              <w:rPr>
+                <w:sz w:val="24"/>
+                <w:szCs w:val="24"/>
+              </w:rPr>
+              <w:t>.</w:t>
             </w:r>
           </w:p>
         </w:tc>
@@ -4775,7 +5835,23 @@
                 <w:sz w:val="24"/>
                 <w:szCs w:val="24"/>
               </w:rPr>
-              <w:t>If you’ve changed the number of evolutions per Pokemon, update this number.</w:t>
+              <w:t xml:space="preserve">If you’ve changed the number of evolutions per </w:t>
+            </w:r>
+            <w:proofErr w:type="spellStart"/>
+            <w:r>
+              <w:rPr>
+                <w:sz w:val="24"/>
+                <w:szCs w:val="24"/>
+              </w:rPr>
+              <w:t>Pokemon</w:t>
+            </w:r>
+            <w:proofErr w:type="spellEnd"/>
+            <w:r>
+              <w:rPr>
+                <w:sz w:val="24"/>
+                <w:szCs w:val="24"/>
+              </w:rPr>
+              <w:t>, update this number.</w:t>
             </w:r>
           </w:p>
         </w:tc>
@@ -4879,7 +5955,23 @@
                 <w:sz w:val="24"/>
                 <w:szCs w:val="24"/>
               </w:rPr>
-              <w:t>The number of IVs for each stat that standard Trainer’s Pokemon are generated with.</w:t>
+              <w:t xml:space="preserve">The number of IVs for each stat that standard Trainer’s </w:t>
+            </w:r>
+            <w:proofErr w:type="spellStart"/>
+            <w:r>
+              <w:rPr>
+                <w:sz w:val="24"/>
+                <w:szCs w:val="24"/>
+              </w:rPr>
+              <w:t>Pokemon</w:t>
+            </w:r>
+            <w:proofErr w:type="spellEnd"/>
+            <w:r>
+              <w:rPr>
+                <w:sz w:val="24"/>
+                <w:szCs w:val="24"/>
+              </w:rPr>
+              <w:t xml:space="preserve"> are generated with.</w:t>
             </w:r>
           </w:p>
         </w:tc>
@@ -4939,7 +6031,23 @@
                 <w:sz w:val="24"/>
                 <w:szCs w:val="24"/>
               </w:rPr>
-              <w:t xml:space="preserve"> Pokemon will be generated on a route if there is currently a swarm in progress on that route.</w:t>
+              <w:t xml:space="preserve"> </w:t>
+            </w:r>
+            <w:proofErr w:type="spellStart"/>
+            <w:r>
+              <w:rPr>
+                <w:sz w:val="24"/>
+                <w:szCs w:val="24"/>
+              </w:rPr>
+              <w:t>Pokemon</w:t>
+            </w:r>
+            <w:proofErr w:type="spellEnd"/>
+            <w:r>
+              <w:rPr>
+                <w:sz w:val="24"/>
+                <w:szCs w:val="24"/>
+              </w:rPr>
+              <w:t xml:space="preserve"> will be generated on a route if there is currently a swarm in progress on that route.</w:t>
             </w:r>
           </w:p>
         </w:tc>
@@ -5071,7 +6179,23 @@
                 <w:sz w:val="24"/>
                 <w:szCs w:val="24"/>
               </w:rPr>
-              <w:t>The highest level that a traded Pokemon will obey the player at if they have no badges.</w:t>
+              <w:t xml:space="preserve">The highest level that a traded </w:t>
+            </w:r>
+            <w:proofErr w:type="spellStart"/>
+            <w:r>
+              <w:rPr>
+                <w:sz w:val="24"/>
+                <w:szCs w:val="24"/>
+              </w:rPr>
+              <w:t>Pokemon</w:t>
+            </w:r>
+            <w:proofErr w:type="spellEnd"/>
+            <w:r>
+              <w:rPr>
+                <w:sz w:val="24"/>
+                <w:szCs w:val="24"/>
+              </w:rPr>
+              <w:t xml:space="preserve"> will obey the player at if they have no badges.</w:t>
             </w:r>
           </w:p>
         </w:tc>
@@ -5115,7 +6239,23 @@
                 <w:sz w:val="24"/>
                 <w:szCs w:val="24"/>
               </w:rPr>
-              <w:t>The highest level that a traded Pokemon will obey the player at if they have 1 badge.</w:t>
+              <w:t xml:space="preserve">The highest level that a traded </w:t>
+            </w:r>
+            <w:proofErr w:type="spellStart"/>
+            <w:r>
+              <w:rPr>
+                <w:sz w:val="24"/>
+                <w:szCs w:val="24"/>
+              </w:rPr>
+              <w:t>Pokemon</w:t>
+            </w:r>
+            <w:proofErr w:type="spellEnd"/>
+            <w:r>
+              <w:rPr>
+                <w:sz w:val="24"/>
+                <w:szCs w:val="24"/>
+              </w:rPr>
+              <w:t xml:space="preserve"> will obey the player at if they have 1 badge.</w:t>
             </w:r>
           </w:p>
         </w:tc>
@@ -5159,7 +6299,23 @@
                 <w:sz w:val="24"/>
                 <w:szCs w:val="24"/>
               </w:rPr>
-              <w:t>The highest level that a traded Pokemon will obey the player at if they have 2 badges.</w:t>
+              <w:t xml:space="preserve">The highest level that a traded </w:t>
+            </w:r>
+            <w:proofErr w:type="spellStart"/>
+            <w:r>
+              <w:rPr>
+                <w:sz w:val="24"/>
+                <w:szCs w:val="24"/>
+              </w:rPr>
+              <w:t>Pokemon</w:t>
+            </w:r>
+            <w:proofErr w:type="spellEnd"/>
+            <w:r>
+              <w:rPr>
+                <w:sz w:val="24"/>
+                <w:szCs w:val="24"/>
+              </w:rPr>
+              <w:t xml:space="preserve"> will obey the player at if they have 2 badges.</w:t>
             </w:r>
           </w:p>
         </w:tc>
@@ -5210,7 +6366,23 @@
                 <w:sz w:val="24"/>
                 <w:szCs w:val="24"/>
               </w:rPr>
-              <w:t>The highest level that a traded Pokemon will obey the player at if they have 3 badges.</w:t>
+              <w:t xml:space="preserve">The highest level that a traded </w:t>
+            </w:r>
+            <w:proofErr w:type="spellStart"/>
+            <w:r>
+              <w:rPr>
+                <w:sz w:val="24"/>
+                <w:szCs w:val="24"/>
+              </w:rPr>
+              <w:t>Pokemon</w:t>
+            </w:r>
+            <w:proofErr w:type="spellEnd"/>
+            <w:r>
+              <w:rPr>
+                <w:sz w:val="24"/>
+                <w:szCs w:val="24"/>
+              </w:rPr>
+              <w:t xml:space="preserve"> will obey the player at if they have 3 badges.</w:t>
             </w:r>
           </w:p>
         </w:tc>
@@ -5261,7 +6433,23 @@
                 <w:sz w:val="24"/>
                 <w:szCs w:val="24"/>
               </w:rPr>
-              <w:t>The highest level that a traded Pokemon will obey the player at if they have 4 badges.</w:t>
+              <w:t xml:space="preserve">The highest level that a traded </w:t>
+            </w:r>
+            <w:proofErr w:type="spellStart"/>
+            <w:r>
+              <w:rPr>
+                <w:sz w:val="24"/>
+                <w:szCs w:val="24"/>
+              </w:rPr>
+              <w:t>Pokemon</w:t>
+            </w:r>
+            <w:proofErr w:type="spellEnd"/>
+            <w:r>
+              <w:rPr>
+                <w:sz w:val="24"/>
+                <w:szCs w:val="24"/>
+              </w:rPr>
+              <w:t xml:space="preserve"> will obey the player at if they have 4 badges.</w:t>
             </w:r>
           </w:p>
         </w:tc>
@@ -5312,7 +6500,23 @@
                 <w:sz w:val="24"/>
                 <w:szCs w:val="24"/>
               </w:rPr>
-              <w:t>The highest level that a traded Pokemon will obey the player at if they have 5 badges.</w:t>
+              <w:t xml:space="preserve">The highest level that a traded </w:t>
+            </w:r>
+            <w:proofErr w:type="spellStart"/>
+            <w:r>
+              <w:rPr>
+                <w:sz w:val="24"/>
+                <w:szCs w:val="24"/>
+              </w:rPr>
+              <w:t>Pokemon</w:t>
+            </w:r>
+            <w:proofErr w:type="spellEnd"/>
+            <w:r>
+              <w:rPr>
+                <w:sz w:val="24"/>
+                <w:szCs w:val="24"/>
+              </w:rPr>
+              <w:t xml:space="preserve"> will obey the player at if they have 5 badges.</w:t>
             </w:r>
           </w:p>
         </w:tc>
@@ -5363,7 +6567,23 @@
                 <w:sz w:val="24"/>
                 <w:szCs w:val="24"/>
               </w:rPr>
-              <w:t>The highest level that a traded Pokemon will obey the player at if they have 6 badges.</w:t>
+              <w:t xml:space="preserve">The highest level that a traded </w:t>
+            </w:r>
+            <w:proofErr w:type="spellStart"/>
+            <w:r>
+              <w:rPr>
+                <w:sz w:val="24"/>
+                <w:szCs w:val="24"/>
+              </w:rPr>
+              <w:t>Pokemon</w:t>
+            </w:r>
+            <w:proofErr w:type="spellEnd"/>
+            <w:r>
+              <w:rPr>
+                <w:sz w:val="24"/>
+                <w:szCs w:val="24"/>
+              </w:rPr>
+              <w:t xml:space="preserve"> will obey the player at if they have 6 badges.</w:t>
             </w:r>
           </w:p>
         </w:tc>
@@ -5413,7 +6633,23 @@
                 <w:sz w:val="24"/>
                 <w:szCs w:val="24"/>
               </w:rPr>
-              <w:t>The highest level that a traded Pokemon will obey the player at if they have 7 badges.</w:t>
+              <w:t xml:space="preserve">The highest level that a traded </w:t>
+            </w:r>
+            <w:proofErr w:type="spellStart"/>
+            <w:r>
+              <w:rPr>
+                <w:sz w:val="24"/>
+                <w:szCs w:val="24"/>
+              </w:rPr>
+              <w:t>Pokemon</w:t>
+            </w:r>
+            <w:proofErr w:type="spellEnd"/>
+            <w:r>
+              <w:rPr>
+                <w:sz w:val="24"/>
+                <w:szCs w:val="24"/>
+              </w:rPr>
+              <w:t xml:space="preserve"> will obey the player at if they have 7 badges.</w:t>
             </w:r>
           </w:p>
         </w:tc>
@@ -5559,23 +6795,64 @@
                 <w:sz w:val="24"/>
                 <w:szCs w:val="24"/>
               </w:rPr>
-              <w:t xml:space="preserve"> Pokedex flags. If you have not expanded the Pokedex, this should be set to:</w:t>
-            </w:r>
-          </w:p>
-          <w:p>
-            <w:pPr>
-              <w:rPr>
-                <w:sz w:val="24"/>
-                <w:szCs w:val="24"/>
-              </w:rPr>
-            </w:pPr>
-            <w:r>
-              <w:rPr>
-                <w:sz w:val="24"/>
-                <w:szCs w:val="24"/>
-              </w:rPr>
-              <w:t>gSaveBlock2Ptr-&gt;pokedex.seen</w:t>
-            </w:r>
+              <w:t xml:space="preserve"> </w:t>
+            </w:r>
+            <w:proofErr w:type="spellStart"/>
+            <w:r>
+              <w:rPr>
+                <w:sz w:val="24"/>
+                <w:szCs w:val="24"/>
+              </w:rPr>
+              <w:t>Pokedex</w:t>
+            </w:r>
+            <w:proofErr w:type="spellEnd"/>
+            <w:r>
+              <w:rPr>
+                <w:sz w:val="24"/>
+                <w:szCs w:val="24"/>
+              </w:rPr>
+              <w:t xml:space="preserve"> flags. If you have not expanded the </w:t>
+            </w:r>
+            <w:proofErr w:type="spellStart"/>
+            <w:r>
+              <w:rPr>
+                <w:sz w:val="24"/>
+                <w:szCs w:val="24"/>
+              </w:rPr>
+              <w:t>Pokedex</w:t>
+            </w:r>
+            <w:proofErr w:type="spellEnd"/>
+            <w:r>
+              <w:rPr>
+                <w:sz w:val="24"/>
+                <w:szCs w:val="24"/>
+              </w:rPr>
+              <w:t>, this should be set to:</w:t>
+            </w:r>
+          </w:p>
+          <w:p>
+            <w:pPr>
+              <w:rPr>
+                <w:sz w:val="24"/>
+                <w:szCs w:val="24"/>
+              </w:rPr>
+            </w:pPr>
+            <w:r>
+              <w:rPr>
+                <w:sz w:val="24"/>
+                <w:szCs w:val="24"/>
+              </w:rPr>
+              <w:t>gSaveBlock2Ptr-&gt;</w:t>
+            </w:r>
+            <w:proofErr w:type="spellStart"/>
+            <w:r>
+              <w:rPr>
+                <w:sz w:val="24"/>
+                <w:szCs w:val="24"/>
+              </w:rPr>
+              <w:t>pokedex.seen</w:t>
+            </w:r>
+            <w:proofErr w:type="spellEnd"/>
           </w:p>
         </w:tc>
       </w:tr>
@@ -5633,24 +6910,65 @@
                 <w:sz w:val="24"/>
                 <w:szCs w:val="24"/>
               </w:rPr>
-              <w:t xml:space="preserve"> Pokedex flags. If you have not expanded the Pokedex, this should be set to:</w:t>
-            </w:r>
-          </w:p>
-          <w:p>
-            <w:pPr>
-              <w:jc w:val="both"/>
-              <w:rPr>
-                <w:sz w:val="24"/>
-                <w:szCs w:val="24"/>
-              </w:rPr>
-            </w:pPr>
-            <w:r>
-              <w:rPr>
-                <w:sz w:val="24"/>
-                <w:szCs w:val="24"/>
-              </w:rPr>
-              <w:t>gSaveBlock2Ptr-&gt;pokedex.owned</w:t>
-            </w:r>
+              <w:t xml:space="preserve"> </w:t>
+            </w:r>
+            <w:proofErr w:type="spellStart"/>
+            <w:r>
+              <w:rPr>
+                <w:sz w:val="24"/>
+                <w:szCs w:val="24"/>
+              </w:rPr>
+              <w:t>Pokedex</w:t>
+            </w:r>
+            <w:proofErr w:type="spellEnd"/>
+            <w:r>
+              <w:rPr>
+                <w:sz w:val="24"/>
+                <w:szCs w:val="24"/>
+              </w:rPr>
+              <w:t xml:space="preserve"> flags. If you have not expanded the </w:t>
+            </w:r>
+            <w:proofErr w:type="spellStart"/>
+            <w:r>
+              <w:rPr>
+                <w:sz w:val="24"/>
+                <w:szCs w:val="24"/>
+              </w:rPr>
+              <w:t>Pokedex</w:t>
+            </w:r>
+            <w:proofErr w:type="spellEnd"/>
+            <w:r>
+              <w:rPr>
+                <w:sz w:val="24"/>
+                <w:szCs w:val="24"/>
+              </w:rPr>
+              <w:t>, this should be set to:</w:t>
+            </w:r>
+          </w:p>
+          <w:p>
+            <w:pPr>
+              <w:jc w:val="both"/>
+              <w:rPr>
+                <w:sz w:val="24"/>
+                <w:szCs w:val="24"/>
+              </w:rPr>
+            </w:pPr>
+            <w:r>
+              <w:rPr>
+                <w:sz w:val="24"/>
+                <w:szCs w:val="24"/>
+              </w:rPr>
+              <w:t>gSaveBlock2Ptr-&gt;</w:t>
+            </w:r>
+            <w:proofErr w:type="spellStart"/>
+            <w:r>
+              <w:rPr>
+                <w:sz w:val="24"/>
+                <w:szCs w:val="24"/>
+              </w:rPr>
+              <w:t>pokedex.owned</w:t>
+            </w:r>
+            <w:proofErr w:type="spellEnd"/>
           </w:p>
         </w:tc>
       </w:tr>
@@ -5714,6 +7032,7 @@
           <w:szCs w:val="24"/>
         </w:rPr>
       </w:pPr>
+      <w:proofErr w:type="spellStart"/>
       <w:r>
         <w:rPr>
           <w:b/>
@@ -5721,7 +7040,17 @@
           <w:sz w:val="24"/>
           <w:szCs w:val="24"/>
         </w:rPr>
-        <w:t>Misc Features</w:t>
+        <w:t>Misc</w:t>
+      </w:r>
+      <w:proofErr w:type="spellEnd"/>
+      <w:r>
+        <w:rPr>
+          <w:b/>
+          <w:bCs/>
+          <w:sz w:val="24"/>
+          <w:szCs w:val="24"/>
+        </w:rPr>
+        <w:t xml:space="preserve"> Features</w:t>
       </w:r>
     </w:p>
     <w:tbl>
@@ -6022,8 +7351,25 @@
                 <w:sz w:val="24"/>
                 <w:szCs w:val="24"/>
               </w:rPr>
-              <w:t xml:space="preserve">Creates trainer Pokemon with custom Poke Balls based on trainer class determined by what is set in </w:t>
-            </w:r>
+              <w:t xml:space="preserve">Creates trainer </w:t>
+            </w:r>
+            <w:proofErr w:type="spellStart"/>
+            <w:r>
+              <w:rPr>
+                <w:sz w:val="24"/>
+                <w:szCs w:val="24"/>
+              </w:rPr>
+              <w:t>Pokemon</w:t>
+            </w:r>
+            <w:proofErr w:type="spellEnd"/>
+            <w:r>
+              <w:rPr>
+                <w:sz w:val="24"/>
+                <w:szCs w:val="24"/>
+              </w:rPr>
+              <w:t xml:space="preserve"> with custom Poke Balls based on trainer class determined by what is set in </w:t>
+            </w:r>
+            <w:proofErr w:type="spellStart"/>
             <w:r>
               <w:rPr>
                 <w:b/>
@@ -6031,11 +7377,9 @@
                 <w:sz w:val="24"/>
                 <w:szCs w:val="24"/>
               </w:rPr>
-              <w:t>src/Tables/</w:t>
-            </w:r>
-            <w:r>
-              <w:t xml:space="preserve"> </w:t>
-            </w:r>
+              <w:t>src</w:t>
+            </w:r>
+            <w:proofErr w:type="spellEnd"/>
             <w:r>
               <w:rPr>
                 <w:b/>
@@ -6043,8 +7387,22 @@
                 <w:sz w:val="24"/>
                 <w:szCs w:val="24"/>
               </w:rPr>
+              <w:t>/Tables/</w:t>
+            </w:r>
+            <w:r>
+              <w:t xml:space="preserve"> </w:t>
+            </w:r>
+            <w:proofErr w:type="spellStart"/>
+            <w:r>
+              <w:rPr>
+                <w:b/>
+                <w:bCs/>
+                <w:sz w:val="24"/>
+                <w:szCs w:val="24"/>
+              </w:rPr>
               <w:t>Class_Based_Poke_Ball_Table.c</w:t>
             </w:r>
+            <w:proofErr w:type="spellEnd"/>
             <w:r>
               <w:rPr>
                 <w:sz w:val="24"/>
@@ -6093,7 +7451,39 @@
                 <w:sz w:val="24"/>
                 <w:szCs w:val="24"/>
               </w:rPr>
-              <w:t xml:space="preserve">Trainer Pokemon with a custom moveset, </w:t>
+              <w:t xml:space="preserve">Trainer </w:t>
+            </w:r>
+            <w:proofErr w:type="spellStart"/>
+            <w:r>
+              <w:rPr>
+                <w:sz w:val="24"/>
+                <w:szCs w:val="24"/>
+              </w:rPr>
+              <w:t>Pokemon</w:t>
+            </w:r>
+            <w:proofErr w:type="spellEnd"/>
+            <w:r>
+              <w:rPr>
+                <w:sz w:val="24"/>
+                <w:szCs w:val="24"/>
+              </w:rPr>
+              <w:t xml:space="preserve"> with a custom </w:t>
+            </w:r>
+            <w:proofErr w:type="spellStart"/>
+            <w:r>
+              <w:rPr>
+                <w:sz w:val="24"/>
+                <w:szCs w:val="24"/>
+              </w:rPr>
+              <w:t>moveset</w:t>
+            </w:r>
+            <w:proofErr w:type="spellEnd"/>
+            <w:r>
+              <w:rPr>
+                <w:sz w:val="24"/>
+                <w:szCs w:val="24"/>
+              </w:rPr>
+              <w:t xml:space="preserve">, </w:t>
             </w:r>
             <w:r>
               <w:rPr>
@@ -6102,6 +7492,7 @@
               </w:rPr>
               <w:t xml:space="preserve">custom item, an AI value greater than 1, and an IV value (labeled EVs in most trainer editors) greater than 0 will have custom stats loaded from the spread number indicated by the IV value in </w:t>
             </w:r>
+            <w:proofErr w:type="spellStart"/>
             <w:r>
               <w:rPr>
                 <w:b/>
@@ -6109,8 +7500,29 @@
                 <w:sz w:val="24"/>
                 <w:szCs w:val="24"/>
               </w:rPr>
-              <w:t>src/Tables/Trainers_With_EVs_Table.c</w:t>
-            </w:r>
+              <w:t>src</w:t>
+            </w:r>
+            <w:proofErr w:type="spellEnd"/>
+            <w:r>
+              <w:rPr>
+                <w:b/>
+                <w:bCs/>
+                <w:sz w:val="24"/>
+                <w:szCs w:val="24"/>
+              </w:rPr>
+              <w:t>/Tables/</w:t>
+            </w:r>
+            <w:proofErr w:type="spellStart"/>
+            <w:r>
+              <w:rPr>
+                <w:b/>
+                <w:bCs/>
+                <w:sz w:val="24"/>
+                <w:szCs w:val="24"/>
+              </w:rPr>
+              <w:t>Trainers_With_EVs_Table.c</w:t>
+            </w:r>
+            <w:proofErr w:type="spellEnd"/>
             <w:r>
               <w:rPr>
                 <w:sz w:val="24"/>
@@ -6118,6 +7530,7 @@
               </w:rPr>
               <w:t xml:space="preserve">. For example, setting the IV value to 1 will loaded the spread labeled “1” in the </w:t>
             </w:r>
+            <w:proofErr w:type="spellStart"/>
             <w:r>
               <w:rPr>
                 <w:i/>
@@ -6127,6 +7540,7 @@
               </w:rPr>
               <w:t>TrainersWithEvsTable</w:t>
             </w:r>
+            <w:proofErr w:type="spellEnd"/>
             <w:r>
               <w:rPr>
                 <w:sz w:val="24"/>
@@ -6156,7 +7570,27 @@
                 <w:sz w:val="24"/>
                 <w:szCs w:val="24"/>
               </w:rPr>
-              <w:t>#ifdef TRAINERS_WITH_EVS</w:t>
+              <w:t>#</w:t>
+            </w:r>
+            <w:proofErr w:type="spellStart"/>
+            <w:r>
+              <w:rPr>
+                <w:i/>
+                <w:iCs/>
+                <w:sz w:val="24"/>
+                <w:szCs w:val="24"/>
+              </w:rPr>
+              <w:t>ifdef</w:t>
+            </w:r>
+            <w:proofErr w:type="spellEnd"/>
+            <w:r>
+              <w:rPr>
+                <w:i/>
+                <w:iCs/>
+                <w:sz w:val="24"/>
+                <w:szCs w:val="24"/>
+              </w:rPr>
+              <w:t xml:space="preserve"> TRAINERS_WITH_EVS</w:t>
             </w:r>
             <w:r>
               <w:rPr>
@@ -6165,6 +7599,7 @@
               </w:rPr>
               <w:t xml:space="preserve"> in </w:t>
             </w:r>
+            <w:proofErr w:type="spellStart"/>
             <w:r>
               <w:rPr>
                 <w:b/>
@@ -6172,8 +7607,29 @@
                 <w:sz w:val="24"/>
                 <w:szCs w:val="24"/>
               </w:rPr>
-              <w:t>src/build_pokemon.c</w:t>
-            </w:r>
+              <w:t>src</w:t>
+            </w:r>
+            <w:proofErr w:type="spellEnd"/>
+            <w:r>
+              <w:rPr>
+                <w:b/>
+                <w:bCs/>
+                <w:sz w:val="24"/>
+                <w:szCs w:val="24"/>
+              </w:rPr>
+              <w:t>/</w:t>
+            </w:r>
+            <w:proofErr w:type="spellStart"/>
+            <w:r>
+              <w:rPr>
+                <w:b/>
+                <w:bCs/>
+                <w:sz w:val="24"/>
+                <w:szCs w:val="24"/>
+              </w:rPr>
+              <w:t>build_pokemon.c</w:t>
+            </w:r>
+            <w:proofErr w:type="spellEnd"/>
             <w:r>
               <w:rPr>
                 <w:sz w:val="24"/>
@@ -6237,8 +7693,25 @@
                 <w:sz w:val="24"/>
                 <w:szCs w:val="24"/>
               </w:rPr>
-              <w:t xml:space="preserve">is defined, then if Var 0x8000 is set to 0xFEFE before a battle begins, </w:t>
-            </w:r>
+              <w:t xml:space="preserve">is defined, then if </w:t>
+            </w:r>
+            <w:proofErr w:type="spellStart"/>
+            <w:r>
+              <w:rPr>
+                <w:sz w:val="24"/>
+                <w:szCs w:val="24"/>
+              </w:rPr>
+              <w:t>Var</w:t>
+            </w:r>
+            <w:proofErr w:type="spellEnd"/>
+            <w:r>
+              <w:rPr>
+                <w:sz w:val="24"/>
+                <w:szCs w:val="24"/>
+              </w:rPr>
+              <w:t xml:space="preserve"> 0x8000 is set to 0xFEFE before a battle begins, </w:t>
+            </w:r>
+            <w:proofErr w:type="spellStart"/>
             <w:r>
               <w:rPr>
                 <w:i/>
@@ -6246,14 +7719,56 @@
                 <w:sz w:val="24"/>
                 <w:szCs w:val="24"/>
               </w:rPr>
-              <w:t>trainerbattle 0x9</w:t>
-            </w:r>
-            <w:r>
-              <w:rPr>
-                <w:sz w:val="24"/>
-                <w:szCs w:val="24"/>
-              </w:rPr>
-              <w:t xml:space="preserve"> can be used to continue a lost battle. The result of the battle will then be stored in Var 0x800D (LastResult).</w:t>
+              <w:t>trainerbattle</w:t>
+            </w:r>
+            <w:proofErr w:type="spellEnd"/>
+            <w:r>
+              <w:rPr>
+                <w:i/>
+                <w:iCs/>
+                <w:sz w:val="24"/>
+                <w:szCs w:val="24"/>
+              </w:rPr>
+              <w:t xml:space="preserve"> 0x9</w:t>
+            </w:r>
+            <w:r>
+              <w:rPr>
+                <w:sz w:val="24"/>
+                <w:szCs w:val="24"/>
+              </w:rPr>
+              <w:t xml:space="preserve"> can be used to continue a lost battle. The result of the battle will then be stored in </w:t>
+            </w:r>
+            <w:proofErr w:type="spellStart"/>
+            <w:r>
+              <w:rPr>
+                <w:sz w:val="24"/>
+                <w:szCs w:val="24"/>
+              </w:rPr>
+              <w:t>Var</w:t>
+            </w:r>
+            <w:proofErr w:type="spellEnd"/>
+            <w:r>
+              <w:rPr>
+                <w:sz w:val="24"/>
+                <w:szCs w:val="24"/>
+              </w:rPr>
+              <w:t xml:space="preserve"> 0x800D (</w:t>
+            </w:r>
+            <w:proofErr w:type="spellStart"/>
+            <w:r>
+              <w:rPr>
+                <w:sz w:val="24"/>
+                <w:szCs w:val="24"/>
+              </w:rPr>
+              <w:t>LastResult</w:t>
+            </w:r>
+            <w:proofErr w:type="spellEnd"/>
+            <w:r>
+              <w:rPr>
+                <w:sz w:val="24"/>
+                <w:szCs w:val="24"/>
+              </w:rPr>
+              <w:t>).</w:t>
             </w:r>
           </w:p>
           <w:p>
@@ -6294,6 +7809,7 @@
               </w:rPr>
               <w:t xml:space="preserve">is not defined, then </w:t>
             </w:r>
+            <w:proofErr w:type="spellStart"/>
             <w:r>
               <w:rPr>
                 <w:i/>
@@ -6301,7 +7817,17 @@
                 <w:sz w:val="24"/>
                 <w:szCs w:val="24"/>
               </w:rPr>
-              <w:t>trainerbattle 0x9</w:t>
+              <w:t>trainerbattle</w:t>
+            </w:r>
+            <w:proofErr w:type="spellEnd"/>
+            <w:r>
+              <w:rPr>
+                <w:i/>
+                <w:iCs/>
+                <w:sz w:val="24"/>
+                <w:szCs w:val="24"/>
+              </w:rPr>
+              <w:t xml:space="preserve"> 0x9</w:t>
             </w:r>
             <w:r>
               <w:rPr>
@@ -6326,8 +7852,6 @@
                 <w:szCs w:val="24"/>
               </w:rPr>
             </w:pPr>
-            <w:bookmarkStart w:id="0" w:name="_GoBack"/>
-            <w:bookmarkEnd w:id="0"/>
             <w:r>
               <w:rPr>
                 <w:sz w:val="24"/>
@@ -6354,14 +7878,30 @@
                 <w:sz w:val="24"/>
                 <w:szCs w:val="24"/>
               </w:rPr>
-              <w:t>The AI knows everything about the P</w:t>
-            </w:r>
-            <w:r>
-              <w:rPr>
-                <w:sz w:val="24"/>
-                <w:szCs w:val="24"/>
-              </w:rPr>
-              <w:t xml:space="preserve">okemon </w:t>
+              <w:t xml:space="preserve">The AI knows everything about the </w:t>
+            </w:r>
+            <w:proofErr w:type="spellStart"/>
+            <w:r>
+              <w:rPr>
+                <w:sz w:val="24"/>
+                <w:szCs w:val="24"/>
+              </w:rPr>
+              <w:t>P</w:t>
+            </w:r>
+            <w:r>
+              <w:rPr>
+                <w:sz w:val="24"/>
+                <w:szCs w:val="24"/>
+              </w:rPr>
+              <w:t>okemon</w:t>
+            </w:r>
+            <w:proofErr w:type="spellEnd"/>
+            <w:r>
+              <w:rPr>
+                <w:sz w:val="24"/>
+                <w:szCs w:val="24"/>
+              </w:rPr>
+              <w:t xml:space="preserve"> </w:t>
             </w:r>
             <w:r>
               <w:rPr>
@@ -6563,7 +8103,23 @@
                 <w:sz w:val="24"/>
                 <w:szCs w:val="24"/>
               </w:rPr>
-              <w:t xml:space="preserve"> a Pokemon with </w:t>
+              <w:t xml:space="preserve"> a </w:t>
+            </w:r>
+            <w:proofErr w:type="spellStart"/>
+            <w:r>
+              <w:rPr>
+                <w:sz w:val="24"/>
+                <w:szCs w:val="24"/>
+              </w:rPr>
+              <w:t>Pokemon</w:t>
+            </w:r>
+            <w:proofErr w:type="spellEnd"/>
+            <w:r>
+              <w:rPr>
+                <w:sz w:val="24"/>
+                <w:szCs w:val="24"/>
+              </w:rPr>
+              <w:t xml:space="preserve"> with </w:t>
             </w:r>
             <w:r>
               <w:rPr>
@@ -6963,6 +8519,7 @@
               </w:rPr>
               <w:t xml:space="preserve">Professor Oak’s tutorial will be activated for </w:t>
             </w:r>
+            <w:proofErr w:type="spellStart"/>
             <w:r>
               <w:rPr>
                 <w:i/>
@@ -6970,7 +8527,17 @@
                 <w:sz w:val="24"/>
                 <w:szCs w:val="24"/>
               </w:rPr>
-              <w:t>trainerbattle 0x9</w:t>
+              <w:t>trainerbattle</w:t>
+            </w:r>
+            <w:proofErr w:type="spellEnd"/>
+            <w:r>
+              <w:rPr>
+                <w:i/>
+                <w:iCs/>
+                <w:sz w:val="24"/>
+                <w:szCs w:val="24"/>
+              </w:rPr>
+              <w:t xml:space="preserve"> 0x9</w:t>
             </w:r>
             <w:r>
               <w:rPr>
@@ -7023,6 +8590,7 @@
               <w:t xml:space="preserve">Causes </w:t>
             </w:r>
             <w:hyperlink r:id="rId20" w:history="1">
+              <w:proofErr w:type="spellStart"/>
               <w:r>
                 <w:rPr>
                   <w:rStyle w:val="Hyperlink"/>
@@ -7031,6 +8599,7 @@
                 </w:rPr>
                 <w:t>Unown</w:t>
               </w:r>
+              <w:proofErr w:type="spellEnd"/>
             </w:hyperlink>
             <w:r>
               <w:rPr>
@@ -7040,13 +8609,23 @@
               <w:t xml:space="preserve"> to be spawned in maps using the </w:t>
             </w:r>
             <w:hyperlink r:id="rId21" w:history="1">
+              <w:proofErr w:type="spellStart"/>
               <w:r>
                 <w:rPr>
                   <w:rStyle w:val="Hyperlink"/>
                   <w:sz w:val="24"/>
                   <w:szCs w:val="24"/>
                 </w:rPr>
-                <w:t>Tanoby Ruins</w:t>
+                <w:t>Tanoby</w:t>
+              </w:r>
+              <w:proofErr w:type="spellEnd"/>
+              <w:r>
+                <w:rPr>
+                  <w:rStyle w:val="Hyperlink"/>
+                  <w:sz w:val="24"/>
+                  <w:szCs w:val="24"/>
+                </w:rPr>
+                <w:t xml:space="preserve"> Ruins</w:t>
               </w:r>
             </w:hyperlink>
             <w:r>
@@ -7114,7 +8693,23 @@
                 <w:sz w:val="24"/>
                 <w:szCs w:val="24"/>
               </w:rPr>
-              <w:t xml:space="preserve"> and Var </w:t>
+              <w:t xml:space="preserve"> and </w:t>
+            </w:r>
+            <w:proofErr w:type="spellStart"/>
+            <w:r>
+              <w:rPr>
+                <w:sz w:val="24"/>
+                <w:szCs w:val="24"/>
+              </w:rPr>
+              <w:t>Var</w:t>
+            </w:r>
+            <w:proofErr w:type="spellEnd"/>
+            <w:r>
+              <w:rPr>
+                <w:sz w:val="24"/>
+                <w:szCs w:val="24"/>
+              </w:rPr>
+              <w:t xml:space="preserve"> </w:t>
             </w:r>
             <w:r>
               <w:rPr>
@@ -7128,7 +8723,23 @@
                 <w:sz w:val="24"/>
                 <w:szCs w:val="24"/>
               </w:rPr>
-              <w:t xml:space="preserve"> is set, Wild Pokemon will spawn.</w:t>
+              <w:t xml:space="preserve"> is set, Wild </w:t>
+            </w:r>
+            <w:proofErr w:type="spellStart"/>
+            <w:r>
+              <w:rPr>
+                <w:sz w:val="24"/>
+                <w:szCs w:val="24"/>
+              </w:rPr>
+              <w:t>Pokemon</w:t>
+            </w:r>
+            <w:proofErr w:type="spellEnd"/>
+            <w:r>
+              <w:rPr>
+                <w:sz w:val="24"/>
+                <w:szCs w:val="24"/>
+              </w:rPr>
+              <w:t xml:space="preserve"> will spawn.</w:t>
             </w:r>
           </w:p>
         </w:tc>
@@ -7188,7 +8799,39 @@
                 <w:sz w:val="24"/>
                 <w:szCs w:val="24"/>
               </w:rPr>
-              <w:t xml:space="preserve"> only spawns wild Pokemon in the Overworld if the weather is clear.</w:t>
+              <w:t xml:space="preserve"> only spawns wild </w:t>
+            </w:r>
+            <w:proofErr w:type="spellStart"/>
+            <w:r>
+              <w:rPr>
+                <w:sz w:val="24"/>
+                <w:szCs w:val="24"/>
+              </w:rPr>
+              <w:t>Pokemon</w:t>
+            </w:r>
+            <w:proofErr w:type="spellEnd"/>
+            <w:r>
+              <w:rPr>
+                <w:sz w:val="24"/>
+                <w:szCs w:val="24"/>
+              </w:rPr>
+              <w:t xml:space="preserve"> in the </w:t>
+            </w:r>
+            <w:proofErr w:type="spellStart"/>
+            <w:r>
+              <w:rPr>
+                <w:sz w:val="24"/>
+                <w:szCs w:val="24"/>
+              </w:rPr>
+              <w:t>Overworld</w:t>
+            </w:r>
+            <w:proofErr w:type="spellEnd"/>
+            <w:r>
+              <w:rPr>
+                <w:sz w:val="24"/>
+                <w:szCs w:val="24"/>
+              </w:rPr>
+              <w:t xml:space="preserve"> if the weather is clear.</w:t>
             </w:r>
           </w:p>
         </w:tc>
@@ -7227,12 +8870,21 @@
                 <w:szCs w:val="24"/>
               </w:rPr>
             </w:pPr>
-            <w:r>
-              <w:rPr>
-                <w:sz w:val="24"/>
-                <w:szCs w:val="24"/>
-              </w:rPr>
-              <w:t>Pokemon obedience is determined by the number of badges the Player has rather than by which badges the player has. The other badge defines in this case act as “number of badges acquired” instead of “acquired badge X”.</w:t>
+            <w:proofErr w:type="spellStart"/>
+            <w:r>
+              <w:rPr>
+                <w:sz w:val="24"/>
+                <w:szCs w:val="24"/>
+              </w:rPr>
+              <w:t>Pokemon</w:t>
+            </w:r>
+            <w:proofErr w:type="spellEnd"/>
+            <w:r>
+              <w:rPr>
+                <w:sz w:val="24"/>
+                <w:szCs w:val="24"/>
+              </w:rPr>
+              <w:t xml:space="preserve"> obedience is determined by the number of badges the Player has rather than by which badges the player has. The other badge defines in this case act as “number of badges acquired” instead of “acquired badge X”.</w:t>
             </w:r>
           </w:p>
         </w:tc>
@@ -7257,6 +8909,7 @@
           <w:szCs w:val="24"/>
         </w:rPr>
       </w:pPr>
+      <w:proofErr w:type="spellStart"/>
       <w:r>
         <w:rPr>
           <w:b/>
@@ -7264,7 +8917,17 @@
           <w:sz w:val="24"/>
           <w:szCs w:val="24"/>
         </w:rPr>
-        <w:t>Misc Battle Effect Options</w:t>
+        <w:t>Misc</w:t>
+      </w:r>
+      <w:proofErr w:type="spellEnd"/>
+      <w:r>
+        <w:rPr>
+          <w:b/>
+          <w:bCs/>
+          <w:sz w:val="24"/>
+          <w:szCs w:val="24"/>
+        </w:rPr>
+        <w:t xml:space="preserve"> Battle Effect Options</w:t>
       </w:r>
     </w:p>
     <w:tbl>
@@ -8339,7 +10002,23 @@
                 <w:sz w:val="24"/>
                 <w:szCs w:val="24"/>
               </w:rPr>
-              <w:t>Uses the Gen 6 crit chance.</w:t>
+              <w:t xml:space="preserve">Uses the Gen 6 </w:t>
+            </w:r>
+            <w:proofErr w:type="spellStart"/>
+            <w:r>
+              <w:rPr>
+                <w:sz w:val="24"/>
+                <w:szCs w:val="24"/>
+              </w:rPr>
+              <w:t>crit</w:t>
+            </w:r>
+            <w:proofErr w:type="spellEnd"/>
+            <w:r>
+              <w:rPr>
+                <w:sz w:val="24"/>
+                <w:szCs w:val="24"/>
+              </w:rPr>
+              <w:t xml:space="preserve"> chance.</w:t>
             </w:r>
           </w:p>
         </w:tc>
@@ -8383,7 +10062,23 @@
                 <w:sz w:val="24"/>
                 <w:szCs w:val="24"/>
               </w:rPr>
-              <w:t>Uses the Gen 2-5 crit chance.</w:t>
+              <w:t xml:space="preserve">Uses the Gen 2-5 </w:t>
+            </w:r>
+            <w:proofErr w:type="spellStart"/>
+            <w:r>
+              <w:rPr>
+                <w:sz w:val="24"/>
+                <w:szCs w:val="24"/>
+              </w:rPr>
+              <w:t>crit</w:t>
+            </w:r>
+            <w:proofErr w:type="spellEnd"/>
+            <w:r>
+              <w:rPr>
+                <w:sz w:val="24"/>
+                <w:szCs w:val="24"/>
+              </w:rPr>
+              <w:t xml:space="preserve"> chance.</w:t>
             </w:r>
           </w:p>
         </w:tc>
@@ -8426,7 +10121,23 @@
                 <w:sz w:val="24"/>
                 <w:szCs w:val="24"/>
               </w:rPr>
-              <w:t xml:space="preserve">Having badges gives the Player’s Pokemon </w:t>
+              <w:t xml:space="preserve">Having badges gives the Player’s </w:t>
+            </w:r>
+            <w:proofErr w:type="spellStart"/>
+            <w:r>
+              <w:rPr>
+                <w:sz w:val="24"/>
+                <w:szCs w:val="24"/>
+              </w:rPr>
+              <w:t>Pokemon</w:t>
+            </w:r>
+            <w:proofErr w:type="spellEnd"/>
+            <w:r>
+              <w:rPr>
+                <w:sz w:val="24"/>
+                <w:szCs w:val="24"/>
+              </w:rPr>
+              <w:t xml:space="preserve"> </w:t>
             </w:r>
             <w:hyperlink r:id="rId35" w:anchor="Stat_boost" w:history="1">
               <w:r>
@@ -8768,7 +10479,39 @@
                 <w:sz w:val="24"/>
                 <w:szCs w:val="24"/>
               </w:rPr>
-              <w:t xml:space="preserve">Enables Hoopa-Unbound’s signature ability in Pokemon Unbound, Portal Power. This </w:t>
+              <w:t>Enables Hoopa-</w:t>
+            </w:r>
+            <w:proofErr w:type="spellStart"/>
+            <w:r>
+              <w:rPr>
+                <w:sz w:val="24"/>
+                <w:szCs w:val="24"/>
+              </w:rPr>
+              <w:t>Unbound’s</w:t>
+            </w:r>
+            <w:proofErr w:type="spellEnd"/>
+            <w:r>
+              <w:rPr>
+                <w:sz w:val="24"/>
+                <w:szCs w:val="24"/>
+              </w:rPr>
+              <w:t xml:space="preserve"> signature ability in </w:t>
+            </w:r>
+            <w:proofErr w:type="spellStart"/>
+            <w:r>
+              <w:rPr>
+                <w:sz w:val="24"/>
+                <w:szCs w:val="24"/>
+              </w:rPr>
+              <w:t>Pokemon</w:t>
+            </w:r>
+            <w:proofErr w:type="spellEnd"/>
+            <w:r>
+              <w:rPr>
+                <w:sz w:val="24"/>
+                <w:szCs w:val="24"/>
+              </w:rPr>
+              <w:t xml:space="preserve"> Unbound, Portal Power. This </w:t>
             </w:r>
             <w:r>
               <w:rPr>
@@ -8864,14 +10607,55 @@
                 <w:sz w:val="24"/>
                 <w:szCs w:val="24"/>
               </w:rPr>
-              <w:t xml:space="preserve">s Latios &amp; </w:t>
-            </w:r>
-            <w:r>
-              <w:rPr>
-                <w:sz w:val="24"/>
-                <w:szCs w:val="24"/>
-              </w:rPr>
-              <w:t>Latias' Sp. Atk &amp; Sp. Def</w:t>
+              <w:t xml:space="preserve">s </w:t>
+            </w:r>
+            <w:proofErr w:type="spellStart"/>
+            <w:r>
+              <w:rPr>
+                <w:sz w:val="24"/>
+                <w:szCs w:val="24"/>
+              </w:rPr>
+              <w:t>Latios</w:t>
+            </w:r>
+            <w:proofErr w:type="spellEnd"/>
+            <w:r>
+              <w:rPr>
+                <w:sz w:val="24"/>
+                <w:szCs w:val="24"/>
+              </w:rPr>
+              <w:t xml:space="preserve"> &amp; </w:t>
+            </w:r>
+            <w:proofErr w:type="spellStart"/>
+            <w:r>
+              <w:rPr>
+                <w:sz w:val="24"/>
+                <w:szCs w:val="24"/>
+              </w:rPr>
+              <w:t>Latias</w:t>
+            </w:r>
+            <w:proofErr w:type="spellEnd"/>
+            <w:r>
+              <w:rPr>
+                <w:sz w:val="24"/>
+                <w:szCs w:val="24"/>
+              </w:rPr>
+              <w:t xml:space="preserve">' Sp. </w:t>
+            </w:r>
+            <w:proofErr w:type="spellStart"/>
+            <w:r>
+              <w:rPr>
+                <w:sz w:val="24"/>
+                <w:szCs w:val="24"/>
+              </w:rPr>
+              <w:t>Atk</w:t>
+            </w:r>
+            <w:proofErr w:type="spellEnd"/>
+            <w:r>
+              <w:rPr>
+                <w:sz w:val="24"/>
+                <w:szCs w:val="24"/>
+              </w:rPr>
+              <w:t xml:space="preserve"> &amp; Sp. Def</w:t>
             </w:r>
             <w:r>
               <w:rPr>
@@ -8999,7 +10783,27 @@
           <w:sz w:val="24"/>
           <w:szCs w:val="24"/>
         </w:rPr>
-        <w:t>Capturing Pokemon Options</w:t>
+        <w:t xml:space="preserve">Capturing </w:t>
+      </w:r>
+      <w:proofErr w:type="spellStart"/>
+      <w:r>
+        <w:rPr>
+          <w:b/>
+          <w:bCs/>
+          <w:sz w:val="24"/>
+          <w:szCs w:val="24"/>
+        </w:rPr>
+        <w:t>Pokemon</w:t>
+      </w:r>
+      <w:proofErr w:type="spellEnd"/>
+      <w:r>
+        <w:rPr>
+          <w:b/>
+          <w:bCs/>
+          <w:sz w:val="24"/>
+          <w:szCs w:val="24"/>
+        </w:rPr>
+        <w:t xml:space="preserve"> Options</w:t>
       </w:r>
     </w:p>
     <w:tbl>
@@ -9100,7 +10904,23 @@
                 <w:sz w:val="24"/>
                 <w:szCs w:val="24"/>
               </w:rPr>
-              <w:t xml:space="preserve">Allows the possibility to capture trainer Pokemon by setting the </w:t>
+              <w:t xml:space="preserve">Allows the possibility to capture trainer </w:t>
+            </w:r>
+            <w:proofErr w:type="spellStart"/>
+            <w:r>
+              <w:rPr>
+                <w:sz w:val="24"/>
+                <w:szCs w:val="24"/>
+              </w:rPr>
+              <w:t>Pokemon</w:t>
+            </w:r>
+            <w:proofErr w:type="spellEnd"/>
+            <w:r>
+              <w:rPr>
+                <w:sz w:val="24"/>
+                <w:szCs w:val="24"/>
+              </w:rPr>
+              <w:t xml:space="preserve"> by setting the </w:t>
             </w:r>
             <w:r>
               <w:rPr>
@@ -9159,7 +10979,23 @@
                 <w:sz w:val="24"/>
                 <w:szCs w:val="24"/>
               </w:rPr>
-              <w:t xml:space="preserve">In Gen 5, Pokemon encountered in </w:t>
+              <w:t xml:space="preserve">In Gen 5, </w:t>
+            </w:r>
+            <w:proofErr w:type="spellStart"/>
+            <w:r>
+              <w:rPr>
+                <w:sz w:val="24"/>
+                <w:szCs w:val="24"/>
+              </w:rPr>
+              <w:t>Pokemon</w:t>
+            </w:r>
+            <w:proofErr w:type="spellEnd"/>
+            <w:r>
+              <w:rPr>
+                <w:sz w:val="24"/>
+                <w:szCs w:val="24"/>
+              </w:rPr>
+              <w:t xml:space="preserve"> encountered in </w:t>
             </w:r>
             <w:r>
               <w:rPr>
@@ -9286,7 +11122,27 @@
                 <w:sz w:val="24"/>
                 <w:szCs w:val="24"/>
               </w:rPr>
-              <w:t xml:space="preserve"> CriticalCapture(u32 odds)</w:t>
+              <w:t xml:space="preserve"> </w:t>
+            </w:r>
+            <w:proofErr w:type="spellStart"/>
+            <w:r>
+              <w:rPr>
+                <w:i/>
+                <w:iCs/>
+                <w:sz w:val="24"/>
+                <w:szCs w:val="24"/>
+              </w:rPr>
+              <w:t>CriticalCapture</w:t>
+            </w:r>
+            <w:proofErr w:type="spellEnd"/>
+            <w:r>
+              <w:rPr>
+                <w:i/>
+                <w:iCs/>
+                <w:sz w:val="24"/>
+                <w:szCs w:val="24"/>
+              </w:rPr>
+              <w:t>(u32 odds)</w:t>
             </w:r>
             <w:r>
               <w:rPr>
@@ -9295,6 +11151,7 @@
               </w:rPr>
               <w:t xml:space="preserve"> found in </w:t>
             </w:r>
+            <w:proofErr w:type="spellStart"/>
             <w:r>
               <w:rPr>
                 <w:b/>
@@ -9302,8 +11159,29 @@
                 <w:sz w:val="24"/>
                 <w:szCs w:val="24"/>
               </w:rPr>
-              <w:t>src/catching.c</w:t>
-            </w:r>
+              <w:t>src</w:t>
+            </w:r>
+            <w:proofErr w:type="spellEnd"/>
+            <w:r>
+              <w:rPr>
+                <w:b/>
+                <w:bCs/>
+                <w:sz w:val="24"/>
+                <w:szCs w:val="24"/>
+              </w:rPr>
+              <w:t>/</w:t>
+            </w:r>
+            <w:proofErr w:type="spellStart"/>
+            <w:r>
+              <w:rPr>
+                <w:b/>
+                <w:bCs/>
+                <w:sz w:val="24"/>
+                <w:szCs w:val="24"/>
+              </w:rPr>
+              <w:t>catching.c</w:t>
+            </w:r>
+            <w:proofErr w:type="spellEnd"/>
             <w:r>
               <w:rPr>
                 <w:sz w:val="24"/>
@@ -9509,7 +11387,39 @@
                 <w:sz w:val="24"/>
                 <w:szCs w:val="24"/>
               </w:rPr>
-              <w:t>Gives an Exp boost for defeating a trainer’s Pokemon. (Pre Gen 7)</w:t>
+              <w:t xml:space="preserve">Gives an </w:t>
+            </w:r>
+            <w:proofErr w:type="spellStart"/>
+            <w:r>
+              <w:rPr>
+                <w:sz w:val="24"/>
+                <w:szCs w:val="24"/>
+              </w:rPr>
+              <w:t>Exp</w:t>
+            </w:r>
+            <w:proofErr w:type="spellEnd"/>
+            <w:r>
+              <w:rPr>
+                <w:sz w:val="24"/>
+                <w:szCs w:val="24"/>
+              </w:rPr>
+              <w:t xml:space="preserve"> boost for defeating a trainer’s </w:t>
+            </w:r>
+            <w:proofErr w:type="spellStart"/>
+            <w:r>
+              <w:rPr>
+                <w:sz w:val="24"/>
+                <w:szCs w:val="24"/>
+              </w:rPr>
+              <w:t>Pokemon</w:t>
+            </w:r>
+            <w:proofErr w:type="spellEnd"/>
+            <w:r>
+              <w:rPr>
+                <w:sz w:val="24"/>
+                <w:szCs w:val="24"/>
+              </w:rPr>
+              <w:t>. (Pre Gen 7)</w:t>
             </w:r>
           </w:p>
         </w:tc>
@@ -9553,7 +11463,23 @@
                 <w:sz w:val="24"/>
                 <w:szCs w:val="24"/>
               </w:rPr>
-              <w:t>Exp. is split amongst all participating Pokemon. (Pre Gen 6)</w:t>
+              <w:t xml:space="preserve">Exp. is split amongst all participating </w:t>
+            </w:r>
+            <w:proofErr w:type="spellStart"/>
+            <w:r>
+              <w:rPr>
+                <w:sz w:val="24"/>
+                <w:szCs w:val="24"/>
+              </w:rPr>
+              <w:t>Pokemon</w:t>
+            </w:r>
+            <w:proofErr w:type="spellEnd"/>
+            <w:r>
+              <w:rPr>
+                <w:sz w:val="24"/>
+                <w:szCs w:val="24"/>
+              </w:rPr>
+              <w:t>. (Pre Gen 6)</w:t>
             </w:r>
           </w:p>
         </w:tc>
@@ -9836,7 +11762,23 @@
                 <w:sz w:val="24"/>
                 <w:szCs w:val="24"/>
               </w:rPr>
-              <w:t xml:space="preserve"> feature from Pokemon Tower in Lavender town</w:t>
+              <w:t xml:space="preserve"> feature from </w:t>
+            </w:r>
+            <w:proofErr w:type="spellStart"/>
+            <w:r>
+              <w:rPr>
+                <w:sz w:val="24"/>
+                <w:szCs w:val="24"/>
+              </w:rPr>
+              <w:t>Pokemon</w:t>
+            </w:r>
+            <w:proofErr w:type="spellEnd"/>
+            <w:r>
+              <w:rPr>
+                <w:sz w:val="24"/>
+                <w:szCs w:val="24"/>
+              </w:rPr>
+              <w:t xml:space="preserve"> Tower in Lavender town</w:t>
             </w:r>
             <w:r>
               <w:rPr>
@@ -10062,7 +12004,23 @@
                 <w:sz w:val="24"/>
                 <w:szCs w:val="24"/>
               </w:rPr>
-              <w:t xml:space="preserve">yer's Pokemon can </w:t>
+              <w:t xml:space="preserve">yer's </w:t>
+            </w:r>
+            <w:proofErr w:type="spellStart"/>
+            <w:r>
+              <w:rPr>
+                <w:sz w:val="24"/>
+                <w:szCs w:val="24"/>
+              </w:rPr>
+              <w:t>Pokemon</w:t>
+            </w:r>
+            <w:proofErr w:type="spellEnd"/>
+            <w:r>
+              <w:rPr>
+                <w:sz w:val="24"/>
+                <w:szCs w:val="24"/>
+              </w:rPr>
+              <w:t xml:space="preserve"> can </w:t>
             </w:r>
             <w:hyperlink r:id="rId47" w:history="1">
               <w:r>
@@ -10079,7 +12037,23 @@
                 <w:sz w:val="24"/>
                 <w:szCs w:val="24"/>
               </w:rPr>
-              <w:t xml:space="preserve"> them, as opposed to just traded Pokemon.</w:t>
+              <w:t xml:space="preserve"> them, as opposed to just traded </w:t>
+            </w:r>
+            <w:proofErr w:type="spellStart"/>
+            <w:r>
+              <w:rPr>
+                <w:sz w:val="24"/>
+                <w:szCs w:val="24"/>
+              </w:rPr>
+              <w:t>Pokemon</w:t>
+            </w:r>
+            <w:proofErr w:type="spellEnd"/>
+            <w:r>
+              <w:rPr>
+                <w:sz w:val="24"/>
+                <w:szCs w:val="24"/>
+              </w:rPr>
+              <w:t>.</w:t>
             </w:r>
           </w:p>
         </w:tc>
@@ -10122,7 +12096,23 @@
                 <w:sz w:val="24"/>
                 <w:szCs w:val="24"/>
               </w:rPr>
-              <w:t>All wild Pokemon use AI features meant for trainers.</w:t>
+              <w:t xml:space="preserve">All wild </w:t>
+            </w:r>
+            <w:proofErr w:type="spellStart"/>
+            <w:r>
+              <w:rPr>
+                <w:sz w:val="24"/>
+                <w:szCs w:val="24"/>
+              </w:rPr>
+              <w:t>Pokemon</w:t>
+            </w:r>
+            <w:proofErr w:type="spellEnd"/>
+            <w:r>
+              <w:rPr>
+                <w:sz w:val="24"/>
+                <w:szCs w:val="24"/>
+              </w:rPr>
+              <w:t xml:space="preserve"> use AI features meant for trainers.</w:t>
             </w:r>
           </w:p>
         </w:tc>
@@ -10485,6 +12475,154 @@
           </w:p>
         </w:tc>
       </w:tr>
+      <w:tr>
+        <w:tc>
+          <w:tcPr>
+            <w:tcW w:w="4786" w:type="dxa"/>
+          </w:tcPr>
+          <w:p>
+            <w:pPr>
+              <w:jc w:val="both"/>
+              <w:rPr>
+                <w:sz w:val="24"/>
+                <w:szCs w:val="24"/>
+              </w:rPr>
+            </w:pPr>
+            <w:r>
+              <w:rPr>
+                <w:sz w:val="24"/>
+                <w:szCs w:val="24"/>
+              </w:rPr>
+              <w:t>HIDE_HEALTHBOXES_DURING_ANIMS</w:t>
+            </w:r>
+          </w:p>
+        </w:tc>
+        <w:tc>
+          <w:tcPr>
+            <w:tcW w:w="4790" w:type="dxa"/>
+          </w:tcPr>
+          <w:p>
+            <w:pPr>
+              <w:rPr>
+                <w:sz w:val="24"/>
+                <w:szCs w:val="24"/>
+              </w:rPr>
+            </w:pPr>
+            <w:r>
+              <w:rPr>
+                <w:sz w:val="24"/>
+                <w:szCs w:val="24"/>
+              </w:rPr>
+              <w:t xml:space="preserve">Hides the </w:t>
+            </w:r>
+            <w:proofErr w:type="spellStart"/>
+            <w:r>
+              <w:rPr>
+                <w:sz w:val="24"/>
+                <w:szCs w:val="24"/>
+              </w:rPr>
+              <w:t>healthboxes</w:t>
+            </w:r>
+            <w:proofErr w:type="spellEnd"/>
+            <w:r>
+              <w:rPr>
+                <w:sz w:val="24"/>
+                <w:szCs w:val="24"/>
+              </w:rPr>
+              <w:t xml:space="preserve"> (battle bars, etc.) during move animations, and some special animations (like Mega Evolution). This is done in Gen 4+</w:t>
+            </w:r>
+          </w:p>
+        </w:tc>
+      </w:tr>
+      <w:tr>
+        <w:tc>
+          <w:tcPr>
+            <w:tcW w:w="4786" w:type="dxa"/>
+          </w:tcPr>
+          <w:p>
+            <w:pPr>
+              <w:jc w:val="both"/>
+              <w:rPr>
+                <w:sz w:val="24"/>
+                <w:szCs w:val="24"/>
+              </w:rPr>
+            </w:pPr>
+            <w:r>
+              <w:rPr>
+                <w:sz w:val="24"/>
+                <w:szCs w:val="24"/>
+              </w:rPr>
+              <w:t>DONT_HIDE_HEALTHBOXES_ATTACKER_STATUS_MOVES</w:t>
+            </w:r>
+          </w:p>
+        </w:tc>
+        <w:tc>
+          <w:tcPr>
+            <w:tcW w:w="4790" w:type="dxa"/>
+          </w:tcPr>
+          <w:p>
+            <w:pPr>
+              <w:rPr>
+                <w:sz w:val="24"/>
+                <w:szCs w:val="24"/>
+              </w:rPr>
+            </w:pPr>
+            <w:r>
+              <w:rPr>
+                <w:sz w:val="24"/>
+                <w:szCs w:val="24"/>
+              </w:rPr>
+              <w:t xml:space="preserve">If </w:t>
+            </w:r>
+            <w:r>
+              <w:rPr>
+                <w:sz w:val="24"/>
+                <w:szCs w:val="24"/>
+              </w:rPr>
+              <w:t>HIDE_HEALTHBOXES_DURING_</w:t>
+            </w:r>
+            <w:r>
+              <w:rPr>
+                <w:sz w:val="24"/>
+                <w:szCs w:val="24"/>
+              </w:rPr>
+              <w:t>ANIMS</w:t>
+            </w:r>
+            <w:r>
+              <w:rPr>
+                <w:sz w:val="24"/>
+                <w:szCs w:val="24"/>
+              </w:rPr>
+              <w:t xml:space="preserve"> is</w:t>
+            </w:r>
+            <w:r>
+              <w:rPr>
+                <w:sz w:val="24"/>
+                <w:szCs w:val="24"/>
+              </w:rPr>
+              <w:t xml:space="preserve"> defined, when the attacker is using a move that only targets itself, the </w:t>
+            </w:r>
+            <w:proofErr w:type="spellStart"/>
+            <w:r>
+              <w:rPr>
+                <w:sz w:val="24"/>
+                <w:szCs w:val="24"/>
+              </w:rPr>
+              <w:t>healthboxes</w:t>
+            </w:r>
+            <w:bookmarkStart w:id="0" w:name="_GoBack"/>
+            <w:bookmarkEnd w:id="0"/>
+            <w:proofErr w:type="spellEnd"/>
+            <w:r>
+              <w:rPr>
+                <w:sz w:val="24"/>
+                <w:szCs w:val="24"/>
+              </w:rPr>
+              <w:t xml:space="preserve"> will not be hidden.</w:t>
+            </w:r>
+          </w:p>
+        </w:tc>
+      </w:tr>
     </w:tbl>
     <w:p>
       <w:pPr>
@@ -10670,8 +12808,18 @@
           <w:szCs w:val="28"/>
           <w:u w:val="single"/>
         </w:rPr>
-        <w:t>Trainer Backsprites</w:t>
+        <w:t xml:space="preserve">Trainer </w:t>
       </w:r>
+      <w:proofErr w:type="spellStart"/>
+      <w:r>
+        <w:rPr>
+          <w:sz w:val="28"/>
+          <w:szCs w:val="28"/>
+          <w:u w:val="single"/>
+        </w:rPr>
+        <w:t>Backsprites</w:t>
+      </w:r>
+      <w:proofErr w:type="spellEnd"/>
     </w:p>
     <w:p>
       <w:pPr>
@@ -10925,6 +13073,7 @@
           <w:sz w:val="24"/>
           <w:szCs w:val="24"/>
         </w:rPr>
+        <w:lastRenderedPageBreak/>
         <w:t>//TODO</w:t>
       </w:r>
       <w:r>
@@ -11188,6 +13337,7 @@
           <w:szCs w:val="24"/>
         </w:rPr>
       </w:pPr>
+      <w:proofErr w:type="spellStart"/>
       <w:r>
         <w:rPr>
           <w:i/>
@@ -11197,6 +13347,7 @@
         </w:rPr>
         <w:t>Golche</w:t>
       </w:r>
+      <w:proofErr w:type="spellEnd"/>
       <w:r>
         <w:rPr>
           <w:sz w:val="24"/>
@@ -11250,8 +13401,17 @@
           <w:sz w:val="24"/>
           <w:szCs w:val="24"/>
         </w:rPr>
-        <w:t>- Backsprites</w:t>
+        <w:t xml:space="preserve">- </w:t>
       </w:r>
+      <w:proofErr w:type="spellStart"/>
+      <w:r>
+        <w:rPr>
+          <w:sz w:val="24"/>
+          <w:szCs w:val="24"/>
+        </w:rPr>
+        <w:t>Backsprites</w:t>
+      </w:r>
+      <w:proofErr w:type="spellEnd"/>
     </w:p>
     <w:p>
       <w:pPr>
@@ -11316,6 +13476,7 @@
           <w:szCs w:val="24"/>
         </w:rPr>
       </w:pPr>
+      <w:proofErr w:type="spellStart"/>
       <w:r>
         <w:rPr>
           <w:i/>
@@ -11325,6 +13486,7 @@
         </w:rPr>
         <w:t>Skeli</w:t>
       </w:r>
+      <w:proofErr w:type="spellEnd"/>
       <w:r>
         <w:rPr>
           <w:sz w:val="24"/>
@@ -11340,6 +13502,7 @@
           <w:szCs w:val="24"/>
         </w:rPr>
       </w:pPr>
+      <w:proofErr w:type="spellStart"/>
       <w:r>
         <w:rPr>
           <w:i/>
@@ -11349,6 +13512,7 @@
         </w:rPr>
         <w:t>Ghoulslash</w:t>
       </w:r>
+      <w:proofErr w:type="spellEnd"/>
       <w:r>
         <w:rPr>
           <w:sz w:val="24"/>
@@ -11373,6 +13537,7 @@
           <w:szCs w:val="24"/>
         </w:rPr>
       </w:pPr>
+      <w:proofErr w:type="spellStart"/>
       <w:r>
         <w:rPr>
           <w:i/>
@@ -11382,6 +13547,7 @@
         </w:rPr>
         <w:t>Lixdel</w:t>
       </w:r>
+      <w:proofErr w:type="spellEnd"/>
       <w:r>
         <w:rPr>
           <w:sz w:val="24"/>
@@ -11397,6 +13563,7 @@
           <w:szCs w:val="24"/>
         </w:rPr>
       </w:pPr>
+      <w:proofErr w:type="spellStart"/>
       <w:r>
         <w:rPr>
           <w:i/>
@@ -11406,13 +13573,55 @@
         </w:rPr>
         <w:t>Pret</w:t>
       </w:r>
+      <w:proofErr w:type="spellEnd"/>
       <w:r>
         <w:rPr>
           <w:sz w:val="24"/>
           <w:szCs w:val="24"/>
         </w:rPr>
-        <w:t xml:space="preserve"> - PokeRuby, PokeFireRed, PokeEmerald</w:t>
+        <w:t xml:space="preserve"> - </w:t>
       </w:r>
+      <w:proofErr w:type="spellStart"/>
+      <w:r>
+        <w:rPr>
+          <w:sz w:val="24"/>
+          <w:szCs w:val="24"/>
+        </w:rPr>
+        <w:t>PokeRuby</w:t>
+      </w:r>
+      <w:proofErr w:type="spellEnd"/>
+      <w:r>
+        <w:rPr>
+          <w:sz w:val="24"/>
+          <w:szCs w:val="24"/>
+        </w:rPr>
+        <w:t xml:space="preserve">, </w:t>
+      </w:r>
+      <w:proofErr w:type="spellStart"/>
+      <w:r>
+        <w:rPr>
+          <w:sz w:val="24"/>
+          <w:szCs w:val="24"/>
+        </w:rPr>
+        <w:t>PokeFireRed</w:t>
+      </w:r>
+      <w:proofErr w:type="spellEnd"/>
+      <w:r>
+        <w:rPr>
+          <w:sz w:val="24"/>
+          <w:szCs w:val="24"/>
+        </w:rPr>
+        <w:t xml:space="preserve">, </w:t>
+      </w:r>
+      <w:proofErr w:type="spellStart"/>
+      <w:r>
+        <w:rPr>
+          <w:sz w:val="24"/>
+          <w:szCs w:val="24"/>
+        </w:rPr>
+        <w:t>PokeEmerald</w:t>
+      </w:r>
+      <w:proofErr w:type="spellEnd"/>
     </w:p>
     <w:p>
       <w:pPr>
@@ -11421,6 +13630,7 @@
           <w:szCs w:val="24"/>
         </w:rPr>
       </w:pPr>
+      <w:proofErr w:type="spellStart"/>
       <w:r>
         <w:rPr>
           <w:i/>
@@ -11428,7 +13638,17 @@
           <w:sz w:val="24"/>
           <w:szCs w:val="24"/>
         </w:rPr>
-        <w:t xml:space="preserve">Sagari </w:t>
+        <w:t>Sagari</w:t>
+      </w:r>
+      <w:proofErr w:type="spellEnd"/>
+      <w:r>
+        <w:rPr>
+          <w:i/>
+          <w:iCs/>
+          <w:sz w:val="24"/>
+          <w:szCs w:val="24"/>
+        </w:rPr>
+        <w:t xml:space="preserve"> </w:t>
       </w:r>
       <w:r>
         <w:rPr>
@@ -11445,6 +13665,7 @@
           <w:szCs w:val="24"/>
         </w:rPr>
       </w:pPr>
+      <w:proofErr w:type="spellStart"/>
       <w:r>
         <w:rPr>
           <w:i/>
@@ -11454,6 +13675,7 @@
         </w:rPr>
         <w:t>DizzyEgg</w:t>
       </w:r>
+      <w:proofErr w:type="spellEnd"/>
       <w:r>
         <w:rPr>
           <w:sz w:val="24"/>
@@ -11483,8 +13705,17 @@
           <w:sz w:val="24"/>
           <w:szCs w:val="24"/>
         </w:rPr>
-        <w:t xml:space="preserve"> - Expanded Saveblock</w:t>
+        <w:t xml:space="preserve"> - Expanded </w:t>
       </w:r>
+      <w:proofErr w:type="spellStart"/>
+      <w:r>
+        <w:rPr>
+          <w:sz w:val="24"/>
+          <w:szCs w:val="24"/>
+        </w:rPr>
+        <w:t>Saveblock</w:t>
+      </w:r>
+      <w:proofErr w:type="spellEnd"/>
     </w:p>
     <w:p>
       <w:pPr>
@@ -12418,7 +14649,7 @@
 </file>
 
 <file path=customXml/itemProps1.xml><?xml version="1.0" encoding="utf-8"?>
-<ds:datastoreItem xmlns:ds="http://schemas.openxmlformats.org/officeDocument/2006/customXml" ds:itemID="{E7EB8DD2-7FDC-469D-ADFF-59089E082406}">
+<ds:datastoreItem xmlns:ds="http://schemas.openxmlformats.org/officeDocument/2006/customXml" ds:itemID="{74EC1AA8-327C-4527-8767-3D8574097C20}">
   <ds:schemaRefs>
     <ds:schemaRef ds:uri="http://schemas.openxmlformats.org/officeDocument/2006/bibliography"/>
   </ds:schemaRefs>

</xml_diff>

<commit_message>
Updated Max Level Expansion
</commit_message>
<xml_diff>
--- a/CFRU Documentation.docx
+++ b/CFRU Documentation.docx
@@ -5749,8 +5749,66 @@
               </w:rPr>
               <w:t>.</w:t>
             </w:r>
-          </w:p>
-        </w:tc>
+            <w:r>
+              <w:rPr>
+                <w:sz w:val="24"/>
+                <w:szCs w:val="24"/>
+              </w:rPr>
+              <w:t xml:space="preserve"> If you change this value, make sure </w:t>
+            </w:r>
+            <w:proofErr w:type="spellStart"/>
+            <w:r>
+              <w:rPr>
+                <w:sz w:val="24"/>
+                <w:szCs w:val="24"/>
+              </w:rPr>
+              <w:t>the</w:t>
+            </w:r>
+            <w:proofErr w:type="spellEnd"/>
+            <w:r>
+              <w:rPr>
+                <w:sz w:val="24"/>
+                <w:szCs w:val="24"/>
+              </w:rPr>
+              <w:t xml:space="preserve"> also modify the equivalent value found in “</w:t>
+            </w:r>
+            <w:hyperlink r:id="rId17" w:history="1">
+              <w:r>
+                <w:rPr>
+                  <w:rStyle w:val="Hyperlink"/>
+                  <w:sz w:val="24"/>
+                  <w:szCs w:val="24"/>
+                </w:rPr>
+                <w:t>specia</w:t>
+              </w:r>
+              <w:r>
+                <w:rPr>
+                  <w:rStyle w:val="Hyperlink"/>
+                  <w:sz w:val="24"/>
+                  <w:szCs w:val="24"/>
+                </w:rPr>
+                <w:t>l</w:t>
+              </w:r>
+              <w:r>
+                <w:rPr>
+                  <w:rStyle w:val="Hyperlink"/>
+                  <w:sz w:val="24"/>
+                  <w:szCs w:val="24"/>
+                </w:rPr>
+                <w:t>_inserts.asm</w:t>
+              </w:r>
+            </w:hyperlink>
+            <w:r>
+              <w:rPr>
+                <w:sz w:val="24"/>
+                <w:szCs w:val="24"/>
+              </w:rPr>
+              <w:t>”.</w:t>
+            </w:r>
+          </w:p>
+        </w:tc>
+        <w:bookmarkStart w:id="0" w:name="_GoBack"/>
+        <w:bookmarkEnd w:id="0"/>
       </w:tr>
       <w:tr>
         <w:tc>
@@ -5897,7 +5955,7 @@
               </w:rPr>
               <w:t xml:space="preserve">The catch rate for </w:t>
             </w:r>
-            <w:hyperlink r:id="rId17" w:anchor="Dusk_Ball" w:history="1">
+            <w:hyperlink r:id="rId18" w:anchor="Dusk_Ball" w:history="1">
               <w:r>
                 <w:rPr>
                   <w:rStyle w:val="Hyperlink"/>
@@ -6016,7 +6074,7 @@
               </w:rPr>
               <w:t xml:space="preserve">The chance in percent that a </w:t>
             </w:r>
-            <w:hyperlink r:id="rId18" w:history="1">
+            <w:hyperlink r:id="rId19" w:history="1">
               <w:r>
                 <w:rPr>
                   <w:rStyle w:val="Hyperlink"/>
@@ -6649,7 +6707,15 @@
                 <w:sz w:val="24"/>
                 <w:szCs w:val="24"/>
               </w:rPr>
-              <w:t xml:space="preserve"> will obey the player at if they have 7 badges.</w:t>
+              <w:t xml:space="preserve"> will obey the </w:t>
+            </w:r>
+            <w:r>
+              <w:rPr>
+                <w:sz w:val="24"/>
+                <w:szCs w:val="24"/>
+              </w:rPr>
+              <w:lastRenderedPageBreak/>
+              <w:t>player at if they have 7 badges.</w:t>
             </w:r>
           </w:p>
         </w:tc>
@@ -6679,7 +6745,6 @@
           <w:sz w:val="24"/>
           <w:szCs w:val="24"/>
         </w:rPr>
-        <w:lastRenderedPageBreak/>
         <w:t>Memory Locations</w:t>
       </w:r>
     </w:p>
@@ -7152,7 +7217,7 @@
               </w:rPr>
               <w:t xml:space="preserve">Enables the possibility of having an </w:t>
             </w:r>
-            <w:hyperlink r:id="rId19" w:history="1">
+            <w:hyperlink r:id="rId20" w:history="1">
               <w:r>
                 <w:rPr>
                   <w:rStyle w:val="Hyperlink"/>
@@ -7736,7 +7801,15 @@
                 <w:sz w:val="24"/>
                 <w:szCs w:val="24"/>
               </w:rPr>
-              <w:t xml:space="preserve"> can be used to continue a lost battle. The result of the battle will then be stored in </w:t>
+              <w:t xml:space="preserve"> can be used to continue a </w:t>
+            </w:r>
+            <w:r>
+              <w:rPr>
+                <w:sz w:val="24"/>
+                <w:szCs w:val="24"/>
+              </w:rPr>
+              <w:lastRenderedPageBreak/>
+              <w:t xml:space="preserve">lost battle. The result of the battle will then be stored in </w:t>
             </w:r>
             <w:proofErr w:type="spellStart"/>
             <w:r>
@@ -7783,7 +7856,6 @@
                 <w:sz w:val="24"/>
                 <w:szCs w:val="24"/>
               </w:rPr>
-              <w:lastRenderedPageBreak/>
               <w:t xml:space="preserve">If </w:t>
             </w:r>
             <w:r>
@@ -8589,7 +8661,7 @@
               </w:rPr>
               <w:t xml:space="preserve">Causes </w:t>
             </w:r>
-            <w:hyperlink r:id="rId20" w:history="1">
+            <w:hyperlink r:id="rId21" w:history="1">
               <w:proofErr w:type="spellStart"/>
               <w:r>
                 <w:rPr>
@@ -8608,7 +8680,7 @@
               </w:rPr>
               <w:t xml:space="preserve"> to be spawned in maps using the </w:t>
             </w:r>
-            <w:hyperlink r:id="rId21" w:history="1">
+            <w:hyperlink r:id="rId22" w:history="1">
               <w:proofErr w:type="spellStart"/>
               <w:r>
                 <w:rPr>
@@ -8678,7 +8750,7 @@
               </w:rPr>
               <w:t xml:space="preserve">If the current map is the </w:t>
             </w:r>
-            <w:hyperlink r:id="rId22" w:history="1">
+            <w:hyperlink r:id="rId23" w:history="1">
               <w:r>
                 <w:rPr>
                   <w:rStyle w:val="Hyperlink"/>
@@ -8784,7 +8856,7 @@
               </w:rPr>
               <w:t xml:space="preserve">In certain generations, </w:t>
             </w:r>
-            <w:hyperlink r:id="rId23" w:history="1">
+            <w:hyperlink r:id="rId24" w:history="1">
               <w:r>
                 <w:rPr>
                   <w:rStyle w:val="Hyperlink"/>
@@ -8799,7 +8871,15 @@
                 <w:sz w:val="24"/>
                 <w:szCs w:val="24"/>
               </w:rPr>
-              <w:t xml:space="preserve"> only spawns wild </w:t>
+              <w:t xml:space="preserve"> only </w:t>
+            </w:r>
+            <w:r>
+              <w:rPr>
+                <w:sz w:val="24"/>
+                <w:szCs w:val="24"/>
+              </w:rPr>
+              <w:lastRenderedPageBreak/>
+              <w:t xml:space="preserve">spawns wild </w:t>
             </w:r>
             <w:proofErr w:type="spellStart"/>
             <w:r>
@@ -9022,7 +9102,7 @@
                 <w:szCs w:val="24"/>
               </w:rPr>
             </w:pPr>
-            <w:hyperlink r:id="rId24" w:history="1">
+            <w:hyperlink r:id="rId25" w:history="1">
               <w:r>
                 <w:rPr>
                   <w:rStyle w:val="Hyperlink"/>
@@ -9090,7 +9170,7 @@
                 <w:szCs w:val="24"/>
               </w:rPr>
             </w:pPr>
-            <w:hyperlink r:id="rId25" w:history="1">
+            <w:hyperlink r:id="rId26" w:history="1">
               <w:r>
                 <w:rPr>
                   <w:rStyle w:val="Hyperlink"/>
@@ -9179,7 +9259,7 @@
                 <w:szCs w:val="24"/>
               </w:rPr>
             </w:pPr>
-            <w:hyperlink r:id="rId26" w:anchor="Confusion" w:history="1">
+            <w:hyperlink r:id="rId27" w:anchor="Confusion" w:history="1">
               <w:r>
                 <w:rPr>
                   <w:rStyle w:val="Hyperlink"/>
@@ -9267,7 +9347,7 @@
                 <w:szCs w:val="24"/>
               </w:rPr>
             </w:pPr>
-            <w:hyperlink r:id="rId27" w:history="1">
+            <w:hyperlink r:id="rId28" w:history="1">
               <w:r>
                 <w:rPr>
                   <w:rStyle w:val="Hyperlink"/>
@@ -9334,7 +9414,7 @@
                 <w:szCs w:val="24"/>
               </w:rPr>
             </w:pPr>
-            <w:hyperlink r:id="rId28" w:history="1">
+            <w:hyperlink r:id="rId29" w:history="1">
               <w:r>
                 <w:rPr>
                   <w:rStyle w:val="Hyperlink"/>
@@ -9415,7 +9495,7 @@
               </w:rPr>
               <w:t xml:space="preserve">emove all Gen 7 </w:t>
             </w:r>
-            <w:hyperlink r:id="rId29" w:history="1">
+            <w:hyperlink r:id="rId30" w:history="1">
               <w:r>
                 <w:rPr>
                   <w:rStyle w:val="Hyperlink"/>
@@ -9483,7 +9563,7 @@
               </w:rPr>
               <w:t xml:space="preserve">The </w:t>
             </w:r>
-            <w:hyperlink r:id="rId30" w:anchor="Physical.2FSpecial_split" w:history="1">
+            <w:hyperlink r:id="rId31" w:anchor="Physical.2FSpecial_split" w:history="1">
               <w:r>
                 <w:rPr>
                   <w:rStyle w:val="Hyperlink"/>
@@ -9667,7 +9747,7 @@
                 <w:szCs w:val="24"/>
               </w:rPr>
             </w:pPr>
-            <w:hyperlink r:id="rId31" w:history="1">
+            <w:hyperlink r:id="rId32" w:history="1">
               <w:r>
                 <w:rPr>
                   <w:rStyle w:val="Hyperlink"/>
@@ -9749,7 +9829,7 @@
                 <w:szCs w:val="24"/>
               </w:rPr>
             </w:pPr>
-            <w:hyperlink r:id="rId32" w:history="1">
+            <w:hyperlink r:id="rId33" w:history="1">
               <w:r>
                 <w:rPr>
                   <w:rStyle w:val="Hyperlink"/>
@@ -9903,7 +9983,7 @@
                 <w:szCs w:val="24"/>
               </w:rPr>
             </w:pPr>
-            <w:hyperlink r:id="rId33" w:history="1">
+            <w:hyperlink r:id="rId34" w:history="1">
               <w:r>
                 <w:rPr>
                   <w:rStyle w:val="Hyperlink"/>
@@ -9943,7 +10023,7 @@
               </w:rPr>
               <w:t xml:space="preserve"> with </w:t>
             </w:r>
-            <w:hyperlink r:id="rId34" w:history="1">
+            <w:hyperlink r:id="rId35" w:history="1">
               <w:r>
                 <w:rPr>
                   <w:rStyle w:val="Hyperlink"/>
@@ -10139,7 +10219,7 @@
               </w:rPr>
               <w:t xml:space="preserve"> </w:t>
             </w:r>
-            <w:hyperlink r:id="rId35" w:anchor="Stat_boost" w:history="1">
+            <w:hyperlink r:id="rId36" w:anchor="Stat_boost" w:history="1">
               <w:r>
                 <w:rPr>
                   <w:rStyle w:val="Hyperlink"/>
@@ -10199,7 +10279,7 @@
               </w:rPr>
               <w:t>“</w:t>
             </w:r>
-            <w:hyperlink r:id="rId36" w:history="1">
+            <w:hyperlink r:id="rId37" w:history="1">
               <w:r>
                 <w:rPr>
                   <w:rStyle w:val="Hyperlink"/>
@@ -10268,7 +10348,7 @@
                 <w:szCs w:val="24"/>
               </w:rPr>
             </w:pPr>
-            <w:hyperlink r:id="rId37" w:history="1">
+            <w:hyperlink r:id="rId38" w:history="1">
               <w:r>
                 <w:rPr>
                   <w:rStyle w:val="Hyperlink"/>
@@ -10338,7 +10418,7 @@
                 <w:szCs w:val="24"/>
               </w:rPr>
             </w:pPr>
-            <w:hyperlink r:id="rId38" w:history="1">
+            <w:hyperlink r:id="rId39" w:history="1">
               <w:r>
                 <w:rPr>
                   <w:rStyle w:val="Hyperlink"/>
@@ -10392,7 +10472,7 @@
                 <w:szCs w:val="24"/>
               </w:rPr>
             </w:pPr>
-            <w:hyperlink r:id="rId39" w:history="1">
+            <w:hyperlink r:id="rId40" w:history="1">
               <w:r>
                 <w:rPr>
                   <w:rStyle w:val="Hyperlink"/>
@@ -10578,7 +10658,7 @@
                 <w:szCs w:val="24"/>
               </w:rPr>
             </w:pPr>
-            <w:hyperlink r:id="rId40" w:history="1">
+            <w:hyperlink r:id="rId41" w:history="1">
               <w:r>
                 <w:rPr>
                   <w:rStyle w:val="Hyperlink"/>
@@ -10715,7 +10795,7 @@
               </w:rPr>
               <w:t xml:space="preserve">he second hit of </w:t>
             </w:r>
-            <w:hyperlink r:id="rId41" w:anchor="Generation_VI" w:history="1">
+            <w:hyperlink r:id="rId42" w:anchor="Generation_VI" w:history="1">
               <w:r>
                 <w:rPr>
                   <w:rStyle w:val="Hyperlink"/>
@@ -10783,6 +10863,7 @@
           <w:sz w:val="24"/>
           <w:szCs w:val="24"/>
         </w:rPr>
+        <w:lastRenderedPageBreak/>
         <w:t xml:space="preserve">Capturing </w:t>
       </w:r>
       <w:proofErr w:type="spellStart"/>
@@ -10882,7 +10963,6 @@
                 <w:sz w:val="24"/>
                 <w:szCs w:val="24"/>
               </w:rPr>
-              <w:lastRenderedPageBreak/>
               <w:t>CATCH_TRAINERS_POKEMON</w:t>
             </w:r>
           </w:p>
@@ -11011,7 +11091,7 @@
               </w:rPr>
               <w:t xml:space="preserve"> battles were </w:t>
             </w:r>
-            <w:hyperlink r:id="rId42" w:anchor="Capture_method_.28Generation_V.29" w:history="1">
+            <w:hyperlink r:id="rId43" w:anchor="Capture_method_.28Generation_V.29" w:history="1">
               <w:r>
                 <w:rPr>
                   <w:rStyle w:val="Hyperlink"/>
@@ -11079,7 +11159,7 @@
               </w:rPr>
               <w:t xml:space="preserve">Allows for </w:t>
             </w:r>
-            <w:hyperlink r:id="rId43" w:anchor="Critical_capture" w:history="1">
+            <w:hyperlink r:id="rId44" w:anchor="Critical_capture" w:history="1">
               <w:r>
                 <w:rPr>
                   <w:rStyle w:val="Hyperlink"/>
@@ -11328,7 +11408,7 @@
               </w:rPr>
               <w:t xml:space="preserve">The </w:t>
             </w:r>
-            <w:hyperlink r:id="rId44" w:history="1">
+            <w:hyperlink r:id="rId45" w:history="1">
               <w:r>
                 <w:rPr>
                   <w:rStyle w:val="Hyperlink"/>
@@ -11747,7 +11827,7 @@
               </w:rPr>
               <w:t xml:space="preserve">the </w:t>
             </w:r>
-            <w:hyperlink r:id="rId45" w:history="1">
+            <w:hyperlink r:id="rId46" w:history="1">
               <w:r>
                 <w:rPr>
                   <w:rStyle w:val="Hyperlink"/>
@@ -11902,7 +11982,7 @@
               </w:rPr>
               <w:t xml:space="preserve"> the </w:t>
             </w:r>
-            <w:hyperlink r:id="rId46" w:history="1">
+            <w:hyperlink r:id="rId47" w:history="1">
               <w:r>
                 <w:rPr>
                   <w:rStyle w:val="Hyperlink"/>
@@ -12022,7 +12102,7 @@
               </w:rPr>
               <w:t xml:space="preserve"> can </w:t>
             </w:r>
-            <w:hyperlink r:id="rId47" w:history="1">
+            <w:hyperlink r:id="rId48" w:history="1">
               <w:r>
                 <w:rPr>
                   <w:rStyle w:val="Hyperlink"/>
@@ -12164,7 +12244,7 @@
               </w:rPr>
               <w:t xml:space="preserve">nables the </w:t>
             </w:r>
-            <w:hyperlink r:id="rId48" w:history="1">
+            <w:hyperlink r:id="rId49" w:history="1">
               <w:r>
                 <w:rPr>
                   <w:rStyle w:val="Hyperlink"/>
@@ -12238,7 +12318,7 @@
               </w:rPr>
               <w:t xml:space="preserve">nables the </w:t>
             </w:r>
-            <w:hyperlink r:id="rId49" w:history="1">
+            <w:hyperlink r:id="rId50" w:history="1">
               <w:r>
                 <w:rPr>
                   <w:rStyle w:val="Hyperlink"/>
@@ -12376,6 +12456,7 @@
                 <w:sz w:val="24"/>
                 <w:szCs w:val="24"/>
               </w:rPr>
+              <w:lastRenderedPageBreak/>
               <w:t>FOG_IN_BATTLE_2</w:t>
             </w:r>
           </w:p>
@@ -12434,7 +12515,6 @@
                 <w:sz w:val="24"/>
                 <w:szCs w:val="24"/>
               </w:rPr>
-              <w:lastRenderedPageBreak/>
               <w:t>FOG_IN_BATTLE_3</w:t>
             </w:r>
           </w:p>
@@ -12610,8 +12690,6 @@
               </w:rPr>
               <w:t>healthboxes</w:t>
             </w:r>
-            <w:bookmarkStart w:id="0" w:name="_GoBack"/>
-            <w:bookmarkEnd w:id="0"/>
             <w:proofErr w:type="spellEnd"/>
             <w:r>
               <w:rPr>
@@ -13073,7 +13151,6 @@
           <w:sz w:val="24"/>
           <w:szCs w:val="24"/>
         </w:rPr>
-        <w:lastRenderedPageBreak/>
         <w:t>//TODO</w:t>
       </w:r>
       <w:r>
@@ -14105,6 +14182,18 @@
       <w:szCs w:val="16"/>
     </w:rPr>
   </w:style>
+  <w:style w:type="character" w:styleId="FollowedHyperlink">
+    <w:name w:val="FollowedHyperlink"/>
+    <w:basedOn w:val="DefaultParagraphFont"/>
+    <w:uiPriority w:val="99"/>
+    <w:semiHidden/>
+    <w:unhideWhenUsed/>
+    <w:rsid w:val="00DF5F7B"/>
+    <w:rPr>
+      <w:color w:val="800080" w:themeColor="followedHyperlink"/>
+      <w:u w:val="single"/>
+    </w:rPr>
+  </w:style>
 </w:styles>
 </file>
 
@@ -14354,6 +14443,18 @@
       <w:rFonts w:ascii="Tahoma" w:hAnsi="Tahoma" w:cs="Tahoma"/>
       <w:sz w:val="16"/>
       <w:szCs w:val="16"/>
+    </w:rPr>
+  </w:style>
+  <w:style w:type="character" w:styleId="FollowedHyperlink">
+    <w:name w:val="FollowedHyperlink"/>
+    <w:basedOn w:val="DefaultParagraphFont"/>
+    <w:uiPriority w:val="99"/>
+    <w:semiHidden/>
+    <w:unhideWhenUsed/>
+    <w:rsid w:val="00DF5F7B"/>
+    <w:rPr>
+      <w:color w:val="800080" w:themeColor="followedHyperlink"/>
+      <w:u w:val="single"/>
     </w:rPr>
   </w:style>
 </w:styles>
@@ -14649,7 +14750,7 @@
 </file>
 
 <file path=customXml/itemProps1.xml><?xml version="1.0" encoding="utf-8"?>
-<ds:datastoreItem xmlns:ds="http://schemas.openxmlformats.org/officeDocument/2006/customXml" ds:itemID="{74EC1AA8-327C-4527-8767-3D8574097C20}">
+<ds:datastoreItem xmlns:ds="http://schemas.openxmlformats.org/officeDocument/2006/customXml" ds:itemID="{61BB1085-A1D1-4056-AEB0-FF8FB7FAEA84}">
   <ds:schemaRefs>
     <ds:schemaRef ds:uri="http://schemas.openxmlformats.org/officeDocument/2006/bibliography"/>
   </ds:schemaRefs>

</xml_diff>

<commit_message>
Added New Base Exp
</commit_message>
<xml_diff>
--- a/CFRU Documentation.docx
+++ b/CFRU Documentation.docx
@@ -5779,23 +5779,7 @@
                   <w:sz w:val="24"/>
                   <w:szCs w:val="24"/>
                 </w:rPr>
-                <w:t>specia</w:t>
-              </w:r>
-              <w:r>
-                <w:rPr>
-                  <w:rStyle w:val="Hyperlink"/>
-                  <w:sz w:val="24"/>
-                  <w:szCs w:val="24"/>
-                </w:rPr>
-                <w:t>l</w:t>
-              </w:r>
-              <w:r>
-                <w:rPr>
-                  <w:rStyle w:val="Hyperlink"/>
-                  <w:sz w:val="24"/>
-                  <w:szCs w:val="24"/>
-                </w:rPr>
-                <w:t>_inserts.asm</w:t>
+                <w:t>special_inserts.asm</w:t>
               </w:r>
             </w:hyperlink>
             <w:r>
@@ -5807,8 +5791,6 @@
             </w:r>
           </w:p>
         </w:tc>
-        <w:bookmarkStart w:id="0" w:name="_GoBack"/>
-        <w:bookmarkEnd w:id="0"/>
       </w:tr>
       <w:tr>
         <w:tc>
@@ -11316,8 +11298,8 @@
         <w:tblLook w:val="04A0" w:firstRow="1" w:lastRow="0" w:firstColumn="1" w:lastColumn="0" w:noHBand="0" w:noVBand="1"/>
       </w:tblPr>
       <w:tblGrid>
-        <w:gridCol w:w="2518"/>
-        <w:gridCol w:w="7058"/>
+        <w:gridCol w:w="2646"/>
+        <w:gridCol w:w="6930"/>
       </w:tblGrid>
       <w:tr>
         <w:tc>
@@ -11604,6 +11586,199 @@
                 <w:szCs w:val="24"/>
               </w:rPr>
               <w:t>Use a Flat Exp. calculation formula. (Gens 2- 4, 6)</w:t>
+            </w:r>
+          </w:p>
+        </w:tc>
+      </w:tr>
+      <w:tr>
+        <w:tc>
+          <w:tcPr>
+            <w:tcW w:w="2518" w:type="dxa"/>
+          </w:tcPr>
+          <w:p>
+            <w:pPr>
+              <w:jc w:val="both"/>
+              <w:rPr>
+                <w:sz w:val="24"/>
+                <w:szCs w:val="24"/>
+              </w:rPr>
+            </w:pPr>
+            <w:r>
+              <w:rPr>
+                <w:sz w:val="24"/>
+                <w:szCs w:val="24"/>
+              </w:rPr>
+              <w:t>GEN_7_BASE_EXP_YIELD</w:t>
+            </w:r>
+          </w:p>
+        </w:tc>
+        <w:tc>
+          <w:tcPr>
+            <w:tcW w:w="7058" w:type="dxa"/>
+          </w:tcPr>
+          <w:p>
+            <w:pPr>
+              <w:jc w:val="both"/>
+              <w:rPr>
+                <w:sz w:val="24"/>
+                <w:szCs w:val="24"/>
+              </w:rPr>
+            </w:pPr>
+            <w:r>
+              <w:rPr>
+                <w:sz w:val="24"/>
+                <w:szCs w:val="24"/>
+              </w:rPr>
+              <w:t xml:space="preserve">Base </w:t>
+            </w:r>
+            <w:proofErr w:type="spellStart"/>
+            <w:r>
+              <w:rPr>
+                <w:sz w:val="24"/>
+                <w:szCs w:val="24"/>
+              </w:rPr>
+              <w:t>Exp</w:t>
+            </w:r>
+            <w:proofErr w:type="spellEnd"/>
+            <w:r>
+              <w:rPr>
+                <w:sz w:val="24"/>
+                <w:szCs w:val="24"/>
+              </w:rPr>
+              <w:t xml:space="preserve"> is retrieved from the table </w:t>
+            </w:r>
+            <w:proofErr w:type="spellStart"/>
+            <w:r>
+              <w:rPr>
+                <w:i/>
+                <w:iCs/>
+                <w:sz w:val="24"/>
+                <w:szCs w:val="24"/>
+              </w:rPr>
+              <w:t>gBaseExpBySpecies</w:t>
+            </w:r>
+            <w:proofErr w:type="spellEnd"/>
+            <w:r>
+              <w:rPr>
+                <w:sz w:val="24"/>
+                <w:szCs w:val="24"/>
+              </w:rPr>
+              <w:t xml:space="preserve"> found in the file </w:t>
+            </w:r>
+            <w:proofErr w:type="spellStart"/>
+            <w:r>
+              <w:rPr>
+                <w:b/>
+                <w:bCs/>
+                <w:sz w:val="24"/>
+                <w:szCs w:val="24"/>
+              </w:rPr>
+              <w:t>src</w:t>
+            </w:r>
+            <w:proofErr w:type="spellEnd"/>
+            <w:r>
+              <w:rPr>
+                <w:b/>
+                <w:bCs/>
+                <w:sz w:val="24"/>
+                <w:szCs w:val="24"/>
+              </w:rPr>
+              <w:t>/Tables/</w:t>
+            </w:r>
+            <w:proofErr w:type="spellStart"/>
+            <w:r>
+              <w:rPr>
+                <w:b/>
+                <w:bCs/>
+                <w:sz w:val="24"/>
+                <w:szCs w:val="24"/>
+              </w:rPr>
+              <w:t>Experience_Tables.c</w:t>
+            </w:r>
+            <w:proofErr w:type="spellEnd"/>
+            <w:r>
+              <w:rPr>
+                <w:sz w:val="24"/>
+                <w:szCs w:val="24"/>
+              </w:rPr>
+              <w:t>,</w:t>
+            </w:r>
+            <w:r>
+              <w:rPr>
+                <w:sz w:val="24"/>
+                <w:szCs w:val="24"/>
+              </w:rPr>
+              <w:t xml:space="preserve"> instead of being loaded from the </w:t>
+            </w:r>
+            <w:proofErr w:type="spellStart"/>
+            <w:r>
+              <w:rPr>
+                <w:sz w:val="24"/>
+                <w:szCs w:val="24"/>
+              </w:rPr>
+              <w:t>Pokemon’s</w:t>
+            </w:r>
+            <w:proofErr w:type="spellEnd"/>
+            <w:r>
+              <w:rPr>
+                <w:sz w:val="24"/>
+                <w:szCs w:val="24"/>
+              </w:rPr>
+              <w:t xml:space="preserve"> base stats. This is done to account for larger Exp</w:t>
+            </w:r>
+            <w:r>
+              <w:rPr>
+                <w:sz w:val="24"/>
+                <w:szCs w:val="24"/>
+              </w:rPr>
+              <w:t>.</w:t>
+            </w:r>
+            <w:r>
+              <w:rPr>
+                <w:sz w:val="24"/>
+                <w:szCs w:val="24"/>
+              </w:rPr>
+              <w:t xml:space="preserve"> v</w:t>
+            </w:r>
+            <w:r>
+              <w:rPr>
+                <w:sz w:val="24"/>
+                <w:szCs w:val="24"/>
+              </w:rPr>
+              <w:t xml:space="preserve">alues that started in Gen 5. The table is </w:t>
+            </w:r>
+            <w:r>
+              <w:rPr>
+                <w:sz w:val="24"/>
+                <w:szCs w:val="24"/>
+              </w:rPr>
+              <w:t>pre-set</w:t>
+            </w:r>
+            <w:r>
+              <w:rPr>
+                <w:sz w:val="24"/>
+                <w:szCs w:val="24"/>
+              </w:rPr>
+              <w:t xml:space="preserve"> to match </w:t>
+            </w:r>
+            <w:hyperlink r:id="rId46" w:history="1">
+              <w:r>
+                <w:rPr>
+                  <w:rStyle w:val="Hyperlink"/>
+                  <w:sz w:val="24"/>
+                  <w:szCs w:val="24"/>
+                </w:rPr>
+                <w:t>Gen 7 Exp. values</w:t>
+              </w:r>
+            </w:hyperlink>
+            <w:bookmarkStart w:id="0" w:name="_GoBack"/>
+            <w:bookmarkEnd w:id="0"/>
+            <w:r>
+              <w:rPr>
+                <w:sz w:val="24"/>
+                <w:szCs w:val="24"/>
+              </w:rPr>
+              <w:t>.</w:t>
             </w:r>
           </w:p>
         </w:tc>
@@ -11827,7 +12002,7 @@
               </w:rPr>
               <w:t xml:space="preserve">the </w:t>
             </w:r>
-            <w:hyperlink r:id="rId46" w:history="1">
+            <w:hyperlink r:id="rId47" w:history="1">
               <w:r>
                 <w:rPr>
                   <w:rStyle w:val="Hyperlink"/>
@@ -11982,7 +12157,7 @@
               </w:rPr>
               <w:t xml:space="preserve"> the </w:t>
             </w:r>
-            <w:hyperlink r:id="rId47" w:history="1">
+            <w:hyperlink r:id="rId48" w:history="1">
               <w:r>
                 <w:rPr>
                   <w:rStyle w:val="Hyperlink"/>
@@ -12102,7 +12277,7 @@
               </w:rPr>
               <w:t xml:space="preserve"> can </w:t>
             </w:r>
-            <w:hyperlink r:id="rId48" w:history="1">
+            <w:hyperlink r:id="rId49" w:history="1">
               <w:r>
                 <w:rPr>
                   <w:rStyle w:val="Hyperlink"/>
@@ -12244,7 +12419,7 @@
               </w:rPr>
               <w:t xml:space="preserve">nables the </w:t>
             </w:r>
-            <w:hyperlink r:id="rId49" w:history="1">
+            <w:hyperlink r:id="rId50" w:history="1">
               <w:r>
                 <w:rPr>
                   <w:rStyle w:val="Hyperlink"/>
@@ -12289,6 +12464,7 @@
                 <w:sz w:val="24"/>
                 <w:szCs w:val="24"/>
               </w:rPr>
+              <w:lastRenderedPageBreak/>
               <w:t>FOG_IN_BATTLE</w:t>
             </w:r>
           </w:p>
@@ -12318,7 +12494,7 @@
               </w:rPr>
               <w:t xml:space="preserve">nables the </w:t>
             </w:r>
-            <w:hyperlink r:id="rId50" w:history="1">
+            <w:hyperlink r:id="rId51" w:history="1">
               <w:r>
                 <w:rPr>
                   <w:rStyle w:val="Hyperlink"/>
@@ -12456,7 +12632,6 @@
                 <w:sz w:val="24"/>
                 <w:szCs w:val="24"/>
               </w:rPr>
-              <w:lastRenderedPageBreak/>
               <w:t>FOG_IN_BATTLE_2</w:t>
             </w:r>
           </w:p>
@@ -13056,6 +13231,7 @@
           <w:szCs w:val="28"/>
           <w:u w:val="single"/>
         </w:rPr>
+        <w:lastRenderedPageBreak/>
         <w:t>Poke Balls</w:t>
       </w:r>
     </w:p>
@@ -13759,6 +13935,20 @@
           <w:szCs w:val="24"/>
         </w:rPr>
         <w:t xml:space="preserve"> - Emerald Battle Engine Upgrade V1 &amp; V2</w:t>
+      </w:r>
+      <w:r>
+        <w:rPr>
+          <w:sz w:val="24"/>
+          <w:szCs w:val="24"/>
+        </w:rPr>
+        <w:t xml:space="preserve">, </w:t>
+      </w:r>
+      <w:r>
+        <w:rPr>
+          <w:sz w:val="24"/>
+          <w:szCs w:val="24"/>
+        </w:rPr>
+        <w:t>Dizzy's Emerald Hacked Engine</w:t>
       </w:r>
     </w:p>
     <w:p>
@@ -14750,7 +14940,7 @@
 </file>
 
 <file path=customXml/itemProps1.xml><?xml version="1.0" encoding="utf-8"?>
-<ds:datastoreItem xmlns:ds="http://schemas.openxmlformats.org/officeDocument/2006/customXml" ds:itemID="{61BB1085-A1D1-4056-AEB0-FF8FB7FAEA84}">
+<ds:datastoreItem xmlns:ds="http://schemas.openxmlformats.org/officeDocument/2006/customXml" ds:itemID="{763CA4E5-3918-40BF-A6DF-9728AF8F80E7}">
   <ds:schemaRefs>
     <ds:schemaRef ds:uri="http://schemas.openxmlformats.org/officeDocument/2006/bibliography"/>
   </ds:schemaRefs>

</xml_diff>

<commit_message>
Added Encounter Music by Trainer Class
</commit_message>
<xml_diff>
--- a/CFRU Documentation.docx
+++ b/CFRU Documentation.docx
@@ -6165,14 +6165,7 @@
                 <w:sz w:val="24"/>
                 <w:szCs w:val="24"/>
               </w:rPr>
-              <w:t>is defined</w:t>
-            </w:r>
-            <w:r>
-              <w:rPr>
-                <w:sz w:val="24"/>
-                <w:szCs w:val="24"/>
-              </w:rPr>
-              <w:t xml:space="preserve">, then certain background palettes will be faded dynamically in battle depending on the time of day. These values can be set in </w:t>
+              <w:t xml:space="preserve">is defined, then certain background palettes will be faded dynamically in battle depending on the time of day. These values can be set in </w:t>
             </w:r>
             <w:r>
               <w:rPr>
@@ -6190,8 +6183,6 @@
               </w:rPr>
               <w:t>.</w:t>
             </w:r>
-            <w:bookmarkStart w:id="0" w:name="_GoBack"/>
-            <w:bookmarkEnd w:id="0"/>
           </w:p>
         </w:tc>
       </w:tr>
@@ -7508,6 +7499,97 @@
               </w:rPr>
               <w:t>Pokemon obedience is determined by the number of badges the Player has rather than by which badges the player has. The other badge defines in this case act as “number of badges acquired” instead of “acquired badge X”.</w:t>
             </w:r>
+          </w:p>
+        </w:tc>
+      </w:tr>
+      <w:tr>
+        <w:tc>
+          <w:tcPr>
+            <w:tcW w:w="4788" w:type="dxa"/>
+          </w:tcPr>
+          <w:p>
+            <w:pPr>
+              <w:jc w:val="both"/>
+              <w:rPr>
+                <w:sz w:val="24"/>
+                <w:szCs w:val="24"/>
+              </w:rPr>
+            </w:pPr>
+            <w:r>
+              <w:rPr>
+                <w:sz w:val="24"/>
+                <w:szCs w:val="24"/>
+              </w:rPr>
+              <w:t>ENCOUNTER_MUSIC_BY_CLASS</w:t>
+            </w:r>
+          </w:p>
+        </w:tc>
+        <w:tc>
+          <w:tcPr>
+            <w:tcW w:w="4788" w:type="dxa"/>
+          </w:tcPr>
+          <w:p>
+            <w:pPr>
+              <w:rPr>
+                <w:sz w:val="24"/>
+                <w:szCs w:val="24"/>
+              </w:rPr>
+            </w:pPr>
+            <w:r>
+              <w:rPr>
+                <w:sz w:val="24"/>
+                <w:szCs w:val="24"/>
+              </w:rPr>
+              <w:t xml:space="preserve">The music played when a trainer spots the player in the overworld is determined by the trainer class, rather than the music Id set in the trainer data. The song options are lists in </w:t>
+            </w:r>
+            <w:r>
+              <w:rPr>
+                <w:b/>
+                <w:bCs/>
+                <w:sz w:val="24"/>
+                <w:szCs w:val="24"/>
+              </w:rPr>
+              <w:t>src/Tables/Music_Tables.c</w:t>
+            </w:r>
+            <w:r>
+              <w:rPr>
+                <w:sz w:val="24"/>
+                <w:szCs w:val="24"/>
+              </w:rPr>
+              <w:t xml:space="preserve"> and can be modified by changing the values in </w:t>
+            </w:r>
+            <w:r>
+              <w:rPr>
+                <w:i/>
+                <w:iCs/>
+                <w:sz w:val="24"/>
+                <w:szCs w:val="24"/>
+              </w:rPr>
+              <w:t>gClassBasedTrainerEncounterBGM</w:t>
+            </w:r>
+            <w:r>
+              <w:rPr>
+                <w:sz w:val="24"/>
+                <w:szCs w:val="24"/>
+              </w:rPr>
+              <w:t xml:space="preserve">. Any class not defined in the array will be automatically set to </w:t>
+            </w:r>
+            <w:r>
+              <w:rPr>
+                <w:sz w:val="24"/>
+                <w:szCs w:val="24"/>
+              </w:rPr>
+              <w:t>BGM_EYE_BOY</w:t>
+            </w:r>
+            <w:r>
+              <w:rPr>
+                <w:sz w:val="24"/>
+                <w:szCs w:val="24"/>
+              </w:rPr>
+              <w:t>.</w:t>
+            </w:r>
+            <w:bookmarkStart w:id="0" w:name="_GoBack"/>
+            <w:bookmarkEnd w:id="0"/>
           </w:p>
         </w:tc>
       </w:tr>
@@ -7863,6 +7945,7 @@
                 <w:sz w:val="24"/>
                 <w:szCs w:val="24"/>
               </w:rPr>
+              <w:lastRenderedPageBreak/>
               <w:t>INFINITE_WEATHER</w:t>
             </w:r>
           </w:p>
@@ -8344,7 +8427,6 @@
                 <w:sz w:val="24"/>
                 <w:szCs w:val="24"/>
               </w:rPr>
-              <w:lastRenderedPageBreak/>
               <w:t>OLD_PRANKSTER</w:t>
             </w:r>
           </w:p>
@@ -9642,6 +9724,7 @@
                 <w:sz w:val="24"/>
                 <w:szCs w:val="24"/>
               </w:rPr>
+              <w:lastRenderedPageBreak/>
               <w:t>OLD_EXP_SHARE</w:t>
             </w:r>
           </w:p>
@@ -10886,7 +10969,15 @@
                 <w:sz w:val="24"/>
                 <w:szCs w:val="24"/>
               </w:rPr>
-              <w:t>DONT_HIDE_HEALTHBOXES_ATTACKER_STATUS_MOVES</w:t>
+              <w:t>DONT_HIDE_HEALTHBOXES_ATTACKER_STAT</w:t>
+            </w:r>
+            <w:r>
+              <w:rPr>
+                <w:sz w:val="24"/>
+                <w:szCs w:val="24"/>
+              </w:rPr>
+              <w:lastRenderedPageBreak/>
+              <w:t>US_MOVES</w:t>
             </w:r>
           </w:p>
         </w:tc>
@@ -10906,6 +10997,7 @@
                 <w:sz w:val="24"/>
                 <w:szCs w:val="24"/>
               </w:rPr>
+              <w:lastRenderedPageBreak/>
               <w:t xml:space="preserve">If </w:t>
             </w:r>
             <w:r>
@@ -10934,7 +11026,15 @@
                 <w:sz w:val="24"/>
                 <w:szCs w:val="24"/>
               </w:rPr>
-              <w:t xml:space="preserve"> defined, when the attacker is using a move that only targets itself, the healthboxes will not be hidden.</w:t>
+              <w:t xml:space="preserve"> </w:t>
+            </w:r>
+            <w:r>
+              <w:rPr>
+                <w:sz w:val="24"/>
+                <w:szCs w:val="24"/>
+              </w:rPr>
+              <w:lastRenderedPageBreak/>
+              <w:t>defined, when the attacker is using a move that only targets itself, the healthboxes will not be hidden.</w:t>
             </w:r>
           </w:p>
         </w:tc>
@@ -14249,7 +14349,7 @@
 </file>
 
 <file path=customXml/itemProps1.xml><?xml version="1.0" encoding="utf-8"?>
-<ds:datastoreItem xmlns:ds="http://schemas.openxmlformats.org/officeDocument/2006/customXml" ds:itemID="{3E26F717-1E43-4004-BB6F-25745AA57E98}">
+<ds:datastoreItem xmlns:ds="http://schemas.openxmlformats.org/officeDocument/2006/customXml" ds:itemID="{A261B322-4C8A-42E9-AEA5-F214FDC419CA}">
   <ds:schemaRefs>
     <ds:schemaRef ds:uri="http://schemas.openxmlformats.org/officeDocument/2006/bibliography"/>
   </ds:schemaRefs>

</xml_diff>

<commit_message>
Make certain features reliant on flag defines
</commit_message>
<xml_diff>
--- a/CFRU Documentation.docx
+++ b/CFRU Documentation.docx
@@ -148,12 +148,7 @@
             <w:pStyle w:val="TOCHeading"/>
           </w:pPr>
           <w:r>
-            <w:t>Con</w:t>
-          </w:r>
-          <w:bookmarkStart w:id="0" w:name="_GoBack"/>
-          <w:bookmarkEnd w:id="0"/>
-          <w:r>
-            <w:t>tents</w:t>
+            <w:t>Contents</w:t>
           </w:r>
         </w:p>
         <w:p>
@@ -2868,7 +2863,7 @@
           <w:u w:val="none"/>
         </w:rPr>
       </w:pPr>
-      <w:bookmarkStart w:id="1" w:name="_Toc8294782"/>
+      <w:bookmarkStart w:id="0" w:name="_Toc8294782"/>
       <w:r>
         <w:rPr>
           <w:color w:val="FF0000"/>
@@ -2878,7 +2873,7 @@
         <w:lastRenderedPageBreak/>
         <w:t>Set Up</w:t>
       </w:r>
-      <w:bookmarkEnd w:id="1"/>
+      <w:bookmarkEnd w:id="0"/>
     </w:p>
     <w:p>
       <w:pPr>
@@ -2899,7 +2894,7 @@
           <w:szCs w:val="36"/>
         </w:rPr>
       </w:pPr>
-      <w:bookmarkStart w:id="2" w:name="_Toc8294783"/>
+      <w:bookmarkStart w:id="1" w:name="_Toc8294783"/>
       <w:r>
         <w:rPr>
           <w:color w:val="FF0000"/>
@@ -2908,7 +2903,7 @@
         </w:rPr>
         <w:t>Necessary Modifications</w:t>
       </w:r>
-      <w:bookmarkEnd w:id="2"/>
+      <w:bookmarkEnd w:id="1"/>
     </w:p>
     <w:p>
       <w:pPr>
@@ -3740,7 +3735,7 @@
           <w:szCs w:val="36"/>
         </w:rPr>
       </w:pPr>
-      <w:bookmarkStart w:id="3" w:name="_Toc8294784"/>
+      <w:bookmarkStart w:id="2" w:name="_Toc8294784"/>
       <w:r>
         <w:rPr>
           <w:color w:val="FF0000"/>
@@ -3766,7 +3761,7 @@
         </w:rPr>
         <w:t xml:space="preserve"> Options</w:t>
       </w:r>
-      <w:bookmarkEnd w:id="3"/>
+      <w:bookmarkEnd w:id="2"/>
     </w:p>
     <w:p>
       <w:pPr>
@@ -6786,38 +6781,14 @@
                 <w:sz w:val="24"/>
                 <w:szCs w:val="24"/>
               </w:rPr>
-              <w:t xml:space="preserve">If </w:t>
-            </w:r>
-            <w:r>
-              <w:rPr>
-                <w:color w:val="008000"/>
-                <w:sz w:val="24"/>
-                <w:szCs w:val="24"/>
-              </w:rPr>
-              <w:t>CATCH_TRAINERS_</w:t>
-            </w:r>
-            <w:r>
-              <w:rPr>
-                <w:color w:val="008000"/>
-                <w:sz w:val="24"/>
-                <w:szCs w:val="24"/>
-              </w:rPr>
-              <w:t>POKÉMON</w:t>
-            </w:r>
-            <w:r>
-              <w:rPr>
-                <w:color w:val="008000"/>
-                <w:sz w:val="24"/>
-                <w:szCs w:val="24"/>
-              </w:rPr>
-              <w:t xml:space="preserve"> </w:t>
-            </w:r>
-            <w:r>
-              <w:rPr>
-                <w:sz w:val="24"/>
-                <w:szCs w:val="24"/>
-              </w:rPr>
-              <w:t xml:space="preserve">is defined, then setting this flag allows the player to capture </w:t>
+              <w:t>S</w:t>
+            </w:r>
+            <w:r>
+              <w:rPr>
+                <w:sz w:val="24"/>
+                <w:szCs w:val="24"/>
+              </w:rPr>
+              <w:t xml:space="preserve">etting this flag allows the player to capture </w:t>
             </w:r>
             <w:r>
               <w:rPr>
@@ -6847,6 +6818,15 @@
               </w:rPr>
               <w:t xml:space="preserve"> in this way will automatically end the battle.</w:t>
             </w:r>
+            <w:r>
+              <w:rPr>
+                <w:sz w:val="24"/>
+                <w:szCs w:val="24"/>
+              </w:rPr>
+              <w:t xml:space="preserve"> Comment out this line if you do not want to use this feature.</w:t>
+            </w:r>
+            <w:bookmarkStart w:id="3" w:name="_GoBack"/>
+            <w:bookmarkEnd w:id="3"/>
           </w:p>
           <w:p>
             <w:pPr>
@@ -6984,22 +6964,14 @@
                 <w:sz w:val="24"/>
                 <w:szCs w:val="24"/>
               </w:rPr>
-              <w:t xml:space="preserve">If </w:t>
-            </w:r>
-            <w:r>
-              <w:rPr>
-                <w:color w:val="008000"/>
-                <w:sz w:val="24"/>
-                <w:szCs w:val="24"/>
-              </w:rPr>
-              <w:t xml:space="preserve">ACTIVATE_DOUBLE_BATTLE_FROM_FLAG </w:t>
-            </w:r>
-            <w:r>
-              <w:rPr>
-                <w:sz w:val="24"/>
-                <w:szCs w:val="24"/>
-              </w:rPr>
-              <w:t xml:space="preserve">is defined, then setting this flag will cause battles against trainers to be </w:t>
+              <w:t>If set, t</w:t>
+            </w:r>
+            <w:r>
+              <w:rPr>
+                <w:sz w:val="24"/>
+                <w:szCs w:val="24"/>
+              </w:rPr>
+              <w:t xml:space="preserve">his flag will cause battles against trainers to be </w:t>
             </w:r>
             <w:hyperlink r:id="rId16" w:history="1">
               <w:r>
@@ -7024,6 +6996,13 @@
                 <w:szCs w:val="24"/>
               </w:rPr>
               <w:t xml:space="preserve"> </w:t>
+            </w:r>
+            <w:r>
+              <w:rPr>
+                <w:sz w:val="24"/>
+                <w:szCs w:val="24"/>
+              </w:rPr>
+              <w:t>Comment out this line if you don’t want to use this feature.</w:t>
             </w:r>
           </w:p>
         </w:tc>
@@ -17915,14 +17894,7 @@
                 <w:sz w:val="24"/>
                 <w:szCs w:val="24"/>
               </w:rPr>
-              <w:t>CATCH_TRAINERS_</w:t>
-            </w:r>
-            <w:r>
-              <w:rPr>
-                <w:sz w:val="24"/>
-                <w:szCs w:val="24"/>
-              </w:rPr>
-              <w:t>POKÉMON</w:t>
+              <w:t>NO_HARDER_WILD_DOUBLES</w:t>
             </w:r>
           </w:p>
         </w:tc>
@@ -17943,7 +17915,7 @@
                 <w:sz w:val="24"/>
                 <w:szCs w:val="24"/>
               </w:rPr>
-              <w:t xml:space="preserve">Allows the possibility to capture trainer </w:t>
+              <w:t xml:space="preserve">In Gen 5, </w:t>
             </w:r>
             <w:r>
               <w:rPr>
@@ -17957,38 +17929,53 @@
                 <w:sz w:val="24"/>
                 <w:szCs w:val="24"/>
               </w:rPr>
-              <w:t xml:space="preserve"> by setting the </w:t>
-            </w:r>
-            <w:r>
-              <w:rPr>
-                <w:color w:val="008000"/>
-                <w:sz w:val="24"/>
-                <w:szCs w:val="24"/>
-              </w:rPr>
-              <w:t>CATCH_TRAINERS_</w:t>
-            </w:r>
-            <w:r>
-              <w:rPr>
-                <w:color w:val="008000"/>
-                <w:sz w:val="24"/>
-                <w:szCs w:val="24"/>
-              </w:rPr>
-              <w:t>POKÉMON</w:t>
-            </w:r>
-            <w:r>
-              <w:rPr>
-                <w:color w:val="008000"/>
-                <w:sz w:val="24"/>
-                <w:szCs w:val="24"/>
-              </w:rPr>
-              <w:t>_FLAG</w:t>
-            </w:r>
-            <w:r>
-              <w:rPr>
-                <w:sz w:val="24"/>
-                <w:szCs w:val="24"/>
-              </w:rPr>
-              <w:t>.</w:t>
+              <w:t xml:space="preserve"> encountered in </w:t>
+            </w:r>
+            <w:r>
+              <w:rPr>
+                <w:sz w:val="24"/>
+                <w:szCs w:val="24"/>
+              </w:rPr>
+              <w:t>wild double</w:t>
+            </w:r>
+            <w:r>
+              <w:rPr>
+                <w:sz w:val="24"/>
+                <w:szCs w:val="24"/>
+              </w:rPr>
+              <w:t xml:space="preserve"> battles were </w:t>
+            </w:r>
+            <w:hyperlink r:id="rId50" w:anchor="Capture_method_.28Generation_V.29" w:history="1">
+              <w:r>
+                <w:rPr>
+                  <w:rStyle w:val="Hyperlink"/>
+                  <w:sz w:val="24"/>
+                  <w:szCs w:val="24"/>
+                </w:rPr>
+                <w:t>harder to catch</w:t>
+              </w:r>
+            </w:hyperlink>
+            <w:r>
+              <w:rPr>
+                <w:sz w:val="24"/>
+                <w:szCs w:val="24"/>
+              </w:rPr>
+              <w:t xml:space="preserve"> (based </w:t>
+            </w:r>
+            <w:r>
+              <w:rPr>
+                <w:sz w:val="24"/>
+                <w:szCs w:val="24"/>
+              </w:rPr>
+              <w:t xml:space="preserve">on how many species are owned). This </w:t>
+            </w:r>
+            <w:r>
+              <w:rPr>
+                <w:sz w:val="24"/>
+                <w:szCs w:val="24"/>
+              </w:rPr>
+              <w:lastRenderedPageBreak/>
+              <w:t>feature implements that catch rate decrement.</w:t>
             </w:r>
           </w:p>
         </w:tc>
@@ -18012,102 +17999,6 @@
                 <w:szCs w:val="24"/>
               </w:rPr>
               <w:lastRenderedPageBreak/>
-              <w:t>NO_HARDER_WILD_DOUBLES</w:t>
-            </w:r>
-          </w:p>
-        </w:tc>
-        <w:tc>
-          <w:tcPr>
-            <w:tcW w:w="6431" w:type="dxa"/>
-          </w:tcPr>
-          <w:p>
-            <w:pPr>
-              <w:jc w:val="both"/>
-              <w:rPr>
-                <w:sz w:val="24"/>
-                <w:szCs w:val="24"/>
-              </w:rPr>
-            </w:pPr>
-            <w:r>
-              <w:rPr>
-                <w:sz w:val="24"/>
-                <w:szCs w:val="24"/>
-              </w:rPr>
-              <w:t xml:space="preserve">In Gen 5, </w:t>
-            </w:r>
-            <w:r>
-              <w:rPr>
-                <w:sz w:val="24"/>
-                <w:szCs w:val="24"/>
-              </w:rPr>
-              <w:t>Pokémon</w:t>
-            </w:r>
-            <w:r>
-              <w:rPr>
-                <w:sz w:val="24"/>
-                <w:szCs w:val="24"/>
-              </w:rPr>
-              <w:t xml:space="preserve"> encountered in </w:t>
-            </w:r>
-            <w:r>
-              <w:rPr>
-                <w:sz w:val="24"/>
-                <w:szCs w:val="24"/>
-              </w:rPr>
-              <w:t>wild double</w:t>
-            </w:r>
-            <w:r>
-              <w:rPr>
-                <w:sz w:val="24"/>
-                <w:szCs w:val="24"/>
-              </w:rPr>
-              <w:t xml:space="preserve"> battles were </w:t>
-            </w:r>
-            <w:hyperlink r:id="rId50" w:anchor="Capture_method_.28Generation_V.29" w:history="1">
-              <w:r>
-                <w:rPr>
-                  <w:rStyle w:val="Hyperlink"/>
-                  <w:sz w:val="24"/>
-                  <w:szCs w:val="24"/>
-                </w:rPr>
-                <w:t>harder to catch</w:t>
-              </w:r>
-            </w:hyperlink>
-            <w:r>
-              <w:rPr>
-                <w:sz w:val="24"/>
-                <w:szCs w:val="24"/>
-              </w:rPr>
-              <w:t xml:space="preserve"> (based </w:t>
-            </w:r>
-            <w:r>
-              <w:rPr>
-                <w:sz w:val="24"/>
-                <w:szCs w:val="24"/>
-              </w:rPr>
-              <w:t>on how many species are owned). This feature implements that catch rate decrement.</w:t>
-            </w:r>
-          </w:p>
-        </w:tc>
-      </w:tr>
-      <w:tr>
-        <w:tc>
-          <w:tcPr>
-            <w:tcW w:w="3145" w:type="dxa"/>
-          </w:tcPr>
-          <w:p>
-            <w:pPr>
-              <w:jc w:val="both"/>
-              <w:rPr>
-                <w:sz w:val="24"/>
-                <w:szCs w:val="24"/>
-              </w:rPr>
-            </w:pPr>
-            <w:r>
-              <w:rPr>
-                <w:sz w:val="24"/>
-                <w:szCs w:val="24"/>
-              </w:rPr>
               <w:t>CRITICAL_CAPTURE</w:t>
             </w:r>
           </w:p>
@@ -18849,7 +18740,7 @@
                 <w:sz w:val="24"/>
                 <w:szCs w:val="24"/>
               </w:rPr>
-              <w:t>ACTIVATE_DOUBLE_BATTLE_FROM_FLAG</w:t>
+              <w:t>NO_GHOST_BATTLES</w:t>
             </w:r>
           </w:p>
         </w:tc>
@@ -18869,50 +18760,52 @@
                 <w:sz w:val="24"/>
                 <w:szCs w:val="24"/>
               </w:rPr>
-              <w:t>A</w:t>
-            </w:r>
-            <w:r>
-              <w:rPr>
-                <w:sz w:val="24"/>
-                <w:szCs w:val="24"/>
-              </w:rPr>
-              <w:t xml:space="preserve">llow </w:t>
-            </w:r>
-            <w:r>
-              <w:rPr>
-                <w:color w:val="008000"/>
-                <w:sz w:val="24"/>
-                <w:szCs w:val="24"/>
-              </w:rPr>
-              <w:t xml:space="preserve">DOUBLE_BATTLE_FLAG </w:t>
-            </w:r>
-            <w:r>
-              <w:rPr>
-                <w:sz w:val="24"/>
-                <w:szCs w:val="24"/>
-              </w:rPr>
-              <w:t xml:space="preserve">to be set </w:t>
-            </w:r>
-            <w:r>
-              <w:rPr>
-                <w:sz w:val="24"/>
-                <w:szCs w:val="24"/>
-              </w:rPr>
-              <w:t xml:space="preserve">to </w:t>
-            </w:r>
-            <w:r>
-              <w:rPr>
-                <w:sz w:val="24"/>
-                <w:szCs w:val="24"/>
-              </w:rPr>
-              <w:t>activate</w:t>
-            </w:r>
-            <w:r>
-              <w:rPr>
-                <w:sz w:val="24"/>
-                <w:szCs w:val="24"/>
-              </w:rPr>
-              <w:t xml:space="preserve"> double battles for trainers if possible.</w:t>
+              <w:t xml:space="preserve">Disables </w:t>
+            </w:r>
+            <w:r>
+              <w:rPr>
+                <w:sz w:val="24"/>
+                <w:szCs w:val="24"/>
+              </w:rPr>
+              <w:t xml:space="preserve">the </w:t>
+            </w:r>
+            <w:hyperlink r:id="rId54" w:history="1">
+              <w:r>
+                <w:rPr>
+                  <w:rStyle w:val="Hyperlink"/>
+                  <w:sz w:val="24"/>
+                  <w:szCs w:val="24"/>
+                </w:rPr>
+                <w:t>Ghost battle</w:t>
+              </w:r>
+            </w:hyperlink>
+            <w:r>
+              <w:rPr>
+                <w:sz w:val="24"/>
+                <w:szCs w:val="24"/>
+              </w:rPr>
+              <w:t xml:space="preserve"> feature from </w:t>
+            </w:r>
+            <w:r>
+              <w:rPr>
+                <w:sz w:val="24"/>
+                <w:szCs w:val="24"/>
+              </w:rPr>
+              <w:t>Pokémon</w:t>
+            </w:r>
+            <w:r>
+              <w:rPr>
+                <w:sz w:val="24"/>
+                <w:szCs w:val="24"/>
+              </w:rPr>
+              <w:t xml:space="preserve"> Tower in Lavender town</w:t>
+            </w:r>
+            <w:r>
+              <w:rPr>
+                <w:sz w:val="24"/>
+                <w:szCs w:val="24"/>
+              </w:rPr>
+              <w:t>.</w:t>
             </w:r>
           </w:p>
         </w:tc>
@@ -18935,7 +18828,7 @@
                 <w:sz w:val="24"/>
                 <w:szCs w:val="24"/>
               </w:rPr>
-              <w:t>NO_GHOST_BATTLES</w:t>
+              <w:t>GEN_4_PLAYER_RUNNING_FIX</w:t>
             </w:r>
           </w:p>
         </w:tc>
@@ -18945,6 +18838,7 @@
           </w:tcPr>
           <w:p>
             <w:pPr>
+              <w:jc w:val="both"/>
               <w:rPr>
                 <w:sz w:val="24"/>
                 <w:szCs w:val="24"/>
@@ -18955,45 +18849,14 @@
                 <w:sz w:val="24"/>
                 <w:szCs w:val="24"/>
               </w:rPr>
-              <w:t xml:space="preserve">Disables </w:t>
-            </w:r>
-            <w:r>
-              <w:rPr>
-                <w:sz w:val="24"/>
-                <w:szCs w:val="24"/>
-              </w:rPr>
-              <w:t xml:space="preserve">the </w:t>
-            </w:r>
-            <w:hyperlink r:id="rId54" w:history="1">
-              <w:r>
-                <w:rPr>
-                  <w:rStyle w:val="Hyperlink"/>
-                  <w:sz w:val="24"/>
-                  <w:szCs w:val="24"/>
-                </w:rPr>
-                <w:t>Ghost battle</w:t>
-              </w:r>
-            </w:hyperlink>
-            <w:r>
-              <w:rPr>
-                <w:sz w:val="24"/>
-                <w:szCs w:val="24"/>
-              </w:rPr>
-              <w:t xml:space="preserve"> feature from </w:t>
-            </w:r>
-            <w:r>
-              <w:rPr>
-                <w:sz w:val="24"/>
-                <w:szCs w:val="24"/>
-              </w:rPr>
-              <w:t>Pokémon</w:t>
-            </w:r>
-            <w:r>
-              <w:rPr>
-                <w:sz w:val="24"/>
-                <w:szCs w:val="24"/>
-              </w:rPr>
-              <w:t xml:space="preserve"> Tower in Lavender town</w:t>
+              <w:t>I</w:t>
+            </w:r>
+            <w:r>
+              <w:rPr>
+                <w:sz w:val="24"/>
+                <w:szCs w:val="24"/>
+              </w:rPr>
+              <w:t>ncrease the lag between frames as the player OW runs, to simulate a more accurate Gen 4 running effect</w:t>
             </w:r>
             <w:r>
               <w:rPr>
@@ -19023,7 +18886,14 @@
                 <w:sz w:val="24"/>
                 <w:szCs w:val="24"/>
               </w:rPr>
-              <w:t>GEN_4_PLAYER_RUNNING_FIX</w:t>
+              <w:t>G</w:t>
+            </w:r>
+            <w:r>
+              <w:rPr>
+                <w:sz w:val="24"/>
+                <w:szCs w:val="24"/>
+              </w:rPr>
+              <w:t>EN4_PLUS_SELECTION_SCREEN</w:t>
             </w:r>
           </w:p>
         </w:tc>
@@ -19033,7 +18903,6 @@
           </w:tcPr>
           <w:p>
             <w:pPr>
-              <w:jc w:val="both"/>
               <w:rPr>
                 <w:sz w:val="24"/>
                 <w:szCs w:val="24"/>
@@ -19044,14 +18913,31 @@
                 <w:sz w:val="24"/>
                 <w:szCs w:val="24"/>
               </w:rPr>
-              <w:t>I</w:t>
-            </w:r>
-            <w:r>
-              <w:rPr>
-                <w:sz w:val="24"/>
-                <w:szCs w:val="24"/>
-              </w:rPr>
-              <w:t>ncrease the lag between frames as the player OW runs, to simulate a more accurate Gen 4 running effect</w:t>
+              <w:t>This does not give</w:t>
+            </w:r>
+            <w:r>
+              <w:rPr>
+                <w:sz w:val="24"/>
+                <w:szCs w:val="24"/>
+              </w:rPr>
+              <w:t xml:space="preserve"> the </w:t>
+            </w:r>
+            <w:hyperlink r:id="rId55" w:history="1">
+              <w:r>
+                <w:rPr>
+                  <w:rStyle w:val="Hyperlink"/>
+                  <w:sz w:val="24"/>
+                  <w:szCs w:val="24"/>
+                </w:rPr>
+                <w:t>Gen 4+ selection screen</w:t>
+              </w:r>
+            </w:hyperlink>
+            <w:r>
+              <w:rPr>
+                <w:sz w:val="24"/>
+                <w:szCs w:val="24"/>
+              </w:rPr>
+              <w:t>, it only adds features that supports it</w:t>
             </w:r>
             <w:r>
               <w:rPr>
@@ -19081,14 +18967,14 @@
                 <w:sz w:val="24"/>
                 <w:szCs w:val="24"/>
               </w:rPr>
-              <w:t>G</w:t>
-            </w:r>
-            <w:r>
-              <w:rPr>
-                <w:sz w:val="24"/>
-                <w:szCs w:val="24"/>
-              </w:rPr>
-              <w:t>EN4_PLUS_SELECTION_SCREEN</w:t>
+              <w:t>OBEDIENCE_CHECK_FOR_PLAYER_ORIGINAL_</w:t>
+            </w:r>
+            <w:r>
+              <w:rPr>
+                <w:sz w:val="24"/>
+                <w:szCs w:val="24"/>
+              </w:rPr>
+              <w:t>POKÉMON</w:t>
             </w:r>
           </w:p>
         </w:tc>
@@ -19108,23 +18994,58 @@
                 <w:sz w:val="24"/>
                 <w:szCs w:val="24"/>
               </w:rPr>
-              <w:t>This does not give</w:t>
-            </w:r>
-            <w:r>
-              <w:rPr>
-                <w:sz w:val="24"/>
-                <w:szCs w:val="24"/>
-              </w:rPr>
-              <w:t xml:space="preserve"> the </w:t>
-            </w:r>
-            <w:hyperlink r:id="rId55" w:history="1">
+              <w:t>O</w:t>
+            </w:r>
+            <w:r>
+              <w:rPr>
+                <w:sz w:val="24"/>
+                <w:szCs w:val="24"/>
+              </w:rPr>
+              <w:t>pen</w:t>
+            </w:r>
+            <w:r>
+              <w:rPr>
+                <w:sz w:val="24"/>
+                <w:szCs w:val="24"/>
+              </w:rPr>
+              <w:t>s</w:t>
+            </w:r>
+            <w:r>
+              <w:rPr>
+                <w:sz w:val="24"/>
+                <w:szCs w:val="24"/>
+              </w:rPr>
+              <w:t xml:space="preserve"> up the possibility that the Pla</w:t>
+            </w:r>
+            <w:r>
+              <w:rPr>
+                <w:sz w:val="24"/>
+                <w:szCs w:val="24"/>
+              </w:rPr>
+              <w:t xml:space="preserve">yer's </w:t>
+            </w:r>
+            <w:r>
+              <w:rPr>
+                <w:sz w:val="24"/>
+                <w:szCs w:val="24"/>
+              </w:rPr>
+              <w:t>Pokémon</w:t>
+            </w:r>
+            <w:r>
+              <w:rPr>
+                <w:sz w:val="24"/>
+                <w:szCs w:val="24"/>
+              </w:rPr>
+              <w:t xml:space="preserve"> can </w:t>
+            </w:r>
+            <w:hyperlink r:id="rId56" w:history="1">
               <w:r>
                 <w:rPr>
                   <w:rStyle w:val="Hyperlink"/>
                   <w:sz w:val="24"/>
                   <w:szCs w:val="24"/>
                 </w:rPr>
-                <w:t>Gen 4+ selection screen</w:t>
+                <w:t>disobey</w:t>
               </w:r>
             </w:hyperlink>
             <w:r>
@@ -19132,7 +19053,14 @@
                 <w:sz w:val="24"/>
                 <w:szCs w:val="24"/>
               </w:rPr>
-              <w:t>, it only adds features that supports it</w:t>
+              <w:t xml:space="preserve"> them, as opposed to just traded </w:t>
+            </w:r>
+            <w:r>
+              <w:rPr>
+                <w:sz w:val="24"/>
+                <w:szCs w:val="24"/>
+              </w:rPr>
+              <w:t>Pokémon</w:t>
             </w:r>
             <w:r>
               <w:rPr>
@@ -19162,14 +19090,7 @@
                 <w:sz w:val="24"/>
                 <w:szCs w:val="24"/>
               </w:rPr>
-              <w:t>OBEDIENCE_CHECK_FOR_PLAYER_ORIGINAL_</w:t>
-            </w:r>
-            <w:r>
-              <w:rPr>
-                <w:sz w:val="24"/>
-                <w:szCs w:val="24"/>
-              </w:rPr>
-              <w:t>POKÉMON</w:t>
+              <w:t>WILD_ALWAYS_SMART</w:t>
             </w:r>
           </w:p>
         </w:tc>
@@ -19189,35 +19110,7 @@
                 <w:sz w:val="24"/>
                 <w:szCs w:val="24"/>
               </w:rPr>
-              <w:t>O</w:t>
-            </w:r>
-            <w:r>
-              <w:rPr>
-                <w:sz w:val="24"/>
-                <w:szCs w:val="24"/>
-              </w:rPr>
-              <w:t>pen</w:t>
-            </w:r>
-            <w:r>
-              <w:rPr>
-                <w:sz w:val="24"/>
-                <w:szCs w:val="24"/>
-              </w:rPr>
-              <w:t>s</w:t>
-            </w:r>
-            <w:r>
-              <w:rPr>
-                <w:sz w:val="24"/>
-                <w:szCs w:val="24"/>
-              </w:rPr>
-              <w:t xml:space="preserve"> up the possibility that the Pla</w:t>
-            </w:r>
-            <w:r>
-              <w:rPr>
-                <w:sz w:val="24"/>
-                <w:szCs w:val="24"/>
-              </w:rPr>
-              <w:t xml:space="preserve">yer's </w:t>
+              <w:t xml:space="preserve">All wild </w:t>
             </w:r>
             <w:r>
               <w:rPr>
@@ -19231,38 +19124,7 @@
                 <w:sz w:val="24"/>
                 <w:szCs w:val="24"/>
               </w:rPr>
-              <w:t xml:space="preserve"> can </w:t>
-            </w:r>
-            <w:hyperlink r:id="rId56" w:history="1">
-              <w:r>
-                <w:rPr>
-                  <w:rStyle w:val="Hyperlink"/>
-                  <w:sz w:val="24"/>
-                  <w:szCs w:val="24"/>
-                </w:rPr>
-                <w:t>disobey</w:t>
-              </w:r>
-            </w:hyperlink>
-            <w:r>
-              <w:rPr>
-                <w:sz w:val="24"/>
-                <w:szCs w:val="24"/>
-              </w:rPr>
-              <w:t xml:space="preserve"> them, as opposed to just traded </w:t>
-            </w:r>
-            <w:r>
-              <w:rPr>
-                <w:sz w:val="24"/>
-                <w:szCs w:val="24"/>
-              </w:rPr>
-              <w:t>Pokémon</w:t>
-            </w:r>
-            <w:r>
-              <w:rPr>
-                <w:sz w:val="24"/>
-                <w:szCs w:val="24"/>
-              </w:rPr>
-              <w:t>.</w:t>
+              <w:t xml:space="preserve"> use AI features meant for trainers.</w:t>
             </w:r>
           </w:p>
         </w:tc>
@@ -19285,7 +19147,7 @@
                 <w:sz w:val="24"/>
                 <w:szCs w:val="24"/>
               </w:rPr>
-              <w:t>WILD_ALWAYS_SMART</w:t>
+              <w:t>HAIL_IN_BATTLE</w:t>
             </w:r>
           </w:p>
         </w:tc>
@@ -19305,21 +19167,38 @@
                 <w:sz w:val="24"/>
                 <w:szCs w:val="24"/>
               </w:rPr>
-              <w:t xml:space="preserve">All wild </w:t>
-            </w:r>
-            <w:r>
-              <w:rPr>
-                <w:sz w:val="24"/>
-                <w:szCs w:val="24"/>
-              </w:rPr>
-              <w:t>Pokémon</w:t>
-            </w:r>
-            <w:r>
-              <w:rPr>
-                <w:sz w:val="24"/>
-                <w:szCs w:val="24"/>
-              </w:rPr>
-              <w:t xml:space="preserve"> use AI features meant for trainers.</w:t>
+              <w:t>E</w:t>
+            </w:r>
+            <w:r>
+              <w:rPr>
+                <w:sz w:val="24"/>
+                <w:szCs w:val="24"/>
+              </w:rPr>
+              <w:t xml:space="preserve">nables the </w:t>
+            </w:r>
+            <w:hyperlink r:id="rId57" w:history="1">
+              <w:r>
+                <w:rPr>
+                  <w:rStyle w:val="Hyperlink"/>
+                  <w:sz w:val="24"/>
+                  <w:szCs w:val="24"/>
+                </w:rPr>
+                <w:t>Hail</w:t>
+              </w:r>
+            </w:hyperlink>
+            <w:r>
+              <w:rPr>
+                <w:sz w:val="24"/>
+                <w:szCs w:val="24"/>
+              </w:rPr>
+              <w:t xml:space="preserve"> weather effect in battle when the OW weather is set to WEATHER_STEADY_SNOW (0x7)</w:t>
+            </w:r>
+            <w:r>
+              <w:rPr>
+                <w:sz w:val="24"/>
+                <w:szCs w:val="24"/>
+              </w:rPr>
+              <w:t>.</w:t>
             </w:r>
           </w:p>
         </w:tc>
@@ -19342,7 +19221,7 @@
                 <w:sz w:val="24"/>
                 <w:szCs w:val="24"/>
               </w:rPr>
-              <w:t>HAIL_IN_BATTLE</w:t>
+              <w:t>FOG_IN_BATTLE</w:t>
             </w:r>
           </w:p>
         </w:tc>
@@ -19371,14 +19250,14 @@
               </w:rPr>
               <w:t xml:space="preserve">nables the </w:t>
             </w:r>
-            <w:hyperlink r:id="rId57" w:history="1">
+            <w:hyperlink r:id="rId58" w:history="1">
               <w:r>
                 <w:rPr>
                   <w:rStyle w:val="Hyperlink"/>
                   <w:sz w:val="24"/>
                   <w:szCs w:val="24"/>
                 </w:rPr>
-                <w:t>Hail</w:t>
+                <w:t>Fog</w:t>
               </w:r>
             </w:hyperlink>
             <w:r>
@@ -19386,14 +19265,49 @@
                 <w:sz w:val="24"/>
                 <w:szCs w:val="24"/>
               </w:rPr>
-              <w:t xml:space="preserve"> weather effect in battle when the OW weather is set to WEATHER_STEADY_SNOW (0x7)</w:t>
-            </w:r>
-            <w:r>
-              <w:rPr>
-                <w:sz w:val="24"/>
-                <w:szCs w:val="24"/>
-              </w:rPr>
-              <w:t>.</w:t>
+              <w:t xml:space="preserve"> weather effect in battle. Do not</w:t>
+            </w:r>
+            <w:r>
+              <w:rPr>
+                <w:sz w:val="24"/>
+                <w:szCs w:val="24"/>
+              </w:rPr>
+              <w:t xml:space="preserve"> </w:t>
+            </w:r>
+            <w:r>
+              <w:rPr>
+                <w:sz w:val="24"/>
+                <w:szCs w:val="24"/>
+              </w:rPr>
+              <w:t>enable this feature</w:t>
+            </w:r>
+            <w:r>
+              <w:rPr>
+                <w:sz w:val="24"/>
+                <w:szCs w:val="24"/>
+              </w:rPr>
+              <w:t xml:space="preserve"> without </w:t>
+            </w:r>
+            <w:r>
+              <w:rPr>
+                <w:sz w:val="24"/>
+                <w:szCs w:val="24"/>
+              </w:rPr>
+              <w:t>first enabling</w:t>
+            </w:r>
+            <w:r>
+              <w:rPr>
+                <w:sz w:val="24"/>
+                <w:szCs w:val="24"/>
+              </w:rPr>
+              <w:t xml:space="preserve"> one of the </w:t>
+            </w:r>
+            <w:r>
+              <w:rPr>
+                <w:sz w:val="24"/>
+                <w:szCs w:val="24"/>
+              </w:rPr>
+              <w:t>fog features below!</w:t>
             </w:r>
           </w:p>
         </w:tc>
@@ -19416,7 +19330,7 @@
                 <w:sz w:val="24"/>
                 <w:szCs w:val="24"/>
               </w:rPr>
-              <w:t>FOG_IN_BATTLE</w:t>
+              <w:t>FOG_IN_BATTLE_1</w:t>
             </w:r>
           </w:p>
         </w:tc>
@@ -19426,6 +19340,7 @@
           </w:tcPr>
           <w:p>
             <w:pPr>
+              <w:jc w:val="both"/>
               <w:rPr>
                 <w:sz w:val="24"/>
                 <w:szCs w:val="24"/>
@@ -19443,74 +19358,14 @@
                 <w:sz w:val="24"/>
                 <w:szCs w:val="24"/>
               </w:rPr>
-              <w:t xml:space="preserve">nables the </w:t>
-            </w:r>
-            <w:hyperlink r:id="rId58" w:history="1">
-              <w:r>
-                <w:rPr>
-                  <w:rStyle w:val="Hyperlink"/>
-                  <w:sz w:val="24"/>
-                  <w:szCs w:val="24"/>
-                </w:rPr>
-                <w:t>Fog</w:t>
-              </w:r>
-            </w:hyperlink>
-            <w:r>
-              <w:rPr>
-                <w:sz w:val="24"/>
-                <w:szCs w:val="24"/>
-              </w:rPr>
-              <w:t xml:space="preserve"> weather effect in battle. Do not</w:t>
-            </w:r>
-            <w:r>
-              <w:rPr>
-                <w:sz w:val="24"/>
-                <w:szCs w:val="24"/>
-              </w:rPr>
-              <w:t xml:space="preserve"> </w:t>
-            </w:r>
-            <w:r>
-              <w:rPr>
-                <w:sz w:val="24"/>
-                <w:szCs w:val="24"/>
-              </w:rPr>
-              <w:t>enable this feature</w:t>
-            </w:r>
-            <w:r>
-              <w:rPr>
-                <w:sz w:val="24"/>
-                <w:szCs w:val="24"/>
-              </w:rPr>
-              <w:t xml:space="preserve"> without </w:t>
-            </w:r>
-            <w:r>
-              <w:rPr>
-                <w:sz w:val="24"/>
-                <w:szCs w:val="24"/>
-              </w:rPr>
-              <w:t>first enabling</w:t>
-            </w:r>
-            <w:r>
-              <w:rPr>
-                <w:sz w:val="24"/>
-                <w:szCs w:val="24"/>
-              </w:rPr>
-              <w:t xml:space="preserve"> </w:t>
-            </w:r>
-            <w:r>
-              <w:rPr>
-                <w:sz w:val="24"/>
-                <w:szCs w:val="24"/>
-              </w:rPr>
-              <w:lastRenderedPageBreak/>
-              <w:t xml:space="preserve">one of the </w:t>
-            </w:r>
-            <w:r>
-              <w:rPr>
-                <w:sz w:val="24"/>
-                <w:szCs w:val="24"/>
-              </w:rPr>
-              <w:t>fog features below!</w:t>
+              <w:t>nables the Fog weather effect when the OW weather is set to WEATHER_FOG_1 (0x6)</w:t>
+            </w:r>
+            <w:r>
+              <w:rPr>
+                <w:sz w:val="24"/>
+                <w:szCs w:val="24"/>
+              </w:rPr>
+              <w:t>.</w:t>
             </w:r>
           </w:p>
         </w:tc>
@@ -19533,8 +19388,7 @@
                 <w:sz w:val="24"/>
                 <w:szCs w:val="24"/>
               </w:rPr>
-              <w:lastRenderedPageBreak/>
-              <w:t>FOG_IN_BATTLE_1</w:t>
+              <w:t>FOG_IN_BATTLE_2</w:t>
             </w:r>
           </w:p>
         </w:tc>
@@ -19562,7 +19416,15 @@
                 <w:sz w:val="24"/>
                 <w:szCs w:val="24"/>
               </w:rPr>
-              <w:t>nables the Fog weather effect when the OW weather is set to WEATHER_FOG_1 (0x6)</w:t>
+              <w:t xml:space="preserve">nables the Fog weather effect when the OW </w:t>
+            </w:r>
+            <w:r>
+              <w:rPr>
+                <w:sz w:val="24"/>
+                <w:szCs w:val="24"/>
+              </w:rPr>
+              <w:lastRenderedPageBreak/>
+              <w:t>weather is set to WEATHER_FOG_2 (0x9)</w:t>
             </w:r>
             <w:r>
               <w:rPr>
@@ -19592,64 +19454,7 @@
                 <w:sz w:val="24"/>
                 <w:szCs w:val="24"/>
               </w:rPr>
-              <w:t>FOG_IN_BATTLE_2</w:t>
-            </w:r>
-          </w:p>
-        </w:tc>
-        <w:tc>
-          <w:tcPr>
-            <w:tcW w:w="4790" w:type="dxa"/>
-          </w:tcPr>
-          <w:p>
-            <w:pPr>
-              <w:jc w:val="both"/>
-              <w:rPr>
-                <w:sz w:val="24"/>
-                <w:szCs w:val="24"/>
-              </w:rPr>
-            </w:pPr>
-            <w:r>
-              <w:rPr>
-                <w:sz w:val="24"/>
-                <w:szCs w:val="24"/>
-              </w:rPr>
-              <w:t>E</w:t>
-            </w:r>
-            <w:r>
-              <w:rPr>
-                <w:sz w:val="24"/>
-                <w:szCs w:val="24"/>
-              </w:rPr>
-              <w:t>nables the Fog weather effect when the OW weather is set to WEATHER_FOG_2 (0x9)</w:t>
-            </w:r>
-            <w:r>
-              <w:rPr>
-                <w:sz w:val="24"/>
-                <w:szCs w:val="24"/>
-              </w:rPr>
-              <w:t>.</w:t>
-            </w:r>
-          </w:p>
-        </w:tc>
-      </w:tr>
-      <w:tr>
-        <w:tc>
-          <w:tcPr>
-            <w:tcW w:w="4786" w:type="dxa"/>
-          </w:tcPr>
-          <w:p>
-            <w:pPr>
-              <w:jc w:val="both"/>
-              <w:rPr>
-                <w:sz w:val="24"/>
-                <w:szCs w:val="24"/>
-              </w:rPr>
-            </w:pPr>
-            <w:r>
-              <w:rPr>
-                <w:sz w:val="24"/>
-                <w:szCs w:val="24"/>
-              </w:rPr>
+              <w:lastRenderedPageBreak/>
               <w:t>FOG_IN_BATTLE_3</w:t>
             </w:r>
           </w:p>
@@ -70816,7 +70621,7 @@
                 <w:bCs/>
                 <w:noProof/>
               </w:rPr>
-              <w:t>3</w:t>
+              <w:t>7</w:t>
             </w:r>
             <w:r>
               <w:rPr>
@@ -76884,7 +76689,7 @@
 </file>
 
 <file path=customXml/itemProps1.xml><?xml version="1.0" encoding="utf-8"?>
-<ds:datastoreItem xmlns:ds="http://schemas.openxmlformats.org/officeDocument/2006/customXml" ds:itemID="{C13B4037-DB9E-40DA-819B-D012F4AA3882}">
+<ds:datastoreItem xmlns:ds="http://schemas.openxmlformats.org/officeDocument/2006/customXml" ds:itemID="{F32C8F5B-8CEF-4F9E-AF6B-EDE9F5A1BF32}">
   <ds:schemaRefs>
     <ds:schemaRef ds:uri="http://schemas.openxmlformats.org/officeDocument/2006/bibliography"/>
   </ds:schemaRefs>

</xml_diff>